<commit_message>
How to connect backend with frontend
</commit_message>
<xml_diff>
--- a/BackendNotes.docx
+++ b/BackendNotes.docx
@@ -5822,7 +5822,1470 @@
       </w:r>
     </w:p>
     <w:p/>
+    <w:p>
+      <w:pPr>
+        <w:pStyle w:val="ListParagraph"/>
+        <w:numPr>
+          <w:ilvl w:val="0"/>
+          <w:numId w:val="19"/>
+        </w:numPr>
+      </w:pPr>
+      <w:r>
+        <w:t xml:space="preserve">In </w:t>
+      </w:r>
+      <w:proofErr w:type="spellStart"/>
+      <w:proofErr w:type="gramStart"/>
+      <w:r>
+        <w:t>js</w:t>
+      </w:r>
+      <w:proofErr w:type="spellEnd"/>
+      <w:r>
+        <w:t xml:space="preserve"> ,</w:t>
+      </w:r>
+      <w:proofErr w:type="gramEnd"/>
+      <w:r>
+        <w:t xml:space="preserve"> there are 2 types to import files-  common </w:t>
+      </w:r>
+      <w:proofErr w:type="spellStart"/>
+      <w:r>
+        <w:t>js</w:t>
+      </w:r>
+      <w:proofErr w:type="spellEnd"/>
+      <w:r>
+        <w:t xml:space="preserve">(basic) and Module </w:t>
+      </w:r>
+      <w:proofErr w:type="spellStart"/>
+      <w:r>
+        <w:t>js</w:t>
+      </w:r>
+      <w:proofErr w:type="spellEnd"/>
+    </w:p>
+    <w:p>
+      <w:pPr>
+        <w:pStyle w:val="ListParagraph"/>
+        <w:ind w:left="1368"/>
+        <w:rPr>
+          <w:b/>
+          <w:bCs/>
+        </w:rPr>
+      </w:pPr>
+      <w:r>
+        <w:rPr>
+          <w:b/>
+          <w:bCs/>
+        </w:rPr>
+        <w:t>SYNTAX FOR BOTH –</w:t>
+      </w:r>
+    </w:p>
+    <w:p>
+      <w:pPr>
+        <w:pStyle w:val="ListParagraph"/>
+        <w:numPr>
+          <w:ilvl w:val="0"/>
+          <w:numId w:val="20"/>
+        </w:numPr>
+        <w:rPr>
+          <w:b/>
+          <w:bCs/>
+        </w:rPr>
+      </w:pPr>
+      <w:r>
+        <w:rPr>
+          <w:b/>
+          <w:bCs/>
+        </w:rPr>
+        <w:t xml:space="preserve">Common </w:t>
+      </w:r>
+      <w:proofErr w:type="spellStart"/>
+      <w:r>
+        <w:rPr>
+          <w:b/>
+          <w:bCs/>
+        </w:rPr>
+        <w:t>js</w:t>
+      </w:r>
+      <w:proofErr w:type="spellEnd"/>
+      <w:r>
+        <w:rPr>
+          <w:b/>
+          <w:bCs/>
+        </w:rPr>
+        <w:t xml:space="preserve"> (work synchronously)</w:t>
+      </w:r>
+    </w:p>
+    <w:p>
+      <w:pPr>
+        <w:pStyle w:val="ListParagraph"/>
+        <w:ind w:left="2088"/>
+        <w:rPr>
+          <w:b/>
+          <w:bCs/>
+        </w:rPr>
+      </w:pPr>
+      <w:proofErr w:type="spellStart"/>
+      <w:r>
+        <w:rPr>
+          <w:b/>
+          <w:bCs/>
+        </w:rPr>
+        <w:t>const</w:t>
+      </w:r>
+      <w:proofErr w:type="spellEnd"/>
+      <w:r>
+        <w:rPr>
+          <w:b/>
+          <w:bCs/>
+        </w:rPr>
+        <w:t xml:space="preserve"> express = require(‘express’)</w:t>
+      </w:r>
+    </w:p>
+    <w:p>
+      <w:pPr>
+        <w:pStyle w:val="ListParagraph"/>
+        <w:ind w:left="2088"/>
+        <w:rPr>
+          <w:b/>
+          <w:bCs/>
+        </w:rPr>
+      </w:pPr>
+    </w:p>
+    <w:p>
+      <w:pPr>
+        <w:pStyle w:val="ListParagraph"/>
+        <w:numPr>
+          <w:ilvl w:val="0"/>
+          <w:numId w:val="20"/>
+        </w:numPr>
+        <w:rPr>
+          <w:b/>
+          <w:bCs/>
+        </w:rPr>
+      </w:pPr>
+      <w:r>
+        <w:rPr>
+          <w:b/>
+          <w:bCs/>
+        </w:rPr>
+        <w:t>Module</w:t>
+      </w:r>
+      <w:r>
+        <w:rPr>
+          <w:b/>
+          <w:bCs/>
+        </w:rPr>
+        <w:t xml:space="preserve"> </w:t>
+      </w:r>
+      <w:proofErr w:type="spellStart"/>
+      <w:r>
+        <w:rPr>
+          <w:b/>
+          <w:bCs/>
+        </w:rPr>
+        <w:t>js</w:t>
+      </w:r>
+      <w:proofErr w:type="spellEnd"/>
+      <w:r>
+        <w:rPr>
+          <w:b/>
+          <w:bCs/>
+        </w:rPr>
+        <w:t xml:space="preserve"> (work </w:t>
+      </w:r>
+      <w:r>
+        <w:rPr>
+          <w:b/>
+          <w:bCs/>
+        </w:rPr>
+        <w:t>a</w:t>
+      </w:r>
+      <w:r>
+        <w:rPr>
+          <w:b/>
+          <w:bCs/>
+        </w:rPr>
+        <w:t>synchronously)</w:t>
+      </w:r>
+    </w:p>
+    <w:p>
+      <w:pPr>
+        <w:pStyle w:val="ListParagraph"/>
+        <w:ind w:left="2088"/>
+        <w:rPr>
+          <w:b/>
+          <w:bCs/>
+        </w:rPr>
+      </w:pPr>
+      <w:r>
+        <w:rPr>
+          <w:b/>
+          <w:bCs/>
+        </w:rPr>
+        <w:t>import express from ‘express’</w:t>
+      </w:r>
+    </w:p>
+    <w:p>
+      <w:pPr>
+        <w:pStyle w:val="ListParagraph"/>
+        <w:ind w:left="2088"/>
+        <w:rPr>
+          <w:b/>
+          <w:bCs/>
+        </w:rPr>
+      </w:pPr>
+    </w:p>
+    <w:p>
+      <w:pPr>
+        <w:pStyle w:val="ListParagraph"/>
+        <w:ind w:left="2088"/>
+      </w:pPr>
+      <w:r>
+        <w:rPr>
+          <w:b/>
+          <w:bCs/>
+        </w:rPr>
+        <w:t xml:space="preserve">And, in </w:t>
+      </w:r>
+      <w:proofErr w:type="spellStart"/>
+      <w:proofErr w:type="gramStart"/>
+      <w:r>
+        <w:rPr>
+          <w:b/>
+          <w:bCs/>
+        </w:rPr>
+        <w:t>package.json</w:t>
+      </w:r>
+      <w:proofErr w:type="spellEnd"/>
+      <w:proofErr w:type="gramEnd"/>
+      <w:r>
+        <w:rPr>
+          <w:b/>
+          <w:bCs/>
+        </w:rPr>
+        <w:t xml:space="preserve"> , add “</w:t>
+      </w:r>
+      <w:proofErr w:type="spellStart"/>
+      <w:r>
+        <w:rPr>
+          <w:b/>
+          <w:bCs/>
+        </w:rPr>
+        <w:t>type”:”module</w:t>
+      </w:r>
+      <w:proofErr w:type="spellEnd"/>
+      <w:r>
+        <w:rPr>
+          <w:b/>
+          <w:bCs/>
+        </w:rPr>
+        <w:t xml:space="preserve">”, </w:t>
+      </w:r>
+      <w:r>
+        <w:t xml:space="preserve">now our server will assemble the file </w:t>
+      </w:r>
+      <w:proofErr w:type="spellStart"/>
+      <w:r>
+        <w:t>acc</w:t>
+      </w:r>
+      <w:proofErr w:type="spellEnd"/>
+      <w:r>
+        <w:t xml:space="preserve"> to module (as modules) and not </w:t>
+      </w:r>
+      <w:proofErr w:type="spellStart"/>
+      <w:r>
+        <w:t>acc</w:t>
+      </w:r>
+      <w:proofErr w:type="spellEnd"/>
+      <w:r>
+        <w:t xml:space="preserve"> to </w:t>
+      </w:r>
+      <w:proofErr w:type="spellStart"/>
+      <w:r>
+        <w:t>commonjs</w:t>
+      </w:r>
+      <w:proofErr w:type="spellEnd"/>
+    </w:p>
+    <w:p>
+      <w:pPr>
+        <w:pStyle w:val="ListParagraph"/>
+        <w:ind w:left="2088"/>
+      </w:pPr>
+    </w:p>
+    <w:p>
+      <w:pPr>
+        <w:pStyle w:val="ListParagraph"/>
+        <w:ind w:left="2088"/>
+      </w:pPr>
+    </w:p>
+    <w:p>
+      <w:pPr>
+        <w:pStyle w:val="ListParagraph"/>
+        <w:numPr>
+          <w:ilvl w:val="0"/>
+          <w:numId w:val="19"/>
+        </w:numPr>
+      </w:pPr>
+      <w:proofErr w:type="spellStart"/>
+      <w:proofErr w:type="gramStart"/>
+      <w:r>
+        <w:t>res.send</w:t>
+      </w:r>
+      <w:proofErr w:type="spellEnd"/>
+      <w:proofErr w:type="gramEnd"/>
+      <w:r>
+        <w:t xml:space="preserve">  -&gt;   to send  normal data </w:t>
+      </w:r>
+    </w:p>
+    <w:p>
+      <w:pPr>
+        <w:pStyle w:val="ListParagraph"/>
+        <w:ind w:left="1368"/>
+      </w:pPr>
+      <w:proofErr w:type="spellStart"/>
+      <w:proofErr w:type="gramStart"/>
+      <w:r>
+        <w:t>res.</w:t>
+      </w:r>
+      <w:r>
+        <w:t>json</w:t>
+      </w:r>
+      <w:proofErr w:type="spellEnd"/>
+      <w:proofErr w:type="gramEnd"/>
+      <w:r>
+        <w:t xml:space="preserve">  -&gt;  </w:t>
+      </w:r>
+      <w:r>
+        <w:t xml:space="preserve"> </w:t>
+      </w:r>
+      <w:r>
+        <w:t xml:space="preserve"> to send  </w:t>
+      </w:r>
+      <w:proofErr w:type="spellStart"/>
+      <w:r>
+        <w:t>json</w:t>
+      </w:r>
+      <w:proofErr w:type="spellEnd"/>
+      <w:r>
+        <w:t xml:space="preserve"> data </w:t>
+      </w:r>
+    </w:p>
+    <w:p>
+      <w:pPr>
+        <w:pStyle w:val="ListParagraph"/>
+        <w:ind w:left="1368"/>
+      </w:pPr>
+    </w:p>
+    <w:p>
+      <w:pPr>
+        <w:pStyle w:val="ListParagraph"/>
+        <w:numPr>
+          <w:ilvl w:val="0"/>
+          <w:numId w:val="19"/>
+        </w:numPr>
+      </w:pPr>
+      <w:r>
+        <w:t xml:space="preserve">There are many </w:t>
+      </w:r>
+      <w:proofErr w:type="spellStart"/>
+      <w:r>
+        <w:t>bundleres</w:t>
+      </w:r>
+      <w:proofErr w:type="spellEnd"/>
+      <w:r>
+        <w:t xml:space="preserve"> like </w:t>
+      </w:r>
+      <w:proofErr w:type="spellStart"/>
+      <w:r>
+        <w:t>vite</w:t>
+      </w:r>
+      <w:proofErr w:type="spellEnd"/>
+      <w:r>
+        <w:t xml:space="preserve">, create-react-app, parcel to create a react app and these are called </w:t>
+      </w:r>
+      <w:r>
+        <w:rPr>
+          <w:b/>
+          <w:bCs/>
+        </w:rPr>
+        <w:t>toolchains</w:t>
+      </w:r>
+      <w:r>
+        <w:t>.</w:t>
+      </w:r>
+    </w:p>
+    <w:p>
+      <w:pPr>
+        <w:pStyle w:val="ListParagraph"/>
+        <w:ind w:left="1368"/>
+      </w:pPr>
+      <w:r>
+        <w:t xml:space="preserve">And, these help in bundling all the JS files and convert it in form of html, </w:t>
+      </w:r>
+      <w:proofErr w:type="spellStart"/>
+      <w:r>
+        <w:t>css</w:t>
+      </w:r>
+      <w:proofErr w:type="spellEnd"/>
+      <w:r>
+        <w:t xml:space="preserve">, </w:t>
+      </w:r>
+      <w:proofErr w:type="spellStart"/>
+      <w:r>
+        <w:t>jswhich</w:t>
+      </w:r>
+      <w:proofErr w:type="spellEnd"/>
+      <w:r>
+        <w:t xml:space="preserve"> is understandable by </w:t>
+      </w:r>
+      <w:proofErr w:type="spellStart"/>
+      <w:r>
+        <w:t>js</w:t>
+      </w:r>
+      <w:proofErr w:type="spellEnd"/>
+      <w:r>
+        <w:t>.</w:t>
+      </w:r>
+    </w:p>
+    <w:p>
+      <w:pPr>
+        <w:pStyle w:val="ListParagraph"/>
+        <w:ind w:left="1368"/>
+      </w:pPr>
+    </w:p>
+    <w:p>
+      <w:pPr>
+        <w:pStyle w:val="ListParagraph"/>
+        <w:numPr>
+          <w:ilvl w:val="0"/>
+          <w:numId w:val="19"/>
+        </w:numPr>
+      </w:pPr>
+      <w:r>
+        <w:t xml:space="preserve">Now, </w:t>
+      </w:r>
+      <w:proofErr w:type="gramStart"/>
+      <w:r>
+        <w:t>we’ll</w:t>
+      </w:r>
+      <w:proofErr w:type="gramEnd"/>
+      <w:r>
+        <w:t xml:space="preserve"> start our first basic </w:t>
+      </w:r>
+      <w:proofErr w:type="spellStart"/>
+      <w:r>
+        <w:t>fullstack</w:t>
+      </w:r>
+      <w:proofErr w:type="spellEnd"/>
+      <w:r>
+        <w:t xml:space="preserve"> project-</w:t>
+      </w:r>
+    </w:p>
+    <w:p>
+      <w:pPr>
+        <w:pStyle w:val="ListParagraph"/>
+        <w:ind w:left="1368"/>
+      </w:pPr>
+      <w:r>
+        <w:t>Make 2 folders backend and frontend.</w:t>
+      </w:r>
+    </w:p>
+    <w:p>
+      <w:pPr>
+        <w:pStyle w:val="ListParagraph"/>
+        <w:ind w:left="1368"/>
+      </w:pPr>
+      <w:r>
+        <w:t xml:space="preserve">In </w:t>
+      </w:r>
+      <w:proofErr w:type="gramStart"/>
+      <w:r>
+        <w:t>backend ,</w:t>
+      </w:r>
+      <w:proofErr w:type="gramEnd"/>
+      <w:r>
+        <w:t xml:space="preserve"> open integrated terminal and make a server as previously done, using </w:t>
+      </w:r>
+      <w:proofErr w:type="spellStart"/>
+      <w:r>
+        <w:t>npm</w:t>
+      </w:r>
+      <w:proofErr w:type="spellEnd"/>
+      <w:r>
+        <w:t xml:space="preserve"> </w:t>
+      </w:r>
+      <w:proofErr w:type="spellStart"/>
+      <w:r>
+        <w:t>init</w:t>
+      </w:r>
+      <w:proofErr w:type="spellEnd"/>
+      <w:r>
+        <w:t xml:space="preserve"> , then </w:t>
+      </w:r>
+      <w:proofErr w:type="spellStart"/>
+      <w:r>
+        <w:t>npm</w:t>
+      </w:r>
+      <w:proofErr w:type="spellEnd"/>
+      <w:r>
+        <w:t xml:space="preserve"> express, then changing script for start in </w:t>
+      </w:r>
+      <w:proofErr w:type="spellStart"/>
+      <w:r>
+        <w:t>package.json</w:t>
+      </w:r>
+      <w:proofErr w:type="spellEnd"/>
+      <w:r>
+        <w:t xml:space="preserve"> and adding </w:t>
+      </w:r>
+      <w:proofErr w:type="spellStart"/>
+      <w:r>
+        <w:t>type:module</w:t>
+      </w:r>
+      <w:proofErr w:type="spellEnd"/>
+      <w:r>
+        <w:t xml:space="preserve"> in it.</w:t>
+      </w:r>
+    </w:p>
+    <w:p>
+      <w:pPr>
+        <w:pStyle w:val="ListParagraph"/>
+        <w:ind w:left="1368"/>
+      </w:pPr>
+    </w:p>
+    <w:p>
+      <w:pPr>
+        <w:pStyle w:val="ListParagraph"/>
+        <w:ind w:left="1368"/>
+      </w:pPr>
+      <w:r>
+        <w:t xml:space="preserve">Now, in frontend folder open separate terminal like backend and create a react app using </w:t>
+      </w:r>
+      <w:proofErr w:type="spellStart"/>
+      <w:r>
+        <w:t>vite</w:t>
+      </w:r>
+      <w:proofErr w:type="spellEnd"/>
+      <w:r>
+        <w:t xml:space="preserve">. Then, </w:t>
+      </w:r>
+      <w:proofErr w:type="spellStart"/>
+      <w:r>
+        <w:t>npm</w:t>
+      </w:r>
+      <w:proofErr w:type="spellEnd"/>
+      <w:r>
+        <w:t xml:space="preserve"> install and write basic code. Now, to get data from backend, there are many ways- Axios, Fetch, </w:t>
+      </w:r>
+      <w:proofErr w:type="spellStart"/>
+      <w:proofErr w:type="gramStart"/>
+      <w:r>
+        <w:t>ReactQuery,etc</w:t>
+      </w:r>
+      <w:proofErr w:type="spellEnd"/>
+      <w:r>
+        <w:t>.</w:t>
+      </w:r>
+      <w:proofErr w:type="gramEnd"/>
+    </w:p>
+    <w:p>
+      <w:pPr>
+        <w:pStyle w:val="ListParagraph"/>
+        <w:ind w:left="1368"/>
+      </w:pPr>
+      <w:proofErr w:type="gramStart"/>
+      <w:r>
+        <w:t>But,</w:t>
+      </w:r>
+      <w:proofErr w:type="gramEnd"/>
+      <w:r>
+        <w:t xml:space="preserve"> we will use Axios.</w:t>
+      </w:r>
+    </w:p>
+    <w:p>
+      <w:pPr>
+        <w:pStyle w:val="ListParagraph"/>
+        <w:ind w:left="1368"/>
+      </w:pPr>
+      <w:r>
+        <w:t xml:space="preserve">Axios is better </w:t>
+      </w:r>
+      <w:proofErr w:type="spellStart"/>
+      <w:r>
+        <w:t>bcz</w:t>
+      </w:r>
+      <w:proofErr w:type="spellEnd"/>
+      <w:r>
+        <w:t xml:space="preserve"> this library is written specially for web requests, and many more benefits (i.e. production level features). It also </w:t>
+      </w:r>
+      <w:proofErr w:type="gramStart"/>
+      <w:r>
+        <w:t>handles ,</w:t>
+      </w:r>
+      <w:proofErr w:type="gramEnd"/>
+      <w:r>
+        <w:t xml:space="preserve"> </w:t>
+      </w:r>
+    </w:p>
+    <w:p>
+      <w:pPr>
+        <w:pStyle w:val="ListParagraph"/>
+        <w:numPr>
+          <w:ilvl w:val="0"/>
+          <w:numId w:val="20"/>
+        </w:numPr>
+      </w:pPr>
+      <w:r>
+        <w:t>How we are receiving data</w:t>
+      </w:r>
+    </w:p>
+    <w:p>
+      <w:pPr>
+        <w:pStyle w:val="ListParagraph"/>
+        <w:numPr>
+          <w:ilvl w:val="0"/>
+          <w:numId w:val="20"/>
+        </w:numPr>
+      </w:pPr>
+      <w:r>
+        <w:t>How we are handling data</w:t>
+      </w:r>
+    </w:p>
+    <w:p>
+      <w:pPr>
+        <w:pStyle w:val="ListParagraph"/>
+        <w:numPr>
+          <w:ilvl w:val="0"/>
+          <w:numId w:val="20"/>
+        </w:numPr>
+      </w:pPr>
+      <w:r>
+        <w:t>What will happen if it fails to get data</w:t>
+      </w:r>
+    </w:p>
+    <w:p>
+      <w:pPr>
+        <w:pStyle w:val="ListParagraph"/>
+        <w:numPr>
+          <w:ilvl w:val="0"/>
+          <w:numId w:val="20"/>
+        </w:numPr>
+      </w:pPr>
+      <w:r>
+        <w:t>What will happen on loading</w:t>
+      </w:r>
+    </w:p>
+    <w:p>
+      <w:pPr>
+        <w:pStyle w:val="ListParagraph"/>
+        <w:numPr>
+          <w:ilvl w:val="0"/>
+          <w:numId w:val="20"/>
+        </w:numPr>
+      </w:pPr>
+      <w:r>
+        <w:t>To stop a request in between and add some API keys and then get data.</w:t>
+      </w:r>
+    </w:p>
+    <w:p>
+      <w:pPr>
+        <w:pStyle w:val="ListParagraph"/>
+        <w:ind w:left="2088"/>
+      </w:pPr>
+      <w:r>
+        <w:t>All these features are provided by Axios by default.</w:t>
+      </w:r>
+    </w:p>
+    <w:p>
+      <w:pPr>
+        <w:pStyle w:val="ListParagraph"/>
+        <w:ind w:left="2088"/>
+      </w:pPr>
+    </w:p>
+    <w:p>
+      <w:pPr>
+        <w:pStyle w:val="ListParagraph"/>
+        <w:ind w:left="2088"/>
+        <w:rPr>
+          <w:b/>
+          <w:bCs/>
+        </w:rPr>
+      </w:pPr>
+      <w:r>
+        <w:t xml:space="preserve">To install </w:t>
+      </w:r>
+      <w:proofErr w:type="spellStart"/>
+      <w:r>
+        <w:t>axios</w:t>
+      </w:r>
+      <w:proofErr w:type="spellEnd"/>
+      <w:r>
+        <w:t xml:space="preserve">, run command – </w:t>
+      </w:r>
+      <w:proofErr w:type="spellStart"/>
+      <w:r>
+        <w:rPr>
+          <w:b/>
+          <w:bCs/>
+        </w:rPr>
+        <w:t>npm</w:t>
+      </w:r>
+      <w:proofErr w:type="spellEnd"/>
+      <w:r>
+        <w:rPr>
+          <w:b/>
+          <w:bCs/>
+        </w:rPr>
+        <w:t xml:space="preserve"> </w:t>
+      </w:r>
+      <w:proofErr w:type="spellStart"/>
+      <w:r>
+        <w:rPr>
+          <w:b/>
+          <w:bCs/>
+        </w:rPr>
+        <w:t>i</w:t>
+      </w:r>
+      <w:proofErr w:type="spellEnd"/>
+      <w:r>
+        <w:rPr>
+          <w:b/>
+          <w:bCs/>
+        </w:rPr>
+        <w:t xml:space="preserve"> </w:t>
+      </w:r>
+      <w:proofErr w:type="spellStart"/>
+      <w:r>
+        <w:rPr>
+          <w:b/>
+          <w:bCs/>
+        </w:rPr>
+        <w:t>axios</w:t>
+      </w:r>
+      <w:proofErr w:type="spellEnd"/>
+    </w:p>
+    <w:p>
+      <w:pPr>
+        <w:pStyle w:val="ListParagraph"/>
+        <w:ind w:left="2088"/>
+        <w:rPr>
+          <w:b/>
+          <w:bCs/>
+        </w:rPr>
+      </w:pPr>
+      <w:r>
+        <w:t xml:space="preserve">Then – </w:t>
+      </w:r>
+      <w:r>
+        <w:rPr>
+          <w:b/>
+          <w:bCs/>
+        </w:rPr>
+        <w:t xml:space="preserve">import </w:t>
+      </w:r>
+      <w:proofErr w:type="spellStart"/>
+      <w:r>
+        <w:rPr>
+          <w:b/>
+          <w:bCs/>
+        </w:rPr>
+        <w:t>axios</w:t>
+      </w:r>
+      <w:proofErr w:type="spellEnd"/>
+      <w:r>
+        <w:rPr>
+          <w:b/>
+          <w:bCs/>
+        </w:rPr>
+        <w:t xml:space="preserve"> from ‘</w:t>
+      </w:r>
+      <w:proofErr w:type="spellStart"/>
+      <w:r>
+        <w:rPr>
+          <w:b/>
+          <w:bCs/>
+        </w:rPr>
+        <w:t>axios</w:t>
+      </w:r>
+      <w:proofErr w:type="spellEnd"/>
+      <w:r>
+        <w:rPr>
+          <w:b/>
+          <w:bCs/>
+        </w:rPr>
+        <w:t>’</w:t>
+      </w:r>
+    </w:p>
+    <w:p>
+      <w:pPr>
+        <w:pStyle w:val="ListParagraph"/>
+        <w:ind w:left="2088"/>
+        <w:rPr>
+          <w:b/>
+          <w:bCs/>
+        </w:rPr>
+      </w:pPr>
+    </w:p>
+    <w:p>
+      <w:pPr>
+        <w:pStyle w:val="ListParagraph"/>
+        <w:ind w:left="2088"/>
+        <w:rPr>
+          <w:b/>
+          <w:bCs/>
+        </w:rPr>
+      </w:pPr>
+      <w:r>
+        <w:rPr>
+          <w:b/>
+          <w:bCs/>
+        </w:rPr>
+        <w:lastRenderedPageBreak/>
+        <w:t xml:space="preserve">And, the data that we get from response, we </w:t>
+      </w:r>
+      <w:proofErr w:type="gramStart"/>
+      <w:r>
+        <w:rPr>
+          <w:b/>
+          <w:bCs/>
+        </w:rPr>
+        <w:t>don’t</w:t>
+      </w:r>
+      <w:proofErr w:type="gramEnd"/>
+      <w:r>
+        <w:rPr>
+          <w:b/>
+          <w:bCs/>
+        </w:rPr>
+        <w:t xml:space="preserve"> need to pass or convert into </w:t>
+      </w:r>
+      <w:proofErr w:type="spellStart"/>
+      <w:r>
+        <w:rPr>
+          <w:b/>
+          <w:bCs/>
+        </w:rPr>
+        <w:t>json</w:t>
+      </w:r>
+      <w:proofErr w:type="spellEnd"/>
+      <w:r>
+        <w:rPr>
+          <w:b/>
+          <w:bCs/>
+        </w:rPr>
+        <w:t xml:space="preserve"> and stuff like that </w:t>
+      </w:r>
+      <w:proofErr w:type="spellStart"/>
+      <w:r>
+        <w:rPr>
+          <w:b/>
+          <w:bCs/>
+        </w:rPr>
+        <w:t>bcz</w:t>
+      </w:r>
+      <w:proofErr w:type="spellEnd"/>
+      <w:r>
+        <w:rPr>
+          <w:b/>
+          <w:bCs/>
+        </w:rPr>
+        <w:t xml:space="preserve"> all these things are handled by </w:t>
+      </w:r>
+      <w:proofErr w:type="spellStart"/>
+      <w:r>
+        <w:rPr>
+          <w:b/>
+          <w:bCs/>
+        </w:rPr>
+        <w:t>axios</w:t>
+      </w:r>
+      <w:proofErr w:type="spellEnd"/>
+      <w:r>
+        <w:rPr>
+          <w:b/>
+          <w:bCs/>
+        </w:rPr>
+        <w:t xml:space="preserve">. We can get directly from </w:t>
+      </w:r>
+      <w:proofErr w:type="spellStart"/>
+      <w:r>
+        <w:rPr>
+          <w:b/>
+          <w:bCs/>
+        </w:rPr>
+        <w:t>response.data</w:t>
+      </w:r>
+      <w:proofErr w:type="spellEnd"/>
+    </w:p>
+    <w:p>
+      <w:pPr>
+        <w:pStyle w:val="ListParagraph"/>
+        <w:ind w:left="2088"/>
+        <w:rPr>
+          <w:b/>
+          <w:bCs/>
+        </w:rPr>
+      </w:pPr>
+    </w:p>
+    <w:p>
+      <w:pPr>
+        <w:pStyle w:val="ListParagraph"/>
+        <w:ind w:left="1368"/>
+      </w:pPr>
+    </w:p>
+    <w:p>
+      <w:pPr>
+        <w:pStyle w:val="ListParagraph"/>
+        <w:ind w:left="1368"/>
+      </w:pPr>
+      <w:r>
+        <w:t xml:space="preserve">Also, make repo on </w:t>
+      </w:r>
+      <w:proofErr w:type="spellStart"/>
+      <w:r>
+        <w:t>github</w:t>
+      </w:r>
+      <w:proofErr w:type="spellEnd"/>
+      <w:r>
+        <w:t xml:space="preserve">, make </w:t>
+      </w:r>
+      <w:proofErr w:type="spellStart"/>
+      <w:r>
+        <w:t>gitignore</w:t>
+      </w:r>
+      <w:proofErr w:type="spellEnd"/>
+      <w:r>
+        <w:t xml:space="preserve"> file before committing to </w:t>
+      </w:r>
+      <w:proofErr w:type="spellStart"/>
+      <w:r>
+        <w:t>github</w:t>
+      </w:r>
+      <w:proofErr w:type="spellEnd"/>
+      <w:r>
+        <w:t xml:space="preserve"> and add </w:t>
+      </w:r>
+      <w:proofErr w:type="spellStart"/>
+      <w:r>
+        <w:t>node_modules</w:t>
+      </w:r>
+      <w:proofErr w:type="gramStart"/>
+      <w:r>
+        <w:t>,.env</w:t>
+      </w:r>
+      <w:proofErr w:type="spellEnd"/>
+      <w:proofErr w:type="gramEnd"/>
+      <w:r>
+        <w:t xml:space="preserve"> and any imp file in it and then commit.</w:t>
+      </w:r>
+    </w:p>
+    <w:p>
+      <w:pPr>
+        <w:pStyle w:val="ListParagraph"/>
+        <w:ind w:left="1368"/>
+      </w:pPr>
+    </w:p>
     <w:p/>
+    <w:p>
+      <w:r>
+        <w:t xml:space="preserve">Now, on first run </w:t>
+      </w:r>
+      <w:proofErr w:type="gramStart"/>
+      <w:r>
+        <w:t>we’ll</w:t>
+      </w:r>
+      <w:proofErr w:type="gramEnd"/>
+      <w:r>
+        <w:t xml:space="preserve"> get CORS error</w:t>
+      </w:r>
+    </w:p>
+    <w:p>
+      <w:pPr>
+        <w:rPr>
+          <w:b/>
+          <w:bCs/>
+        </w:rPr>
+      </w:pPr>
+      <w:r>
+        <w:rPr>
+          <w:b/>
+          <w:bCs/>
+        </w:rPr>
+        <w:t>CORS</w:t>
+      </w:r>
+    </w:p>
+    <w:p>
+      <w:pPr>
+        <w:pStyle w:val="ListParagraph"/>
+        <w:numPr>
+          <w:ilvl w:val="0"/>
+          <w:numId w:val="17"/>
+        </w:numPr>
+      </w:pPr>
+      <w:r>
+        <w:t>Means cross origin, (</w:t>
+      </w:r>
+      <w:proofErr w:type="gramStart"/>
+      <w:r>
+        <w:t>don’t</w:t>
+      </w:r>
+      <w:proofErr w:type="gramEnd"/>
+      <w:r>
+        <w:t xml:space="preserve"> allow outsiders).</w:t>
+      </w:r>
+    </w:p>
+    <w:p>
+      <w:pPr>
+        <w:pStyle w:val="ListParagraph"/>
+        <w:numPr>
+          <w:ilvl w:val="0"/>
+          <w:numId w:val="17"/>
+        </w:numPr>
+      </w:pPr>
+      <w:r>
+        <w:t>It provides safety to our application.</w:t>
+      </w:r>
+    </w:p>
+    <w:p>
+      <w:pPr>
+        <w:pStyle w:val="ListParagraph"/>
+        <w:numPr>
+          <w:ilvl w:val="0"/>
+          <w:numId w:val="17"/>
+        </w:numPr>
+      </w:pPr>
+      <w:r>
+        <w:t xml:space="preserve">If origin is different, then don’t allow the </w:t>
+      </w:r>
+      <w:proofErr w:type="gramStart"/>
+      <w:r>
+        <w:t>browser(</w:t>
+      </w:r>
+      <w:proofErr w:type="spellStart"/>
+      <w:proofErr w:type="gramEnd"/>
+      <w:r>
+        <w:t>req</w:t>
+      </w:r>
+      <w:proofErr w:type="spellEnd"/>
+      <w:r>
+        <w:t xml:space="preserve"> from outsider) to access our app. </w:t>
+      </w:r>
+    </w:p>
+    <w:p>
+      <w:pPr>
+        <w:pStyle w:val="ListParagraph"/>
+        <w:numPr>
+          <w:ilvl w:val="0"/>
+          <w:numId w:val="17"/>
+        </w:numPr>
+      </w:pPr>
+      <w:r>
+        <w:t>Only the links which are homely to our app are allowed</w:t>
+      </w:r>
+    </w:p>
+    <w:p>
+      <w:pPr>
+        <w:pStyle w:val="ListParagraph"/>
+        <w:numPr>
+          <w:ilvl w:val="0"/>
+          <w:numId w:val="17"/>
+        </w:numPr>
+      </w:pPr>
+      <w:r>
+        <w:rPr>
+          <w:b/>
+          <w:bCs/>
+        </w:rPr>
+        <w:t xml:space="preserve">Origin same means </w:t>
+      </w:r>
+      <w:proofErr w:type="spellStart"/>
+      <w:r>
+        <w:rPr>
+          <w:b/>
+          <w:bCs/>
+        </w:rPr>
+        <w:t>url</w:t>
+      </w:r>
+      <w:proofErr w:type="spellEnd"/>
+      <w:r>
+        <w:rPr>
+          <w:b/>
+          <w:bCs/>
+        </w:rPr>
+        <w:t xml:space="preserve"> should be same, port should be same, everything should be same.</w:t>
+      </w:r>
+    </w:p>
+    <w:p>
+      <w:pPr>
+        <w:pStyle w:val="ListParagraph"/>
+        <w:numPr>
+          <w:ilvl w:val="0"/>
+          <w:numId w:val="17"/>
+        </w:numPr>
+      </w:pPr>
+      <w:proofErr w:type="spellStart"/>
+      <w:r>
+        <w:t>Eg</w:t>
+      </w:r>
+      <w:proofErr w:type="spellEnd"/>
+      <w:r>
+        <w:t>- our server is working on diff port, and application is working on diff ports, hence we can get infinite no. of requests which can increase our bill/charges.</w:t>
+      </w:r>
+    </w:p>
+    <w:p>
+      <w:pPr>
+        <w:pStyle w:val="ListParagraph"/>
+        <w:numPr>
+          <w:ilvl w:val="0"/>
+          <w:numId w:val="17"/>
+        </w:numPr>
+      </w:pPr>
+      <w:r>
+        <w:t xml:space="preserve">Now, we have some solutions to solve this </w:t>
+      </w:r>
+      <w:proofErr w:type="gramStart"/>
+      <w:r>
+        <w:t>cross origin</w:t>
+      </w:r>
+      <w:proofErr w:type="gramEnd"/>
+      <w:r>
+        <w:t xml:space="preserve"> problem</w:t>
+      </w:r>
+    </w:p>
+    <w:p>
+      <w:pPr>
+        <w:pStyle w:val="ListParagraph"/>
+        <w:numPr>
+          <w:ilvl w:val="0"/>
+          <w:numId w:val="18"/>
+        </w:numPr>
+      </w:pPr>
+      <w:r>
+        <w:t xml:space="preserve">Ask your backend developer to whitelist your </w:t>
+      </w:r>
+      <w:proofErr w:type="spellStart"/>
+      <w:r>
+        <w:t>url</w:t>
+      </w:r>
+      <w:proofErr w:type="spellEnd"/>
+      <w:r>
+        <w:t xml:space="preserve"> </w:t>
+      </w:r>
+      <w:r>
+        <w:t>(with port no.). Backend dev can also * mark to accept requests from any source/</w:t>
+      </w:r>
+      <w:proofErr w:type="spellStart"/>
+      <w:r>
+        <w:t>url</w:t>
+      </w:r>
+      <w:proofErr w:type="spellEnd"/>
+      <w:r>
+        <w:t>/port.</w:t>
+      </w:r>
+    </w:p>
+    <w:p>
+      <w:pPr>
+        <w:pStyle w:val="ListParagraph"/>
+        <w:ind w:left="1368"/>
+        <w:rPr>
+          <w:b/>
+          <w:bCs/>
+        </w:rPr>
+      </w:pPr>
+      <w:r>
+        <w:rPr>
+          <w:b/>
+          <w:bCs/>
+        </w:rPr>
+        <w:t>IP WHITELIST OR DOMAIN WHITELIST</w:t>
+      </w:r>
+    </w:p>
+    <w:p>
+      <w:r>
+        <w:rPr>
+          <w:b/>
+          <w:bCs/>
+        </w:rPr>
+        <w:t xml:space="preserve">                            </w:t>
+      </w:r>
+      <w:r>
+        <w:t xml:space="preserve">And to do this, install </w:t>
+      </w:r>
+      <w:proofErr w:type="spellStart"/>
+      <w:r>
+        <w:t>cors</w:t>
+      </w:r>
+      <w:proofErr w:type="spellEnd"/>
+      <w:r>
+        <w:t xml:space="preserve"> package from </w:t>
+      </w:r>
+      <w:proofErr w:type="spellStart"/>
+      <w:r>
+        <w:t>npm</w:t>
+      </w:r>
+      <w:proofErr w:type="spellEnd"/>
+    </w:p>
+    <w:p/>
+    <w:p>
+      <w:pPr>
+        <w:spacing w:line="360" w:lineRule="auto"/>
+        <w:rPr>
+          <w:b/>
+          <w:bCs/>
+          <w:i/>
+          <w:iCs/>
+        </w:rPr>
+      </w:pPr>
+      <w:r>
+        <w:rPr>
+          <w:b/>
+          <w:bCs/>
+          <w:i/>
+          <w:iCs/>
+        </w:rPr>
+        <w:t xml:space="preserve">NOW, WHILE WHITELISTING WE SHOULD KEEP IN </w:t>
+      </w:r>
+      <w:proofErr w:type="gramStart"/>
+      <w:r>
+        <w:rPr>
+          <w:b/>
+          <w:bCs/>
+          <w:i/>
+          <w:iCs/>
+        </w:rPr>
+        <w:t>MIND,  the</w:t>
+      </w:r>
+      <w:proofErr w:type="gramEnd"/>
+      <w:r>
+        <w:rPr>
+          <w:b/>
+          <w:bCs/>
+          <w:i/>
+          <w:iCs/>
+        </w:rPr>
+        <w:t xml:space="preserve"> whitelisting done in production and on localhost  both because assume your </w:t>
+      </w:r>
+      <w:proofErr w:type="spellStart"/>
+      <w:r>
+        <w:rPr>
+          <w:b/>
+          <w:bCs/>
+          <w:i/>
+          <w:iCs/>
+        </w:rPr>
+        <w:t>vite</w:t>
+      </w:r>
+      <w:proofErr w:type="spellEnd"/>
+      <w:r>
+        <w:rPr>
+          <w:b/>
+          <w:bCs/>
+          <w:i/>
+          <w:iCs/>
+        </w:rPr>
+        <w:t xml:space="preserve"> application running on localhost port 5173 but when we will put our app on production it is not necessary that your backend will run on 3000, it can run on any other port too (unlike on local , in which server was running on 3000). And same with frontend, local is on 5173, but it is not necessary that </w:t>
+      </w:r>
+      <w:proofErr w:type="spellStart"/>
+      <w:r>
+        <w:rPr>
+          <w:b/>
+          <w:bCs/>
+          <w:i/>
+          <w:iCs/>
+        </w:rPr>
+        <w:t>vercel</w:t>
+      </w:r>
+      <w:proofErr w:type="spellEnd"/>
+      <w:r>
+        <w:rPr>
+          <w:b/>
+          <w:bCs/>
+          <w:i/>
+          <w:iCs/>
+        </w:rPr>
+        <w:t xml:space="preserve"> or Netlify will serve on same port, they can serve on diff ports than local port.</w:t>
+      </w:r>
+    </w:p>
+    <w:p>
+      <w:pPr>
+        <w:pStyle w:val="ListParagraph"/>
+        <w:ind w:left="1368"/>
+      </w:pPr>
+    </w:p>
+    <w:p>
+      <w:pPr>
+        <w:pStyle w:val="ListParagraph"/>
+        <w:numPr>
+          <w:ilvl w:val="0"/>
+          <w:numId w:val="18"/>
+        </w:numPr>
+      </w:pPr>
+      <w:r>
+        <w:rPr>
+          <w:b/>
+          <w:bCs/>
+        </w:rPr>
+        <w:t>USE PROXY ON FRONTEND and</w:t>
+      </w:r>
+    </w:p>
+    <w:p>
+      <w:pPr>
+        <w:pStyle w:val="ListParagraph"/>
+        <w:ind w:left="1368"/>
+        <w:rPr>
+          <w:b/>
+          <w:bCs/>
+        </w:rPr>
+      </w:pPr>
+      <w:r>
+        <w:rPr>
+          <w:b/>
+          <w:bCs/>
+        </w:rPr>
+        <w:t>Follow standard practices</w:t>
+      </w:r>
+      <w:r>
+        <w:rPr>
+          <w:b/>
+          <w:bCs/>
+        </w:rPr>
+        <w:t xml:space="preserve"> like-</w:t>
+      </w:r>
+    </w:p>
+    <w:p/>
+    <w:p>
+      <w:pPr>
+        <w:rPr>
+          <w:b/>
+          <w:bCs/>
+        </w:rPr>
+      </w:pPr>
+      <w:r>
+        <w:rPr>
+          <w:b/>
+          <w:bCs/>
+        </w:rPr>
+        <w:t xml:space="preserve">IMPORTANT </w:t>
+      </w:r>
+      <w:proofErr w:type="gramStart"/>
+      <w:r>
+        <w:rPr>
+          <w:b/>
+          <w:bCs/>
+        </w:rPr>
+        <w:t>POINT :</w:t>
+      </w:r>
+      <w:proofErr w:type="gramEnd"/>
+    </w:p>
+    <w:p>
+      <w:proofErr w:type="gramStart"/>
+      <w:r>
+        <w:t>Don’t</w:t>
+      </w:r>
+      <w:proofErr w:type="gramEnd"/>
+      <w:r>
+        <w:t xml:space="preserve"> write full </w:t>
+      </w:r>
+      <w:proofErr w:type="spellStart"/>
+      <w:r>
+        <w:t>url</w:t>
+      </w:r>
+      <w:proofErr w:type="spellEnd"/>
+      <w:r>
+        <w:t xml:space="preserve"> on both backend and frontend, write in </w:t>
+      </w:r>
+      <w:proofErr w:type="spellStart"/>
+      <w:r>
+        <w:t>standarised</w:t>
+      </w:r>
+      <w:proofErr w:type="spellEnd"/>
+      <w:r>
+        <w:t xml:space="preserve"> form like =&gt;</w:t>
+      </w:r>
+    </w:p>
+    <w:p>
+      <w:r>
+        <w:t>/</w:t>
+      </w:r>
+      <w:proofErr w:type="spellStart"/>
+      <w:r>
+        <w:t>api</w:t>
+      </w:r>
+      <w:proofErr w:type="spellEnd"/>
+      <w:r>
+        <w:t>/jokes, etc.</w:t>
+      </w:r>
+    </w:p>
+    <w:p>
+      <w:r>
+        <w:t xml:space="preserve">Because irrespective of ports and </w:t>
+      </w:r>
+      <w:proofErr w:type="spellStart"/>
+      <w:r>
+        <w:t>url</w:t>
+      </w:r>
+      <w:proofErr w:type="spellEnd"/>
+      <w:r>
+        <w:t xml:space="preserve">, it has the endpoint, so it will show the same page because </w:t>
+      </w:r>
+    </w:p>
+    <w:p>
+      <w:pPr>
+        <w:rPr>
+          <w:b/>
+          <w:bCs/>
+        </w:rPr>
+      </w:pPr>
+      <w:r>
+        <w:lastRenderedPageBreak/>
+        <w:t xml:space="preserve">We have </w:t>
+      </w:r>
+      <w:proofErr w:type="spellStart"/>
+      <w:r>
+        <w:t>standarised</w:t>
+      </w:r>
+      <w:proofErr w:type="spellEnd"/>
+      <w:r>
+        <w:t xml:space="preserve"> the </w:t>
+      </w:r>
+      <w:proofErr w:type="spellStart"/>
+      <w:r>
+        <w:t>url</w:t>
+      </w:r>
+      <w:proofErr w:type="spellEnd"/>
+      <w:r>
+        <w:t xml:space="preserve"> of </w:t>
+      </w:r>
+      <w:proofErr w:type="spellStart"/>
+      <w:r>
+        <w:t>api</w:t>
+      </w:r>
+      <w:proofErr w:type="spellEnd"/>
+      <w:r>
+        <w:t xml:space="preserve">, but it will give the error </w:t>
+      </w:r>
+      <w:proofErr w:type="spellStart"/>
+      <w:r>
+        <w:t>url</w:t>
+      </w:r>
+      <w:proofErr w:type="spellEnd"/>
+      <w:r>
+        <w:t xml:space="preserve"> </w:t>
+      </w:r>
+      <w:proofErr w:type="gramStart"/>
+      <w:r>
+        <w:t>doesn’t</w:t>
+      </w:r>
+      <w:proofErr w:type="gramEnd"/>
+      <w:r>
+        <w:t xml:space="preserve"> exist. </w:t>
+      </w:r>
+      <w:r>
+        <w:rPr>
+          <w:b/>
+          <w:bCs/>
+        </w:rPr>
+        <w:t>So, we will use PROXY</w:t>
+      </w:r>
+    </w:p>
     <w:sectPr>
       <w:pgSz w:w="11906" w:h="16838"/>
       <w:pgMar w:top="1440" w:right="1440" w:bottom="1440" w:left="1440" w:header="708" w:footer="708" w:gutter="0"/>
@@ -6684,6 +8147,205 @@
     </w:lvl>
   </w:abstractNum>
   <w:abstractNum w:abstractNumId="8" w15:restartNumberingAfterBreak="0">
+    <w:nsid w:val="47205B56"/>
+    <w:multiLevelType w:val="hybridMultilevel"/>
+    <w:tmpl w:val="6B7621E0"/>
+    <w:lvl w:ilvl="0" w:tplc="40090001">
+      <w:start w:val="1"/>
+      <w:numFmt w:val="bullet"/>
+      <w:lvlText w:val=""/>
+      <w:lvlJc w:val="left"/>
+      <w:pPr>
+        <w:ind w:left="2088" w:hanging="360"/>
+      </w:pPr>
+      <w:rPr>
+        <w:rFonts w:ascii="Symbol" w:hAnsi="Symbol" w:hint="default"/>
+      </w:rPr>
+    </w:lvl>
+    <w:lvl w:ilvl="1" w:tplc="40090003" w:tentative="1">
+      <w:start w:val="1"/>
+      <w:numFmt w:val="bullet"/>
+      <w:lvlText w:val="o"/>
+      <w:lvlJc w:val="left"/>
+      <w:pPr>
+        <w:ind w:left="2808" w:hanging="360"/>
+      </w:pPr>
+      <w:rPr>
+        <w:rFonts w:ascii="Courier New" w:hAnsi="Courier New" w:cs="Courier New" w:hint="default"/>
+      </w:rPr>
+    </w:lvl>
+    <w:lvl w:ilvl="2" w:tplc="40090005" w:tentative="1">
+      <w:start w:val="1"/>
+      <w:numFmt w:val="bullet"/>
+      <w:lvlText w:val=""/>
+      <w:lvlJc w:val="left"/>
+      <w:pPr>
+        <w:ind w:left="3528" w:hanging="360"/>
+      </w:pPr>
+      <w:rPr>
+        <w:rFonts w:ascii="Wingdings" w:hAnsi="Wingdings" w:hint="default"/>
+      </w:rPr>
+    </w:lvl>
+    <w:lvl w:ilvl="3" w:tplc="40090001" w:tentative="1">
+      <w:start w:val="1"/>
+      <w:numFmt w:val="bullet"/>
+      <w:lvlText w:val=""/>
+      <w:lvlJc w:val="left"/>
+      <w:pPr>
+        <w:ind w:left="4248" w:hanging="360"/>
+      </w:pPr>
+      <w:rPr>
+        <w:rFonts w:ascii="Symbol" w:hAnsi="Symbol" w:hint="default"/>
+      </w:rPr>
+    </w:lvl>
+    <w:lvl w:ilvl="4" w:tplc="40090003" w:tentative="1">
+      <w:start w:val="1"/>
+      <w:numFmt w:val="bullet"/>
+      <w:lvlText w:val="o"/>
+      <w:lvlJc w:val="left"/>
+      <w:pPr>
+        <w:ind w:left="4968" w:hanging="360"/>
+      </w:pPr>
+      <w:rPr>
+        <w:rFonts w:ascii="Courier New" w:hAnsi="Courier New" w:cs="Courier New" w:hint="default"/>
+      </w:rPr>
+    </w:lvl>
+    <w:lvl w:ilvl="5" w:tplc="40090005" w:tentative="1">
+      <w:start w:val="1"/>
+      <w:numFmt w:val="bullet"/>
+      <w:lvlText w:val=""/>
+      <w:lvlJc w:val="left"/>
+      <w:pPr>
+        <w:ind w:left="5688" w:hanging="360"/>
+      </w:pPr>
+      <w:rPr>
+        <w:rFonts w:ascii="Wingdings" w:hAnsi="Wingdings" w:hint="default"/>
+      </w:rPr>
+    </w:lvl>
+    <w:lvl w:ilvl="6" w:tplc="40090001" w:tentative="1">
+      <w:start w:val="1"/>
+      <w:numFmt w:val="bullet"/>
+      <w:lvlText w:val=""/>
+      <w:lvlJc w:val="left"/>
+      <w:pPr>
+        <w:ind w:left="6408" w:hanging="360"/>
+      </w:pPr>
+      <w:rPr>
+        <w:rFonts w:ascii="Symbol" w:hAnsi="Symbol" w:hint="default"/>
+      </w:rPr>
+    </w:lvl>
+    <w:lvl w:ilvl="7" w:tplc="40090003" w:tentative="1">
+      <w:start w:val="1"/>
+      <w:numFmt w:val="bullet"/>
+      <w:lvlText w:val="o"/>
+      <w:lvlJc w:val="left"/>
+      <w:pPr>
+        <w:ind w:left="7128" w:hanging="360"/>
+      </w:pPr>
+      <w:rPr>
+        <w:rFonts w:ascii="Courier New" w:hAnsi="Courier New" w:cs="Courier New" w:hint="default"/>
+      </w:rPr>
+    </w:lvl>
+    <w:lvl w:ilvl="8" w:tplc="40090005" w:tentative="1">
+      <w:start w:val="1"/>
+      <w:numFmt w:val="bullet"/>
+      <w:lvlText w:val=""/>
+      <w:lvlJc w:val="left"/>
+      <w:pPr>
+        <w:ind w:left="7848" w:hanging="360"/>
+      </w:pPr>
+      <w:rPr>
+        <w:rFonts w:ascii="Wingdings" w:hAnsi="Wingdings" w:hint="default"/>
+      </w:rPr>
+    </w:lvl>
+  </w:abstractNum>
+  <w:abstractNum w:abstractNumId="9" w15:restartNumberingAfterBreak="0">
+    <w:nsid w:val="48C56392"/>
+    <w:multiLevelType w:val="hybridMultilevel"/>
+    <w:tmpl w:val="9B48A524"/>
+    <w:lvl w:ilvl="0" w:tplc="FFFFFFFF">
+      <w:start w:val="1"/>
+      <w:numFmt w:val="decimal"/>
+      <w:lvlText w:val="%1."/>
+      <w:lvlJc w:val="left"/>
+      <w:pPr>
+        <w:ind w:left="1368" w:hanging="360"/>
+      </w:pPr>
+    </w:lvl>
+    <w:lvl w:ilvl="1" w:tplc="FFFFFFFF" w:tentative="1">
+      <w:start w:val="1"/>
+      <w:numFmt w:val="lowerLetter"/>
+      <w:lvlText w:val="%2."/>
+      <w:lvlJc w:val="left"/>
+      <w:pPr>
+        <w:ind w:left="2088" w:hanging="360"/>
+      </w:pPr>
+    </w:lvl>
+    <w:lvl w:ilvl="2" w:tplc="FFFFFFFF" w:tentative="1">
+      <w:start w:val="1"/>
+      <w:numFmt w:val="lowerRoman"/>
+      <w:lvlText w:val="%3."/>
+      <w:lvlJc w:val="right"/>
+      <w:pPr>
+        <w:ind w:left="2808" w:hanging="180"/>
+      </w:pPr>
+    </w:lvl>
+    <w:lvl w:ilvl="3" w:tplc="FFFFFFFF" w:tentative="1">
+      <w:start w:val="1"/>
+      <w:numFmt w:val="decimal"/>
+      <w:lvlText w:val="%4."/>
+      <w:lvlJc w:val="left"/>
+      <w:pPr>
+        <w:ind w:left="3528" w:hanging="360"/>
+      </w:pPr>
+    </w:lvl>
+    <w:lvl w:ilvl="4" w:tplc="FFFFFFFF" w:tentative="1">
+      <w:start w:val="1"/>
+      <w:numFmt w:val="lowerLetter"/>
+      <w:lvlText w:val="%5."/>
+      <w:lvlJc w:val="left"/>
+      <w:pPr>
+        <w:ind w:left="4248" w:hanging="360"/>
+      </w:pPr>
+    </w:lvl>
+    <w:lvl w:ilvl="5" w:tplc="FFFFFFFF" w:tentative="1">
+      <w:start w:val="1"/>
+      <w:numFmt w:val="lowerRoman"/>
+      <w:lvlText w:val="%6."/>
+      <w:lvlJc w:val="right"/>
+      <w:pPr>
+        <w:ind w:left="4968" w:hanging="180"/>
+      </w:pPr>
+    </w:lvl>
+    <w:lvl w:ilvl="6" w:tplc="FFFFFFFF" w:tentative="1">
+      <w:start w:val="1"/>
+      <w:numFmt w:val="decimal"/>
+      <w:lvlText w:val="%7."/>
+      <w:lvlJc w:val="left"/>
+      <w:pPr>
+        <w:ind w:left="5688" w:hanging="360"/>
+      </w:pPr>
+    </w:lvl>
+    <w:lvl w:ilvl="7" w:tplc="FFFFFFFF" w:tentative="1">
+      <w:start w:val="1"/>
+      <w:numFmt w:val="lowerLetter"/>
+      <w:lvlText w:val="%8."/>
+      <w:lvlJc w:val="left"/>
+      <w:pPr>
+        <w:ind w:left="6408" w:hanging="360"/>
+      </w:pPr>
+    </w:lvl>
+    <w:lvl w:ilvl="8" w:tplc="FFFFFFFF" w:tentative="1">
+      <w:start w:val="1"/>
+      <w:numFmt w:val="lowerRoman"/>
+      <w:lvlText w:val="%9."/>
+      <w:lvlJc w:val="right"/>
+      <w:pPr>
+        <w:ind w:left="7128" w:hanging="180"/>
+      </w:pPr>
+    </w:lvl>
+  </w:abstractNum>
+  <w:abstractNum w:abstractNumId="10" w15:restartNumberingAfterBreak="0">
     <w:nsid w:val="56F07B7E"/>
     <w:multiLevelType w:val="hybridMultilevel"/>
     <w:tmpl w:val="CF72EF6A"/>
@@ -6769,7 +8431,7 @@
       </w:pPr>
     </w:lvl>
   </w:abstractNum>
-  <w:abstractNum w:abstractNumId="9" w15:restartNumberingAfterBreak="0">
+  <w:abstractNum w:abstractNumId="11" w15:restartNumberingAfterBreak="0">
     <w:nsid w:val="578F4BD0"/>
     <w:multiLevelType w:val="hybridMultilevel"/>
     <w:tmpl w:val="F76A2F36"/>
@@ -6883,7 +8545,7 @@
       </w:rPr>
     </w:lvl>
   </w:abstractNum>
-  <w:abstractNum w:abstractNumId="10" w15:restartNumberingAfterBreak="0">
+  <w:abstractNum w:abstractNumId="12" w15:restartNumberingAfterBreak="0">
     <w:nsid w:val="5AED782C"/>
     <w:multiLevelType w:val="hybridMultilevel"/>
     <w:tmpl w:val="0A0E2F14"/>
@@ -6996,7 +8658,7 @@
       </w:rPr>
     </w:lvl>
   </w:abstractNum>
-  <w:abstractNum w:abstractNumId="11" w15:restartNumberingAfterBreak="0">
+  <w:abstractNum w:abstractNumId="13" w15:restartNumberingAfterBreak="0">
     <w:nsid w:val="60770848"/>
     <w:multiLevelType w:val="hybridMultilevel"/>
     <w:tmpl w:val="AA14754C"/>
@@ -7109,7 +8771,7 @@
       </w:rPr>
     </w:lvl>
   </w:abstractNum>
-  <w:abstractNum w:abstractNumId="12" w15:restartNumberingAfterBreak="0">
+  <w:abstractNum w:abstractNumId="14" w15:restartNumberingAfterBreak="0">
     <w:nsid w:val="6BE21AA7"/>
     <w:multiLevelType w:val="hybridMultilevel"/>
     <w:tmpl w:val="32822D3E"/>
@@ -7195,7 +8857,7 @@
       </w:pPr>
     </w:lvl>
   </w:abstractNum>
-  <w:abstractNum w:abstractNumId="13" w15:restartNumberingAfterBreak="0">
+  <w:abstractNum w:abstractNumId="15" w15:restartNumberingAfterBreak="0">
     <w:nsid w:val="6DEB2B74"/>
     <w:multiLevelType w:val="hybridMultilevel"/>
     <w:tmpl w:val="92600882"/>
@@ -7308,7 +8970,7 @@
       </w:rPr>
     </w:lvl>
   </w:abstractNum>
-  <w:abstractNum w:abstractNumId="14" w15:restartNumberingAfterBreak="0">
+  <w:abstractNum w:abstractNumId="16" w15:restartNumberingAfterBreak="0">
     <w:nsid w:val="6EA34141"/>
     <w:multiLevelType w:val="hybridMultilevel"/>
     <w:tmpl w:val="24261806"/>
@@ -7421,11 +9083,11 @@
       </w:rPr>
     </w:lvl>
   </w:abstractNum>
-  <w:abstractNum w:abstractNumId="15" w15:restartNumberingAfterBreak="0">
-    <w:nsid w:val="7C2D0E02"/>
+  <w:abstractNum w:abstractNumId="17" w15:restartNumberingAfterBreak="0">
+    <w:nsid w:val="7494184A"/>
     <w:multiLevelType w:val="hybridMultilevel"/>
-    <w:tmpl w:val="32822D3E"/>
-    <w:lvl w:ilvl="0" w:tplc="4009000F">
+    <w:tmpl w:val="2D5C7F6C"/>
+    <w:lvl w:ilvl="0" w:tplc="FFFFFFFF">
       <w:start w:val="1"/>
       <w:numFmt w:val="decimal"/>
       <w:lvlText w:val="%1."/>
@@ -7434,7 +9096,7 @@
         <w:ind w:left="1368" w:hanging="360"/>
       </w:pPr>
     </w:lvl>
-    <w:lvl w:ilvl="1" w:tplc="40090019" w:tentative="1">
+    <w:lvl w:ilvl="1" w:tplc="FFFFFFFF" w:tentative="1">
       <w:start w:val="1"/>
       <w:numFmt w:val="lowerLetter"/>
       <w:lvlText w:val="%2."/>
@@ -7443,7 +9105,7 @@
         <w:ind w:left="2088" w:hanging="360"/>
       </w:pPr>
     </w:lvl>
-    <w:lvl w:ilvl="2" w:tplc="4009001B" w:tentative="1">
+    <w:lvl w:ilvl="2" w:tplc="FFFFFFFF" w:tentative="1">
       <w:start w:val="1"/>
       <w:numFmt w:val="lowerRoman"/>
       <w:lvlText w:val="%3."/>
@@ -7452,7 +9114,7 @@
         <w:ind w:left="2808" w:hanging="180"/>
       </w:pPr>
     </w:lvl>
-    <w:lvl w:ilvl="3" w:tplc="4009000F" w:tentative="1">
+    <w:lvl w:ilvl="3" w:tplc="FFFFFFFF" w:tentative="1">
       <w:start w:val="1"/>
       <w:numFmt w:val="decimal"/>
       <w:lvlText w:val="%4."/>
@@ -7461,7 +9123,7 @@
         <w:ind w:left="3528" w:hanging="360"/>
       </w:pPr>
     </w:lvl>
-    <w:lvl w:ilvl="4" w:tplc="40090019" w:tentative="1">
+    <w:lvl w:ilvl="4" w:tplc="FFFFFFFF" w:tentative="1">
       <w:start w:val="1"/>
       <w:numFmt w:val="lowerLetter"/>
       <w:lvlText w:val="%5."/>
@@ -7470,7 +9132,7 @@
         <w:ind w:left="4248" w:hanging="360"/>
       </w:pPr>
     </w:lvl>
-    <w:lvl w:ilvl="5" w:tplc="4009001B" w:tentative="1">
+    <w:lvl w:ilvl="5" w:tplc="FFFFFFFF" w:tentative="1">
       <w:start w:val="1"/>
       <w:numFmt w:val="lowerRoman"/>
       <w:lvlText w:val="%6."/>
@@ -7479,7 +9141,7 @@
         <w:ind w:left="4968" w:hanging="180"/>
       </w:pPr>
     </w:lvl>
-    <w:lvl w:ilvl="6" w:tplc="4009000F" w:tentative="1">
+    <w:lvl w:ilvl="6" w:tplc="FFFFFFFF" w:tentative="1">
       <w:start w:val="1"/>
       <w:numFmt w:val="decimal"/>
       <w:lvlText w:val="%7."/>
@@ -7488,7 +9150,7 @@
         <w:ind w:left="5688" w:hanging="360"/>
       </w:pPr>
     </w:lvl>
-    <w:lvl w:ilvl="7" w:tplc="40090019" w:tentative="1">
+    <w:lvl w:ilvl="7" w:tplc="FFFFFFFF" w:tentative="1">
       <w:start w:val="1"/>
       <w:numFmt w:val="lowerLetter"/>
       <w:lvlText w:val="%8."/>
@@ -7497,7 +9159,7 @@
         <w:ind w:left="6408" w:hanging="360"/>
       </w:pPr>
     </w:lvl>
-    <w:lvl w:ilvl="8" w:tplc="4009001B" w:tentative="1">
+    <w:lvl w:ilvl="8" w:tplc="FFFFFFFF" w:tentative="1">
       <w:start w:val="1"/>
       <w:numFmt w:val="lowerRoman"/>
       <w:lvlText w:val="%9."/>
@@ -7507,14 +9169,213 @@
       </w:pPr>
     </w:lvl>
   </w:abstractNum>
+  <w:abstractNum w:abstractNumId="18" w15:restartNumberingAfterBreak="0">
+    <w:nsid w:val="7669766B"/>
+    <w:multiLevelType w:val="hybridMultilevel"/>
+    <w:tmpl w:val="86BA34D4"/>
+    <w:lvl w:ilvl="0" w:tplc="8174A79A">
+      <w:start w:val="1"/>
+      <w:numFmt w:val="bullet"/>
+      <w:lvlText w:val=""/>
+      <w:lvlJc w:val="left"/>
+      <w:pPr>
+        <w:ind w:left="720" w:hanging="360"/>
+      </w:pPr>
+      <w:rPr>
+        <w:rFonts w:ascii="Symbol" w:hAnsi="Symbol" w:hint="default"/>
+      </w:rPr>
+    </w:lvl>
+    <w:lvl w:ilvl="1" w:tplc="40090003" w:tentative="1">
+      <w:start w:val="1"/>
+      <w:numFmt w:val="bullet"/>
+      <w:lvlText w:val="o"/>
+      <w:lvlJc w:val="left"/>
+      <w:pPr>
+        <w:ind w:left="1440" w:hanging="360"/>
+      </w:pPr>
+      <w:rPr>
+        <w:rFonts w:ascii="Courier New" w:hAnsi="Courier New" w:cs="Courier New" w:hint="default"/>
+      </w:rPr>
+    </w:lvl>
+    <w:lvl w:ilvl="2" w:tplc="40090005" w:tentative="1">
+      <w:start w:val="1"/>
+      <w:numFmt w:val="bullet"/>
+      <w:lvlText w:val=""/>
+      <w:lvlJc w:val="left"/>
+      <w:pPr>
+        <w:ind w:left="2160" w:hanging="360"/>
+      </w:pPr>
+      <w:rPr>
+        <w:rFonts w:ascii="Wingdings" w:hAnsi="Wingdings" w:hint="default"/>
+      </w:rPr>
+    </w:lvl>
+    <w:lvl w:ilvl="3" w:tplc="40090001" w:tentative="1">
+      <w:start w:val="1"/>
+      <w:numFmt w:val="bullet"/>
+      <w:lvlText w:val=""/>
+      <w:lvlJc w:val="left"/>
+      <w:pPr>
+        <w:ind w:left="2880" w:hanging="360"/>
+      </w:pPr>
+      <w:rPr>
+        <w:rFonts w:ascii="Symbol" w:hAnsi="Symbol" w:hint="default"/>
+      </w:rPr>
+    </w:lvl>
+    <w:lvl w:ilvl="4" w:tplc="40090003" w:tentative="1">
+      <w:start w:val="1"/>
+      <w:numFmt w:val="bullet"/>
+      <w:lvlText w:val="o"/>
+      <w:lvlJc w:val="left"/>
+      <w:pPr>
+        <w:ind w:left="3600" w:hanging="360"/>
+      </w:pPr>
+      <w:rPr>
+        <w:rFonts w:ascii="Courier New" w:hAnsi="Courier New" w:cs="Courier New" w:hint="default"/>
+      </w:rPr>
+    </w:lvl>
+    <w:lvl w:ilvl="5" w:tplc="40090005" w:tentative="1">
+      <w:start w:val="1"/>
+      <w:numFmt w:val="bullet"/>
+      <w:lvlText w:val=""/>
+      <w:lvlJc w:val="left"/>
+      <w:pPr>
+        <w:ind w:left="4320" w:hanging="360"/>
+      </w:pPr>
+      <w:rPr>
+        <w:rFonts w:ascii="Wingdings" w:hAnsi="Wingdings" w:hint="default"/>
+      </w:rPr>
+    </w:lvl>
+    <w:lvl w:ilvl="6" w:tplc="40090001" w:tentative="1">
+      <w:start w:val="1"/>
+      <w:numFmt w:val="bullet"/>
+      <w:lvlText w:val=""/>
+      <w:lvlJc w:val="left"/>
+      <w:pPr>
+        <w:ind w:left="5040" w:hanging="360"/>
+      </w:pPr>
+      <w:rPr>
+        <w:rFonts w:ascii="Symbol" w:hAnsi="Symbol" w:hint="default"/>
+      </w:rPr>
+    </w:lvl>
+    <w:lvl w:ilvl="7" w:tplc="40090003" w:tentative="1">
+      <w:start w:val="1"/>
+      <w:numFmt w:val="bullet"/>
+      <w:lvlText w:val="o"/>
+      <w:lvlJc w:val="left"/>
+      <w:pPr>
+        <w:ind w:left="5760" w:hanging="360"/>
+      </w:pPr>
+      <w:rPr>
+        <w:rFonts w:ascii="Courier New" w:hAnsi="Courier New" w:cs="Courier New" w:hint="default"/>
+      </w:rPr>
+    </w:lvl>
+    <w:lvl w:ilvl="8" w:tplc="40090005" w:tentative="1">
+      <w:start w:val="1"/>
+      <w:numFmt w:val="bullet"/>
+      <w:lvlText w:val=""/>
+      <w:lvlJc w:val="left"/>
+      <w:pPr>
+        <w:ind w:left="6480" w:hanging="360"/>
+      </w:pPr>
+      <w:rPr>
+        <w:rFonts w:ascii="Wingdings" w:hAnsi="Wingdings" w:hint="default"/>
+      </w:rPr>
+    </w:lvl>
+  </w:abstractNum>
+  <w:abstractNum w:abstractNumId="19" w15:restartNumberingAfterBreak="0">
+    <w:nsid w:val="7C2D0E02"/>
+    <w:multiLevelType w:val="hybridMultilevel"/>
+    <w:tmpl w:val="F588FB20"/>
+    <w:lvl w:ilvl="0" w:tplc="4009000F">
+      <w:start w:val="1"/>
+      <w:numFmt w:val="decimal"/>
+      <w:lvlText w:val="%1."/>
+      <w:lvlJc w:val="left"/>
+      <w:pPr>
+        <w:ind w:left="1368" w:hanging="360"/>
+      </w:pPr>
+    </w:lvl>
+    <w:lvl w:ilvl="1" w:tplc="40090019" w:tentative="1">
+      <w:start w:val="1"/>
+      <w:numFmt w:val="lowerLetter"/>
+      <w:lvlText w:val="%2."/>
+      <w:lvlJc w:val="left"/>
+      <w:pPr>
+        <w:ind w:left="2088" w:hanging="360"/>
+      </w:pPr>
+    </w:lvl>
+    <w:lvl w:ilvl="2" w:tplc="4009001B" w:tentative="1">
+      <w:start w:val="1"/>
+      <w:numFmt w:val="lowerRoman"/>
+      <w:lvlText w:val="%3."/>
+      <w:lvlJc w:val="right"/>
+      <w:pPr>
+        <w:ind w:left="2808" w:hanging="180"/>
+      </w:pPr>
+    </w:lvl>
+    <w:lvl w:ilvl="3" w:tplc="4009000F" w:tentative="1">
+      <w:start w:val="1"/>
+      <w:numFmt w:val="decimal"/>
+      <w:lvlText w:val="%4."/>
+      <w:lvlJc w:val="left"/>
+      <w:pPr>
+        <w:ind w:left="3528" w:hanging="360"/>
+      </w:pPr>
+    </w:lvl>
+    <w:lvl w:ilvl="4" w:tplc="40090019" w:tentative="1">
+      <w:start w:val="1"/>
+      <w:numFmt w:val="lowerLetter"/>
+      <w:lvlText w:val="%5."/>
+      <w:lvlJc w:val="left"/>
+      <w:pPr>
+        <w:ind w:left="4248" w:hanging="360"/>
+      </w:pPr>
+    </w:lvl>
+    <w:lvl w:ilvl="5" w:tplc="4009001B" w:tentative="1">
+      <w:start w:val="1"/>
+      <w:numFmt w:val="lowerRoman"/>
+      <w:lvlText w:val="%6."/>
+      <w:lvlJc w:val="right"/>
+      <w:pPr>
+        <w:ind w:left="4968" w:hanging="180"/>
+      </w:pPr>
+    </w:lvl>
+    <w:lvl w:ilvl="6" w:tplc="4009000F" w:tentative="1">
+      <w:start w:val="1"/>
+      <w:numFmt w:val="decimal"/>
+      <w:lvlText w:val="%7."/>
+      <w:lvlJc w:val="left"/>
+      <w:pPr>
+        <w:ind w:left="5688" w:hanging="360"/>
+      </w:pPr>
+    </w:lvl>
+    <w:lvl w:ilvl="7" w:tplc="40090019" w:tentative="1">
+      <w:start w:val="1"/>
+      <w:numFmt w:val="lowerLetter"/>
+      <w:lvlText w:val="%8."/>
+      <w:lvlJc w:val="left"/>
+      <w:pPr>
+        <w:ind w:left="6408" w:hanging="360"/>
+      </w:pPr>
+    </w:lvl>
+    <w:lvl w:ilvl="8" w:tplc="4009001B" w:tentative="1">
+      <w:start w:val="1"/>
+      <w:numFmt w:val="lowerRoman"/>
+      <w:lvlText w:val="%9."/>
+      <w:lvlJc w:val="right"/>
+      <w:pPr>
+        <w:ind w:left="7128" w:hanging="180"/>
+      </w:pPr>
+    </w:lvl>
+  </w:abstractNum>
   <w:num w:numId="1" w16cid:durableId="896471086">
+    <w:abstractNumId w:val="15"/>
+  </w:num>
+  <w:num w:numId="2" w16cid:durableId="48186251">
     <w:abstractNumId w:val="13"/>
   </w:num>
-  <w:num w:numId="2" w16cid:durableId="48186251">
+  <w:num w:numId="3" w16cid:durableId="240722323">
     <w:abstractNumId w:val="11"/>
-  </w:num>
-  <w:num w:numId="3" w16cid:durableId="240722323">
-    <w:abstractNumId w:val="9"/>
   </w:num>
   <w:num w:numId="4" w16cid:durableId="173617492">
     <w:abstractNumId w:val="2"/>
@@ -7526,25 +9387,25 @@
     <w:abstractNumId w:val="4"/>
   </w:num>
   <w:num w:numId="7" w16cid:durableId="905266519">
-    <w:abstractNumId w:val="8"/>
+    <w:abstractNumId w:val="10"/>
   </w:num>
   <w:num w:numId="8" w16cid:durableId="948580943">
     <w:abstractNumId w:val="5"/>
   </w:num>
   <w:num w:numId="9" w16cid:durableId="2125073735">
-    <w:abstractNumId w:val="15"/>
+    <w:abstractNumId w:val="19"/>
   </w:num>
   <w:num w:numId="10" w16cid:durableId="1977295966">
-    <w:abstractNumId w:val="14"/>
+    <w:abstractNumId w:val="16"/>
   </w:num>
   <w:num w:numId="11" w16cid:durableId="2028016961">
-    <w:abstractNumId w:val="10"/>
+    <w:abstractNumId w:val="12"/>
   </w:num>
   <w:num w:numId="12" w16cid:durableId="93484213">
     <w:abstractNumId w:val="3"/>
   </w:num>
   <w:num w:numId="13" w16cid:durableId="644702774">
-    <w:abstractNumId w:val="12"/>
+    <w:abstractNumId w:val="14"/>
   </w:num>
   <w:num w:numId="14" w16cid:durableId="1478915574">
     <w:abstractNumId w:val="6"/>
@@ -7554,6 +9415,18 @@
   </w:num>
   <w:num w:numId="16" w16cid:durableId="1998878260">
     <w:abstractNumId w:val="0"/>
+  </w:num>
+  <w:num w:numId="17" w16cid:durableId="935594240">
+    <w:abstractNumId w:val="18"/>
+  </w:num>
+  <w:num w:numId="18" w16cid:durableId="380981620">
+    <w:abstractNumId w:val="9"/>
+  </w:num>
+  <w:num w:numId="19" w16cid:durableId="366220708">
+    <w:abstractNumId w:val="17"/>
+  </w:num>
+  <w:num w:numId="20" w16cid:durableId="866987509">
+    <w:abstractNumId w:val="8"/>
   </w:num>
 </w:numbering>
 </file>

</xml_diff>

<commit_message>
schema and model defining
</commit_message>
<xml_diff>
--- a/BackendNotes.docx
+++ b/BackendNotes.docx
@@ -10249,19 +10249,7 @@
           <w:lang w:eastAsia="en-IN"/>
           <w14:ligatures w14:val="none"/>
         </w:rPr>
-        <w:t>//s</w:t>
-      </w:r>
-      <w:r>
-        <w:rPr>
-          <w:rFonts w:ascii="Consolas" w:eastAsia="Times New Roman" w:hAnsi="Consolas" w:cs="Times New Roman"/>
-          <w:color w:val="6A9955"/>
-          <w:kern w:val="0"/>
-          <w:sz w:val="26"/>
-          <w:szCs w:val="26"/>
-          <w:lang w:eastAsia="en-IN"/>
-          <w14:ligatures w14:val="none"/>
-        </w:rPr>
-        <w:t xml:space="preserve">tandardizing the </w:t>
+        <w:t xml:space="preserve">//standardizing the </w:t>
       </w:r>
       <w:proofErr w:type="spellStart"/>
       <w:r>
@@ -15999,10 +15987,7 @@
         <w:t xml:space="preserve"> </w:t>
       </w:r>
       <w:r>
-        <w:t>in starting</w:t>
-      </w:r>
-      <w:r>
-        <w:t xml:space="preserve">. </w:t>
+        <w:t xml:space="preserve">in starting. </w:t>
       </w:r>
     </w:p>
     <w:p>
@@ -17150,11 +17135,19 @@
       </w:r>
       <w:proofErr w:type="spellEnd"/>
       <w:r>
-        <w:t xml:space="preserve"> h, jha hma</w:t>
-      </w:r>
-      <w:proofErr w:type="spellStart"/>
-      <w:r>
-        <w:t>ra</w:t>
+        <w:t xml:space="preserve"> h, </w:t>
+      </w:r>
+      <w:proofErr w:type="spellStart"/>
+      <w:r>
+        <w:t>jha</w:t>
+      </w:r>
+      <w:proofErr w:type="spellEnd"/>
+      <w:r>
+        <w:t xml:space="preserve"> </w:t>
+      </w:r>
+      <w:proofErr w:type="spellStart"/>
+      <w:r>
+        <w:t>hmara</w:t>
       </w:r>
       <w:proofErr w:type="spellEnd"/>
       <w:r>
@@ -17174,10 +17167,7 @@
       </w:r>
       <w:proofErr w:type="spellEnd"/>
       <w:r>
-        <w:t xml:space="preserve"> </w:t>
-      </w:r>
-      <w:r>
-        <w:t>h)</w:t>
+        <w:t xml:space="preserve"> h)</w:t>
       </w:r>
     </w:p>
     <w:p>
@@ -17215,9 +17205,3456 @@
           <w:u w:val="single"/>
         </w:rPr>
         <w:lastRenderedPageBreak/>
-        <w:t>Data Modelling for backend with mongoose</w:t>
-      </w:r>
-    </w:p>
+        <w:t xml:space="preserve">Data </w:t>
+      </w:r>
+      <w:proofErr w:type="spellStart"/>
+      <w:r>
+        <w:rPr>
+          <w:b/>
+          <w:bCs/>
+          <w:sz w:val="52"/>
+          <w:szCs w:val="52"/>
+          <w:u w:val="single"/>
+        </w:rPr>
+        <w:t>Modeling</w:t>
+      </w:r>
+      <w:proofErr w:type="spellEnd"/>
+      <w:r>
+        <w:rPr>
+          <w:b/>
+          <w:bCs/>
+          <w:sz w:val="52"/>
+          <w:szCs w:val="52"/>
+          <w:u w:val="single"/>
+        </w:rPr>
+        <w:t xml:space="preserve"> for backend with mongoose</w:t>
+      </w:r>
+    </w:p>
+    <w:p/>
+    <w:p/>
+    <w:p>
+      <w:pPr>
+        <w:pStyle w:val="ListParagraph"/>
+        <w:numPr>
+          <w:ilvl w:val="0"/>
+          <w:numId w:val="24"/>
+        </w:numPr>
+        <w:rPr>
+          <w:sz w:val="28"/>
+          <w:szCs w:val="28"/>
+        </w:rPr>
+      </w:pPr>
+      <w:r>
+        <w:rPr>
+          <w:sz w:val="28"/>
+          <w:szCs w:val="28"/>
+        </w:rPr>
+        <w:t>While starting to make a backend, keep these things in mind-</w:t>
+      </w:r>
+    </w:p>
+    <w:p>
+      <w:pPr>
+        <w:pStyle w:val="ListParagraph"/>
+        <w:ind w:left="1080"/>
+        <w:rPr>
+          <w:sz w:val="28"/>
+          <w:szCs w:val="28"/>
+        </w:rPr>
+      </w:pPr>
+    </w:p>
+    <w:p>
+      <w:pPr>
+        <w:pStyle w:val="ListParagraph"/>
+        <w:numPr>
+          <w:ilvl w:val="0"/>
+          <w:numId w:val="25"/>
+        </w:numPr>
+        <w:rPr>
+          <w:sz w:val="28"/>
+          <w:szCs w:val="28"/>
+        </w:rPr>
+      </w:pPr>
+      <w:r>
+        <w:rPr>
+          <w:sz w:val="28"/>
+          <w:szCs w:val="28"/>
+        </w:rPr>
+        <w:t xml:space="preserve">What data will be stored i.e.  (data fields like username, password, photos, dob, </w:t>
+      </w:r>
+      <w:proofErr w:type="gramStart"/>
+      <w:r>
+        <w:rPr>
+          <w:sz w:val="28"/>
+          <w:szCs w:val="28"/>
+        </w:rPr>
+        <w:t>email,  etc</w:t>
+      </w:r>
+      <w:proofErr w:type="gramEnd"/>
+    </w:p>
+    <w:p>
+      <w:pPr>
+        <w:pStyle w:val="ListParagraph"/>
+        <w:ind w:left="786"/>
+        <w:rPr>
+          <w:sz w:val="28"/>
+          <w:szCs w:val="28"/>
+        </w:rPr>
+      </w:pPr>
+    </w:p>
+    <w:p>
+      <w:pPr>
+        <w:pStyle w:val="ListParagraph"/>
+        <w:ind w:left="786"/>
+        <w:rPr>
+          <w:sz w:val="28"/>
+          <w:szCs w:val="28"/>
+        </w:rPr>
+      </w:pPr>
+    </w:p>
+    <w:p>
+      <w:pPr>
+        <w:pStyle w:val="ListParagraph"/>
+        <w:numPr>
+          <w:ilvl w:val="0"/>
+          <w:numId w:val="24"/>
+        </w:numPr>
+        <w:rPr>
+          <w:sz w:val="28"/>
+          <w:szCs w:val="28"/>
+        </w:rPr>
+      </w:pPr>
+      <w:r>
+        <w:rPr>
+          <w:sz w:val="28"/>
+          <w:szCs w:val="28"/>
+        </w:rPr>
+        <w:t>Walkthrough for preparation of backend while starting a project –</w:t>
+      </w:r>
+    </w:p>
+    <w:p>
+      <w:pPr>
+        <w:pStyle w:val="ListParagraph"/>
+        <w:ind w:left="360"/>
+        <w:rPr>
+          <w:sz w:val="28"/>
+          <w:szCs w:val="28"/>
+        </w:rPr>
+      </w:pPr>
+    </w:p>
+    <w:p>
+      <w:pPr>
+        <w:pStyle w:val="ListParagraph"/>
+        <w:numPr>
+          <w:ilvl w:val="0"/>
+          <w:numId w:val="25"/>
+        </w:numPr>
+        <w:rPr>
+          <w:sz w:val="28"/>
+          <w:szCs w:val="28"/>
+        </w:rPr>
+      </w:pPr>
+      <w:r>
+        <w:rPr>
+          <w:sz w:val="28"/>
+          <w:szCs w:val="28"/>
+        </w:rPr>
+        <w:t>Mongoose (important tool</w:t>
+      </w:r>
+      <w:r>
+        <w:rPr>
+          <w:sz w:val="28"/>
+          <w:szCs w:val="28"/>
+        </w:rPr>
+        <w:t xml:space="preserve"> for storing data</w:t>
+      </w:r>
+      <w:r>
+        <w:rPr>
+          <w:sz w:val="28"/>
+          <w:szCs w:val="28"/>
+        </w:rPr>
+        <w:t>)</w:t>
+      </w:r>
+    </w:p>
+    <w:p>
+      <w:pPr>
+        <w:rPr>
+          <w:sz w:val="28"/>
+          <w:szCs w:val="28"/>
+        </w:rPr>
+      </w:pPr>
+    </w:p>
+    <w:p>
+      <w:pPr>
+        <w:pStyle w:val="ListParagraph"/>
+        <w:numPr>
+          <w:ilvl w:val="0"/>
+          <w:numId w:val="24"/>
+        </w:numPr>
+        <w:rPr>
+          <w:sz w:val="28"/>
+          <w:szCs w:val="28"/>
+        </w:rPr>
+      </w:pPr>
+      <w:r>
+        <w:rPr>
+          <w:sz w:val="28"/>
+          <w:szCs w:val="28"/>
+        </w:rPr>
+        <w:t>What data will be stored and how?  This point will be discussed first each time while starting a project and for this we have many tools like moon modeler (expensive), eraser.io</w:t>
+      </w:r>
+    </w:p>
+    <w:p>
+      <w:pPr>
+        <w:pStyle w:val="ListParagraph"/>
+        <w:ind w:left="360"/>
+        <w:rPr>
+          <w:sz w:val="28"/>
+          <w:szCs w:val="28"/>
+        </w:rPr>
+      </w:pPr>
+    </w:p>
+    <w:p>
+      <w:pPr>
+        <w:pStyle w:val="ListParagraph"/>
+        <w:numPr>
+          <w:ilvl w:val="0"/>
+          <w:numId w:val="24"/>
+        </w:numPr>
+        <w:rPr>
+          <w:sz w:val="28"/>
+          <w:szCs w:val="28"/>
+        </w:rPr>
+      </w:pPr>
+      <w:r>
+        <w:rPr>
+          <w:sz w:val="28"/>
+          <w:szCs w:val="28"/>
+        </w:rPr>
+        <w:t>DATA MODELING – means to define structure of data</w:t>
+      </w:r>
+    </w:p>
+    <w:p>
+      <w:pPr>
+        <w:pStyle w:val="ListParagraph"/>
+        <w:ind w:left="360"/>
+        <w:rPr>
+          <w:sz w:val="28"/>
+          <w:szCs w:val="28"/>
+        </w:rPr>
+      </w:pPr>
+    </w:p>
+    <w:p>
+      <w:pPr>
+        <w:pStyle w:val="ListParagraph"/>
+        <w:numPr>
+          <w:ilvl w:val="0"/>
+          <w:numId w:val="24"/>
+        </w:numPr>
+        <w:rPr>
+          <w:sz w:val="28"/>
+          <w:szCs w:val="28"/>
+        </w:rPr>
+      </w:pPr>
+      <w:r>
+        <w:rPr>
+          <w:sz w:val="28"/>
+          <w:szCs w:val="28"/>
+        </w:rPr>
+        <w:t xml:space="preserve">In </w:t>
+      </w:r>
+      <w:proofErr w:type="gramStart"/>
+      <w:r>
+        <w:rPr>
+          <w:sz w:val="28"/>
+          <w:szCs w:val="28"/>
+        </w:rPr>
+        <w:t>beginning,  think</w:t>
+      </w:r>
+      <w:proofErr w:type="gramEnd"/>
+      <w:r>
+        <w:rPr>
+          <w:sz w:val="28"/>
+          <w:szCs w:val="28"/>
+        </w:rPr>
+        <w:t xml:space="preserve"> about the screen through which data will be </w:t>
+      </w:r>
+      <w:proofErr w:type="spellStart"/>
+      <w:r>
+        <w:rPr>
+          <w:sz w:val="28"/>
+          <w:szCs w:val="28"/>
+        </w:rPr>
+        <w:t>stord</w:t>
+      </w:r>
+      <w:proofErr w:type="spellEnd"/>
+      <w:r>
+        <w:rPr>
+          <w:sz w:val="28"/>
+          <w:szCs w:val="28"/>
+        </w:rPr>
+        <w:t xml:space="preserve"> in database like register form screen , </w:t>
+      </w:r>
+    </w:p>
+    <w:p>
+      <w:pPr>
+        <w:pStyle w:val="ListParagraph"/>
+        <w:ind w:left="360"/>
+        <w:rPr>
+          <w:sz w:val="28"/>
+          <w:szCs w:val="28"/>
+        </w:rPr>
+      </w:pPr>
+      <w:r>
+        <w:rPr>
+          <w:sz w:val="28"/>
+          <w:szCs w:val="28"/>
+        </w:rPr>
+        <w:t>Because login form is validation of data from database, but register form is storing data in database.</w:t>
+      </w:r>
+    </w:p>
+    <w:p>
+      <w:pPr>
+        <w:pStyle w:val="ListParagraph"/>
+        <w:ind w:left="360"/>
+        <w:rPr>
+          <w:b/>
+          <w:bCs/>
+          <w:sz w:val="28"/>
+          <w:szCs w:val="28"/>
+        </w:rPr>
+      </w:pPr>
+      <w:r>
+        <w:rPr>
+          <w:sz w:val="28"/>
+          <w:szCs w:val="28"/>
+        </w:rPr>
+        <w:t xml:space="preserve">Make a diagram in notebook and note all datapoints. </w:t>
+      </w:r>
+      <w:r>
+        <w:rPr>
+          <w:b/>
+          <w:bCs/>
+          <w:sz w:val="28"/>
+          <w:szCs w:val="28"/>
+        </w:rPr>
+        <w:t>Note all the fields which are needed.</w:t>
+      </w:r>
+    </w:p>
+    <w:p>
+      <w:pPr>
+        <w:pStyle w:val="ListParagraph"/>
+        <w:ind w:left="360"/>
+        <w:jc w:val="center"/>
+        <w:rPr>
+          <w:b/>
+          <w:bCs/>
+          <w:sz w:val="28"/>
+          <w:szCs w:val="28"/>
+        </w:rPr>
+      </w:pPr>
+      <w:r>
+        <w:rPr>
+          <w:b/>
+          <w:bCs/>
+          <w:noProof/>
+          <w:sz w:val="28"/>
+          <w:szCs w:val="28"/>
+        </w:rPr>
+        <w:drawing>
+          <wp:inline distT="0" distB="0" distL="0" distR="0" wp14:anchorId="7EDC5DB0" wp14:editId="11F06AA1">
+            <wp:extent cx="2266121" cy="2344932"/>
+            <wp:effectExtent l="0" t="0" r="1270" b="0"/>
+            <wp:docPr id="829905791" name="Picture 55"/>
+            <wp:cNvGraphicFramePr>
+              <a:graphicFrameLocks xmlns:a="http://schemas.openxmlformats.org/drawingml/2006/main" noChangeAspect="1"/>
+            </wp:cNvGraphicFramePr>
+            <a:graphic xmlns:a="http://schemas.openxmlformats.org/drawingml/2006/main">
+              <a:graphicData uri="http://schemas.openxmlformats.org/drawingml/2006/picture">
+                <pic:pic xmlns:pic="http://schemas.openxmlformats.org/drawingml/2006/picture">
+                  <pic:nvPicPr>
+                    <pic:cNvPr id="829905791" name="Picture 829905791"/>
+                    <pic:cNvPicPr/>
+                  </pic:nvPicPr>
+                  <pic:blipFill>
+                    <a:blip r:embed="rId21" cstate="print">
+                      <a:extLst>
+                        <a:ext uri="{28A0092B-C50C-407E-A947-70E740481C1C}">
+                          <a14:useLocalDpi xmlns:a14="http://schemas.microsoft.com/office/drawing/2010/main" val="0"/>
+                        </a:ext>
+                      </a:extLst>
+                    </a:blip>
+                    <a:stretch>
+                      <a:fillRect/>
+                    </a:stretch>
+                  </pic:blipFill>
+                  <pic:spPr>
+                    <a:xfrm>
+                      <a:off x="0" y="0"/>
+                      <a:ext cx="2433936" cy="2518583"/>
+                    </a:xfrm>
+                    <a:prstGeom prst="rect">
+                      <a:avLst/>
+                    </a:prstGeom>
+                  </pic:spPr>
+                </pic:pic>
+              </a:graphicData>
+            </a:graphic>
+          </wp:inline>
+        </w:drawing>
+      </w:r>
+      <w:r>
+        <w:rPr>
+          <w:noProof/>
+        </w:rPr>
+        <mc:AlternateContent>
+          <mc:Choice Requires="wpi">
+            <w:drawing>
+              <wp:anchor distT="0" distB="0" distL="114300" distR="114300" simplePos="0" relativeHeight="251667456" behindDoc="0" locked="0" layoutInCell="1" allowOverlap="1" wp14:anchorId="5CED8381" wp14:editId="377FDF0C">
+                <wp:simplePos x="0" y="0"/>
+                <wp:positionH relativeFrom="column">
+                  <wp:posOffset>-151278</wp:posOffset>
+                </wp:positionH>
+                <wp:positionV relativeFrom="paragraph">
+                  <wp:posOffset>227739</wp:posOffset>
+                </wp:positionV>
+                <wp:extent cx="360" cy="360"/>
+                <wp:effectExtent l="38100" t="38100" r="38100" b="38100"/>
+                <wp:wrapNone/>
+                <wp:docPr id="1412805931" name="Ink 18"/>
+                <wp:cNvGraphicFramePr/>
+                <a:graphic xmlns:a="http://schemas.openxmlformats.org/drawingml/2006/main">
+                  <a:graphicData uri="http://schemas.microsoft.com/office/word/2010/wordprocessingInk">
+                    <w14:contentPart bwMode="auto" r:id="rId22">
+                      <w14:nvContentPartPr>
+                        <w14:cNvContentPartPr/>
+                      </w14:nvContentPartPr>
+                      <w14:xfrm>
+                        <a:off x="0" y="0"/>
+                        <a:ext cx="360" cy="360"/>
+                      </w14:xfrm>
+                    </w14:contentPart>
+                  </a:graphicData>
+                </a:graphic>
+              </wp:anchor>
+            </w:drawing>
+          </mc:Choice>
+          <mc:Fallback>
+            <w:pict>
+              <v:shapetype w14:anchorId="3A51CC17" id="_x0000_t75" coordsize="21600,21600" o:spt="75" o:preferrelative="t" path="m@4@5l@4@11@9@11@9@5xe" filled="f" stroked="f">
+                <v:stroke joinstyle="miter"/>
+                <v:formulas>
+                  <v:f eqn="if lineDrawn pixelLineWidth 0"/>
+                  <v:f eqn="sum @0 1 0"/>
+                  <v:f eqn="sum 0 0 @1"/>
+                  <v:f eqn="prod @2 1 2"/>
+                  <v:f eqn="prod @3 21600 pixelWidth"/>
+                  <v:f eqn="prod @3 21600 pixelHeight"/>
+                  <v:f eqn="sum @0 0 1"/>
+                  <v:f eqn="prod @6 1 2"/>
+                  <v:f eqn="prod @7 21600 pixelWidth"/>
+                  <v:f eqn="sum @8 21600 0"/>
+                  <v:f eqn="prod @7 21600 pixelHeight"/>
+                  <v:f eqn="sum @10 21600 0"/>
+                </v:formulas>
+                <v:path o:extrusionok="f" gradientshapeok="t" o:connecttype="rect"/>
+                <o:lock v:ext="edit" aspectratio="t"/>
+              </v:shapetype>
+              <v:shape id="Ink 18" o:spid="_x0000_s1026" type="#_x0000_t75" style="position:absolute;margin-left:-12.25pt;margin-top:17.6pt;width:.75pt;height:.75pt;z-index:251667456;visibility:visible;mso-wrap-style:square;mso-wrap-distance-left:9pt;mso-wrap-distance-top:0;mso-wrap-distance-right:9pt;mso-wrap-distance-bottom:0;mso-position-horizontal:absolute;mso-position-horizontal-relative:text;mso-position-vertical:absolute;mso-position-vertical-relative:text" o:gfxdata="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">
+                <v:imagedata r:id="rId23" o:title=""/>
+              </v:shape>
+            </w:pict>
+          </mc:Fallback>
+        </mc:AlternateContent>
+      </w:r>
+    </w:p>
+    <w:p/>
+    <w:p>
+      <w:pPr>
+        <w:jc w:val="center"/>
+      </w:pPr>
+      <w:bookmarkStart w:id="1" w:name="_Hlk172667337"/>
+      <w:r>
+        <w:rPr>
+          <w:noProof/>
+        </w:rPr>
+        <w:drawing>
+          <wp:inline distT="0" distB="0" distL="0" distR="0" wp14:anchorId="609B434D" wp14:editId="75E5F4E2">
+            <wp:extent cx="2536467" cy="2518679"/>
+            <wp:effectExtent l="0" t="0" r="0" b="0"/>
+            <wp:docPr id="557519607" name="Picture 56"/>
+            <wp:cNvGraphicFramePr>
+              <a:graphicFrameLocks xmlns:a="http://schemas.openxmlformats.org/drawingml/2006/main" noChangeAspect="1"/>
+            </wp:cNvGraphicFramePr>
+            <a:graphic xmlns:a="http://schemas.openxmlformats.org/drawingml/2006/main">
+              <a:graphicData uri="http://schemas.openxmlformats.org/drawingml/2006/picture">
+                <pic:pic xmlns:pic="http://schemas.openxmlformats.org/drawingml/2006/picture">
+                  <pic:nvPicPr>
+                    <pic:cNvPr id="557519607" name="Picture 557519607"/>
+                    <pic:cNvPicPr/>
+                  </pic:nvPicPr>
+                  <pic:blipFill>
+                    <a:blip r:embed="rId24" cstate="print">
+                      <a:extLst>
+                        <a:ext uri="{28A0092B-C50C-407E-A947-70E740481C1C}">
+                          <a14:useLocalDpi xmlns:a14="http://schemas.microsoft.com/office/drawing/2010/main" val="0"/>
+                        </a:ext>
+                      </a:extLst>
+                    </a:blip>
+                    <a:stretch>
+                      <a:fillRect/>
+                    </a:stretch>
+                  </pic:blipFill>
+                  <pic:spPr>
+                    <a:xfrm>
+                      <a:off x="0" y="0"/>
+                      <a:ext cx="2607706" cy="2589418"/>
+                    </a:xfrm>
+                    <a:prstGeom prst="rect">
+                      <a:avLst/>
+                    </a:prstGeom>
+                  </pic:spPr>
+                </pic:pic>
+              </a:graphicData>
+            </a:graphic>
+          </wp:inline>
+        </w:drawing>
+      </w:r>
+      <w:r>
+        <w:rPr>
+          <w:noProof/>
+        </w:rPr>
+        <w:drawing>
+          <wp:inline distT="0" distB="0" distL="0" distR="0" wp14:anchorId="4D3115A2" wp14:editId="18C26D40">
+            <wp:extent cx="2519806" cy="2518410"/>
+            <wp:effectExtent l="0" t="0" r="0" b="0"/>
+            <wp:docPr id="475870463" name="Picture 57"/>
+            <wp:cNvGraphicFramePr>
+              <a:graphicFrameLocks xmlns:a="http://schemas.openxmlformats.org/drawingml/2006/main" noChangeAspect="1"/>
+            </wp:cNvGraphicFramePr>
+            <a:graphic xmlns:a="http://schemas.openxmlformats.org/drawingml/2006/main">
+              <a:graphicData uri="http://schemas.openxmlformats.org/drawingml/2006/picture">
+                <pic:pic xmlns:pic="http://schemas.openxmlformats.org/drawingml/2006/picture">
+                  <pic:nvPicPr>
+                    <pic:cNvPr id="475870463" name="Picture 475870463"/>
+                    <pic:cNvPicPr/>
+                  </pic:nvPicPr>
+                  <pic:blipFill>
+                    <a:blip r:embed="rId25" cstate="print">
+                      <a:extLst>
+                        <a:ext uri="{28A0092B-C50C-407E-A947-70E740481C1C}">
+                          <a14:useLocalDpi xmlns:a14="http://schemas.microsoft.com/office/drawing/2010/main" val="0"/>
+                        </a:ext>
+                      </a:extLst>
+                    </a:blip>
+                    <a:stretch>
+                      <a:fillRect/>
+                    </a:stretch>
+                  </pic:blipFill>
+                  <pic:spPr>
+                    <a:xfrm>
+                      <a:off x="0" y="0"/>
+                      <a:ext cx="2595826" cy="2594388"/>
+                    </a:xfrm>
+                    <a:prstGeom prst="rect">
+                      <a:avLst/>
+                    </a:prstGeom>
+                  </pic:spPr>
+                </pic:pic>
+              </a:graphicData>
+            </a:graphic>
+          </wp:inline>
+        </w:drawing>
+      </w:r>
+    </w:p>
+    <w:p>
+      <w:pPr>
+        <w:jc w:val="center"/>
+      </w:pPr>
+    </w:p>
+    <w:p>
+      <w:pPr>
+        <w:jc w:val="center"/>
+      </w:pPr>
+      <w:r>
+        <w:t xml:space="preserve">We can put different datapoints in register </w:t>
+      </w:r>
+      <w:proofErr w:type="gramStart"/>
+      <w:r>
+        <w:t>form  like</w:t>
+      </w:r>
+      <w:proofErr w:type="gramEnd"/>
+      <w:r>
+        <w:t xml:space="preserve"> photo , dob, email, password, as we can see in 3 different data modelling diagrams for register screen</w:t>
+      </w:r>
+    </w:p>
+    <w:p>
+      <w:pPr>
+        <w:jc w:val="center"/>
+      </w:pPr>
+    </w:p>
+    <w:p>
+      <w:pPr>
+        <w:jc w:val="center"/>
+      </w:pPr>
+    </w:p>
+    <w:p>
+      <w:pPr>
+        <w:jc w:val="center"/>
+      </w:pPr>
+      <w:r>
+        <w:rPr>
+          <w:noProof/>
+        </w:rPr>
+        <w:drawing>
+          <wp:inline distT="0" distB="0" distL="0" distR="0" wp14:anchorId="6A14ECB5" wp14:editId="27747F86">
+            <wp:extent cx="2289667" cy="2408997"/>
+            <wp:effectExtent l="0" t="0" r="0" b="0"/>
+            <wp:docPr id="1171471357" name="Picture 58"/>
+            <wp:cNvGraphicFramePr>
+              <a:graphicFrameLocks xmlns:a="http://schemas.openxmlformats.org/drawingml/2006/main" noChangeAspect="1"/>
+            </wp:cNvGraphicFramePr>
+            <a:graphic xmlns:a="http://schemas.openxmlformats.org/drawingml/2006/main">
+              <a:graphicData uri="http://schemas.openxmlformats.org/drawingml/2006/picture">
+                <pic:pic xmlns:pic="http://schemas.openxmlformats.org/drawingml/2006/picture">
+                  <pic:nvPicPr>
+                    <pic:cNvPr id="1171471357" name="Picture 1171471357"/>
+                    <pic:cNvPicPr/>
+                  </pic:nvPicPr>
+                  <pic:blipFill>
+                    <a:blip r:embed="rId26" cstate="print">
+                      <a:extLst>
+                        <a:ext uri="{28A0092B-C50C-407E-A947-70E740481C1C}">
+                          <a14:useLocalDpi xmlns:a14="http://schemas.microsoft.com/office/drawing/2010/main" val="0"/>
+                        </a:ext>
+                      </a:extLst>
+                    </a:blip>
+                    <a:stretch>
+                      <a:fillRect/>
+                    </a:stretch>
+                  </pic:blipFill>
+                  <pic:spPr>
+                    <a:xfrm>
+                      <a:off x="0" y="0"/>
+                      <a:ext cx="2322979" cy="2444045"/>
+                    </a:xfrm>
+                    <a:prstGeom prst="rect">
+                      <a:avLst/>
+                    </a:prstGeom>
+                  </pic:spPr>
+                </pic:pic>
+              </a:graphicData>
+            </a:graphic>
+          </wp:inline>
+        </w:drawing>
+      </w:r>
+    </w:p>
+    <w:p>
+      <w:pPr>
+        <w:jc w:val="center"/>
+      </w:pPr>
+    </w:p>
+    <w:p>
+      <w:pPr>
+        <w:jc w:val="center"/>
+      </w:pPr>
+    </w:p>
+    <w:p>
+      <w:pPr>
+        <w:jc w:val="center"/>
+      </w:pPr>
+    </w:p>
+    <w:p>
+      <w:pPr>
+        <w:rPr>
+          <w:b/>
+          <w:bCs/>
+        </w:rPr>
+      </w:pPr>
+      <w:r>
+        <w:t xml:space="preserve">And as we know login is data validation because it always asks for data that is already stored in database. </w:t>
+      </w:r>
+      <w:r>
+        <w:rPr>
+          <w:b/>
+          <w:bCs/>
+        </w:rPr>
+        <w:t>AND, hence storing data points (register form screen) is more important than data validation on existing data. So, we will always handle data modelling of register form screen first.</w:t>
+      </w:r>
+    </w:p>
+    <w:p>
+      <w:pPr>
+        <w:jc w:val="center"/>
+        <w:rPr>
+          <w:b/>
+          <w:bCs/>
+        </w:rPr>
+      </w:pPr>
+    </w:p>
+    <w:p>
+      <w:pPr>
+        <w:jc w:val="center"/>
+      </w:pPr>
+    </w:p>
+    <w:p>
+      <w:r>
+        <w:rPr>
+          <w:noProof/>
+        </w:rPr>
+        <w:lastRenderedPageBreak/>
+        <w:drawing>
+          <wp:inline distT="0" distB="0" distL="0" distR="0" wp14:anchorId="6C3740B9" wp14:editId="475DBE5E">
+            <wp:extent cx="5731510" cy="3820795"/>
+            <wp:effectExtent l="0" t="0" r="2540" b="8255"/>
+            <wp:docPr id="665735082" name="Picture 59"/>
+            <wp:cNvGraphicFramePr>
+              <a:graphicFrameLocks xmlns:a="http://schemas.openxmlformats.org/drawingml/2006/main" noChangeAspect="1"/>
+            </wp:cNvGraphicFramePr>
+            <a:graphic xmlns:a="http://schemas.openxmlformats.org/drawingml/2006/main">
+              <a:graphicData uri="http://schemas.openxmlformats.org/drawingml/2006/picture">
+                <pic:pic xmlns:pic="http://schemas.openxmlformats.org/drawingml/2006/picture">
+                  <pic:nvPicPr>
+                    <pic:cNvPr id="665735082" name="Picture 665735082"/>
+                    <pic:cNvPicPr/>
+                  </pic:nvPicPr>
+                  <pic:blipFill>
+                    <a:blip r:embed="rId27">
+                      <a:extLst>
+                        <a:ext uri="{28A0092B-C50C-407E-A947-70E740481C1C}">
+                          <a14:useLocalDpi xmlns:a14="http://schemas.microsoft.com/office/drawing/2010/main" val="0"/>
+                        </a:ext>
+                      </a:extLst>
+                    </a:blip>
+                    <a:stretch>
+                      <a:fillRect/>
+                    </a:stretch>
+                  </pic:blipFill>
+                  <pic:spPr>
+                    <a:xfrm>
+                      <a:off x="0" y="0"/>
+                      <a:ext cx="5731510" cy="3820795"/>
+                    </a:xfrm>
+                    <a:prstGeom prst="rect">
+                      <a:avLst/>
+                    </a:prstGeom>
+                  </pic:spPr>
+                </pic:pic>
+              </a:graphicData>
+            </a:graphic>
+          </wp:inline>
+        </w:drawing>
+      </w:r>
+    </w:p>
+    <w:p/>
+    <w:p>
+      <w:pPr>
+        <w:rPr>
+          <w:sz w:val="28"/>
+          <w:szCs w:val="28"/>
+        </w:rPr>
+      </w:pPr>
+      <w:r>
+        <w:rPr>
+          <w:sz w:val="28"/>
+          <w:szCs w:val="28"/>
+        </w:rPr>
+        <w:t xml:space="preserve">Suppose we are making a </w:t>
+      </w:r>
+      <w:proofErr w:type="spellStart"/>
+      <w:r>
+        <w:rPr>
+          <w:sz w:val="28"/>
+          <w:szCs w:val="28"/>
+        </w:rPr>
+        <w:t>todo</w:t>
+      </w:r>
+      <w:proofErr w:type="spellEnd"/>
+      <w:r>
+        <w:rPr>
+          <w:sz w:val="28"/>
+          <w:szCs w:val="28"/>
+        </w:rPr>
+        <w:t xml:space="preserve"> app</w:t>
+      </w:r>
+      <w:r>
+        <w:rPr>
+          <w:sz w:val="28"/>
+          <w:szCs w:val="28"/>
+        </w:rPr>
+        <w:t xml:space="preserve">. </w:t>
+      </w:r>
+      <w:r>
+        <w:rPr>
+          <w:sz w:val="28"/>
+          <w:szCs w:val="28"/>
+        </w:rPr>
+        <w:t xml:space="preserve">And, in our </w:t>
+      </w:r>
+      <w:proofErr w:type="spellStart"/>
+      <w:r>
+        <w:rPr>
+          <w:sz w:val="28"/>
+          <w:szCs w:val="28"/>
+        </w:rPr>
+        <w:t>todo</w:t>
+      </w:r>
+      <w:proofErr w:type="spellEnd"/>
+      <w:r>
+        <w:rPr>
+          <w:sz w:val="28"/>
+          <w:szCs w:val="28"/>
+        </w:rPr>
+        <w:t xml:space="preserve"> we will store </w:t>
+      </w:r>
+      <w:proofErr w:type="spellStart"/>
+      <w:r>
+        <w:rPr>
+          <w:sz w:val="28"/>
+          <w:szCs w:val="28"/>
+        </w:rPr>
+        <w:t>todos</w:t>
+      </w:r>
+      <w:proofErr w:type="spellEnd"/>
+      <w:r>
+        <w:rPr>
+          <w:sz w:val="28"/>
+          <w:szCs w:val="28"/>
+        </w:rPr>
+        <w:t xml:space="preserve"> like </w:t>
+      </w:r>
+      <w:proofErr w:type="spellStart"/>
+      <w:r>
+        <w:rPr>
+          <w:sz w:val="28"/>
+          <w:szCs w:val="28"/>
+        </w:rPr>
+        <w:t>youtube</w:t>
+      </w:r>
+      <w:proofErr w:type="spellEnd"/>
+      <w:r>
+        <w:rPr>
+          <w:sz w:val="28"/>
+          <w:szCs w:val="28"/>
+        </w:rPr>
+        <w:t xml:space="preserve"> work, job related work, gym. Now, these are main </w:t>
+      </w:r>
+      <w:proofErr w:type="spellStart"/>
+      <w:r>
+        <w:rPr>
+          <w:sz w:val="28"/>
+          <w:szCs w:val="28"/>
+        </w:rPr>
+        <w:t>todos</w:t>
+      </w:r>
+      <w:proofErr w:type="spellEnd"/>
+      <w:r>
+        <w:rPr>
+          <w:sz w:val="28"/>
+          <w:szCs w:val="28"/>
+        </w:rPr>
+        <w:t xml:space="preserve">, and now we </w:t>
+      </w:r>
+      <w:proofErr w:type="gramStart"/>
+      <w:r>
+        <w:rPr>
+          <w:sz w:val="28"/>
+          <w:szCs w:val="28"/>
+        </w:rPr>
+        <w:t>have to</w:t>
+      </w:r>
+      <w:proofErr w:type="gramEnd"/>
+      <w:r>
+        <w:rPr>
+          <w:sz w:val="28"/>
+          <w:szCs w:val="28"/>
+        </w:rPr>
+        <w:t xml:space="preserve"> structure of </w:t>
+      </w:r>
+      <w:proofErr w:type="spellStart"/>
+      <w:r>
+        <w:rPr>
+          <w:sz w:val="28"/>
+          <w:szCs w:val="28"/>
+        </w:rPr>
+        <w:t>subtodos</w:t>
+      </w:r>
+      <w:proofErr w:type="spellEnd"/>
+      <w:r>
+        <w:rPr>
+          <w:sz w:val="28"/>
+          <w:szCs w:val="28"/>
+        </w:rPr>
+        <w:t xml:space="preserve"> and the main </w:t>
+      </w:r>
+      <w:proofErr w:type="spellStart"/>
+      <w:r>
+        <w:rPr>
+          <w:sz w:val="28"/>
+          <w:szCs w:val="28"/>
+        </w:rPr>
+        <w:t>todos</w:t>
+      </w:r>
+      <w:proofErr w:type="spellEnd"/>
+      <w:r>
+        <w:rPr>
+          <w:sz w:val="28"/>
+          <w:szCs w:val="28"/>
+        </w:rPr>
+        <w:t>.</w:t>
+      </w:r>
+    </w:p>
+    <w:p>
+      <w:pPr>
+        <w:rPr>
+          <w:sz w:val="28"/>
+          <w:szCs w:val="28"/>
+        </w:rPr>
+      </w:pPr>
+      <w:r>
+        <w:rPr>
+          <w:sz w:val="28"/>
+          <w:szCs w:val="28"/>
+        </w:rPr>
+        <w:t xml:space="preserve">Like in main </w:t>
+      </w:r>
+      <w:proofErr w:type="spellStart"/>
+      <w:r>
+        <w:rPr>
+          <w:sz w:val="28"/>
+          <w:szCs w:val="28"/>
+        </w:rPr>
+        <w:t>todos</w:t>
+      </w:r>
+      <w:proofErr w:type="spellEnd"/>
+      <w:r>
+        <w:rPr>
+          <w:sz w:val="28"/>
+          <w:szCs w:val="28"/>
+        </w:rPr>
+        <w:t xml:space="preserve">, we </w:t>
+      </w:r>
+      <w:proofErr w:type="gramStart"/>
+      <w:r>
+        <w:rPr>
+          <w:sz w:val="28"/>
+          <w:szCs w:val="28"/>
+        </w:rPr>
+        <w:t>will  store</w:t>
+      </w:r>
+      <w:proofErr w:type="gramEnd"/>
+      <w:r>
+        <w:rPr>
+          <w:sz w:val="28"/>
+          <w:szCs w:val="28"/>
+        </w:rPr>
+        <w:t xml:space="preserve"> title of </w:t>
+      </w:r>
+      <w:proofErr w:type="spellStart"/>
+      <w:r>
+        <w:rPr>
+          <w:sz w:val="28"/>
+          <w:szCs w:val="28"/>
+        </w:rPr>
+        <w:t>maintodo</w:t>
+      </w:r>
+      <w:proofErr w:type="spellEnd"/>
+      <w:r>
+        <w:rPr>
+          <w:sz w:val="28"/>
+          <w:szCs w:val="28"/>
+        </w:rPr>
+        <w:t xml:space="preserve">, </w:t>
+      </w:r>
+      <w:proofErr w:type="spellStart"/>
+      <w:r>
+        <w:rPr>
+          <w:sz w:val="28"/>
+          <w:szCs w:val="28"/>
+        </w:rPr>
+        <w:t>color</w:t>
+      </w:r>
+      <w:proofErr w:type="spellEnd"/>
+      <w:r>
+        <w:rPr>
+          <w:sz w:val="28"/>
+          <w:szCs w:val="28"/>
+        </w:rPr>
+        <w:t xml:space="preserve"> of that </w:t>
+      </w:r>
+      <w:proofErr w:type="spellStart"/>
+      <w:r>
+        <w:rPr>
+          <w:sz w:val="28"/>
+          <w:szCs w:val="28"/>
+        </w:rPr>
+        <w:t>todo</w:t>
+      </w:r>
+      <w:proofErr w:type="spellEnd"/>
+      <w:r>
+        <w:rPr>
+          <w:sz w:val="28"/>
+          <w:szCs w:val="28"/>
+        </w:rPr>
+        <w:t xml:space="preserve">, created by means user, and list of </w:t>
+      </w:r>
+      <w:proofErr w:type="spellStart"/>
+      <w:r>
+        <w:rPr>
+          <w:sz w:val="28"/>
+          <w:szCs w:val="28"/>
+        </w:rPr>
+        <w:t>subTodos</w:t>
+      </w:r>
+      <w:proofErr w:type="spellEnd"/>
+      <w:r>
+        <w:rPr>
+          <w:sz w:val="28"/>
+          <w:szCs w:val="28"/>
+        </w:rPr>
+        <w:t xml:space="preserve"> as objects in an array.</w:t>
+      </w:r>
+    </w:p>
+    <w:p>
+      <w:pPr>
+        <w:rPr>
+          <w:sz w:val="28"/>
+          <w:szCs w:val="28"/>
+        </w:rPr>
+      </w:pPr>
+    </w:p>
+    <w:p>
+      <w:pPr>
+        <w:rPr>
+          <w:sz w:val="28"/>
+          <w:szCs w:val="28"/>
+        </w:rPr>
+      </w:pPr>
+      <w:r>
+        <w:rPr>
+          <w:sz w:val="28"/>
+          <w:szCs w:val="28"/>
+        </w:rPr>
+        <w:t xml:space="preserve">Now, we will define structure of </w:t>
+      </w:r>
+      <w:proofErr w:type="spellStart"/>
+      <w:r>
+        <w:rPr>
+          <w:sz w:val="28"/>
+          <w:szCs w:val="28"/>
+        </w:rPr>
+        <w:t>subtodos</w:t>
+      </w:r>
+      <w:proofErr w:type="spellEnd"/>
+      <w:r>
+        <w:rPr>
+          <w:sz w:val="28"/>
+          <w:szCs w:val="28"/>
+        </w:rPr>
+        <w:t xml:space="preserve"> in each </w:t>
+      </w:r>
+      <w:proofErr w:type="spellStart"/>
+      <w:r>
+        <w:rPr>
+          <w:sz w:val="28"/>
+          <w:szCs w:val="28"/>
+        </w:rPr>
+        <w:t>mainTodo</w:t>
+      </w:r>
+      <w:proofErr w:type="spellEnd"/>
+      <w:r>
+        <w:rPr>
+          <w:sz w:val="28"/>
+          <w:szCs w:val="28"/>
+        </w:rPr>
+        <w:t>=&gt;</w:t>
+      </w:r>
+    </w:p>
+    <w:p>
+      <w:pPr>
+        <w:rPr>
+          <w:sz w:val="28"/>
+          <w:szCs w:val="28"/>
+        </w:rPr>
+      </w:pPr>
+      <w:r>
+        <w:rPr>
+          <w:sz w:val="28"/>
+          <w:szCs w:val="28"/>
+        </w:rPr>
+        <w:t xml:space="preserve">We will store content of </w:t>
+      </w:r>
+      <w:proofErr w:type="spellStart"/>
+      <w:r>
+        <w:rPr>
+          <w:sz w:val="28"/>
+          <w:szCs w:val="28"/>
+        </w:rPr>
+        <w:t>subTodo</w:t>
+      </w:r>
+      <w:proofErr w:type="spellEnd"/>
+      <w:r>
+        <w:rPr>
+          <w:sz w:val="28"/>
+          <w:szCs w:val="28"/>
+        </w:rPr>
+        <w:t xml:space="preserve">, </w:t>
+      </w:r>
+      <w:proofErr w:type="spellStart"/>
+      <w:r>
+        <w:rPr>
+          <w:sz w:val="28"/>
+          <w:szCs w:val="28"/>
+        </w:rPr>
+        <w:t>markedAsDone</w:t>
+      </w:r>
+      <w:proofErr w:type="spellEnd"/>
+      <w:r>
+        <w:rPr>
+          <w:sz w:val="28"/>
+          <w:szCs w:val="28"/>
+        </w:rPr>
+        <w:t>, created Date.</w:t>
+      </w:r>
+    </w:p>
+    <w:p>
+      <w:pPr>
+        <w:rPr>
+          <w:sz w:val="28"/>
+          <w:szCs w:val="28"/>
+        </w:rPr>
+      </w:pPr>
+    </w:p>
+    <w:p>
+      <w:pPr>
+        <w:rPr>
+          <w:sz w:val="28"/>
+          <w:szCs w:val="28"/>
+        </w:rPr>
+      </w:pPr>
+    </w:p>
+    <w:p>
+      <w:pPr>
+        <w:pStyle w:val="ListParagraph"/>
+        <w:numPr>
+          <w:ilvl w:val="0"/>
+          <w:numId w:val="24"/>
+        </w:numPr>
+        <w:rPr>
+          <w:sz w:val="28"/>
+          <w:szCs w:val="28"/>
+        </w:rPr>
+      </w:pPr>
+      <w:r>
+        <w:rPr>
+          <w:sz w:val="28"/>
+          <w:szCs w:val="28"/>
+        </w:rPr>
+        <w:t xml:space="preserve">Now, we will practice on online </w:t>
+      </w:r>
+      <w:proofErr w:type="spellStart"/>
+      <w:r>
+        <w:rPr>
+          <w:sz w:val="28"/>
+          <w:szCs w:val="28"/>
+        </w:rPr>
+        <w:t>nodejs</w:t>
+      </w:r>
+      <w:proofErr w:type="spellEnd"/>
+      <w:r>
+        <w:rPr>
+          <w:sz w:val="28"/>
+          <w:szCs w:val="28"/>
+        </w:rPr>
+        <w:t xml:space="preserve"> environment using </w:t>
+      </w:r>
+      <w:proofErr w:type="spellStart"/>
+      <w:r>
+        <w:rPr>
+          <w:sz w:val="28"/>
+          <w:szCs w:val="28"/>
+        </w:rPr>
+        <w:t>stackblitz</w:t>
+      </w:r>
+      <w:proofErr w:type="spellEnd"/>
+      <w:r>
+        <w:rPr>
+          <w:sz w:val="28"/>
+          <w:szCs w:val="28"/>
+        </w:rPr>
+        <w:t xml:space="preserve"> platform</w:t>
+      </w:r>
+      <w:r>
+        <w:rPr>
+          <w:sz w:val="28"/>
+          <w:szCs w:val="28"/>
+        </w:rPr>
+        <w:t>.</w:t>
+      </w:r>
+    </w:p>
+    <w:p>
+      <w:pPr>
+        <w:pStyle w:val="ListParagraph"/>
+        <w:ind w:left="785"/>
+        <w:rPr>
+          <w:b/>
+          <w:bCs/>
+          <w:sz w:val="28"/>
+          <w:szCs w:val="28"/>
+        </w:rPr>
+      </w:pPr>
+    </w:p>
+    <w:p>
+      <w:pPr>
+        <w:pStyle w:val="ListParagraph"/>
+        <w:numPr>
+          <w:ilvl w:val="0"/>
+          <w:numId w:val="25"/>
+        </w:numPr>
+        <w:rPr>
+          <w:b/>
+          <w:bCs/>
+          <w:sz w:val="28"/>
+          <w:szCs w:val="28"/>
+        </w:rPr>
+      </w:pPr>
+      <w:r>
+        <w:rPr>
+          <w:sz w:val="28"/>
+          <w:szCs w:val="28"/>
+        </w:rPr>
+        <w:t xml:space="preserve">Install package - </w:t>
+      </w:r>
+      <w:proofErr w:type="spellStart"/>
+      <w:r>
+        <w:rPr>
+          <w:b/>
+          <w:bCs/>
+          <w:sz w:val="28"/>
+          <w:szCs w:val="28"/>
+        </w:rPr>
+        <w:t>npm</w:t>
+      </w:r>
+      <w:proofErr w:type="spellEnd"/>
+      <w:r>
+        <w:rPr>
+          <w:b/>
+          <w:bCs/>
+          <w:sz w:val="28"/>
+          <w:szCs w:val="28"/>
+        </w:rPr>
+        <w:t xml:space="preserve"> </w:t>
+      </w:r>
+      <w:proofErr w:type="spellStart"/>
+      <w:r>
+        <w:rPr>
+          <w:b/>
+          <w:bCs/>
+          <w:sz w:val="28"/>
+          <w:szCs w:val="28"/>
+        </w:rPr>
+        <w:t>i</w:t>
+      </w:r>
+      <w:proofErr w:type="spellEnd"/>
+      <w:r>
+        <w:rPr>
+          <w:b/>
+          <w:bCs/>
+          <w:sz w:val="28"/>
+          <w:szCs w:val="28"/>
+        </w:rPr>
+        <w:t xml:space="preserve"> mongoose</w:t>
+      </w:r>
+    </w:p>
+    <w:p>
+      <w:pPr>
+        <w:pStyle w:val="ListParagraph"/>
+        <w:numPr>
+          <w:ilvl w:val="0"/>
+          <w:numId w:val="25"/>
+        </w:numPr>
+        <w:rPr>
+          <w:b/>
+          <w:bCs/>
+          <w:sz w:val="28"/>
+          <w:szCs w:val="28"/>
+        </w:rPr>
+      </w:pPr>
+      <w:r>
+        <w:rPr>
+          <w:sz w:val="28"/>
+          <w:szCs w:val="28"/>
+        </w:rPr>
+        <w:t xml:space="preserve">Make a folder </w:t>
+      </w:r>
+      <w:proofErr w:type="gramStart"/>
+      <w:r>
+        <w:rPr>
+          <w:sz w:val="28"/>
+          <w:szCs w:val="28"/>
+        </w:rPr>
+        <w:t>models</w:t>
+      </w:r>
+      <w:proofErr w:type="gramEnd"/>
+      <w:r>
+        <w:rPr>
+          <w:sz w:val="28"/>
+          <w:szCs w:val="28"/>
+        </w:rPr>
+        <w:t xml:space="preserve"> in root directory, and a folder named </w:t>
+      </w:r>
+      <w:proofErr w:type="spellStart"/>
+      <w:r>
+        <w:rPr>
+          <w:sz w:val="28"/>
+          <w:szCs w:val="28"/>
+        </w:rPr>
+        <w:t>todos</w:t>
+      </w:r>
+      <w:proofErr w:type="spellEnd"/>
+      <w:r>
+        <w:rPr>
+          <w:sz w:val="28"/>
+          <w:szCs w:val="28"/>
+        </w:rPr>
+        <w:t xml:space="preserve"> in this models folder.</w:t>
+      </w:r>
+    </w:p>
+    <w:p>
+      <w:pPr>
+        <w:pStyle w:val="ListParagraph"/>
+        <w:numPr>
+          <w:ilvl w:val="0"/>
+          <w:numId w:val="25"/>
+        </w:numPr>
+        <w:rPr>
+          <w:b/>
+          <w:bCs/>
+          <w:sz w:val="28"/>
+          <w:szCs w:val="28"/>
+        </w:rPr>
+      </w:pPr>
+      <w:r>
+        <w:rPr>
+          <w:sz w:val="28"/>
+          <w:szCs w:val="28"/>
+        </w:rPr>
+        <w:lastRenderedPageBreak/>
+        <w:t xml:space="preserve">Now, we want to make an application </w:t>
+      </w:r>
+      <w:proofErr w:type="spellStart"/>
+      <w:r>
+        <w:rPr>
+          <w:sz w:val="28"/>
+          <w:szCs w:val="28"/>
+        </w:rPr>
+        <w:t>todos</w:t>
+      </w:r>
+      <w:proofErr w:type="spellEnd"/>
+      <w:r>
+        <w:rPr>
+          <w:sz w:val="28"/>
+          <w:szCs w:val="28"/>
+        </w:rPr>
+        <w:t xml:space="preserve"> in backend. So, at first it should not be our concern how we will put our data in our application </w:t>
+      </w:r>
+      <w:proofErr w:type="spellStart"/>
+      <w:r>
+        <w:rPr>
+          <w:sz w:val="28"/>
+          <w:szCs w:val="28"/>
+        </w:rPr>
+        <w:t>bcz</w:t>
+      </w:r>
+      <w:proofErr w:type="spellEnd"/>
+      <w:r>
+        <w:rPr>
+          <w:sz w:val="28"/>
+          <w:szCs w:val="28"/>
+        </w:rPr>
+        <w:t xml:space="preserve"> that will be handled by controllers.</w:t>
+      </w:r>
+    </w:p>
+    <w:p>
+      <w:pPr>
+        <w:pStyle w:val="ListParagraph"/>
+        <w:ind w:left="785"/>
+        <w:rPr>
+          <w:b/>
+          <w:bCs/>
+          <w:sz w:val="28"/>
+          <w:szCs w:val="28"/>
+        </w:rPr>
+      </w:pPr>
+    </w:p>
+    <w:p>
+      <w:pPr>
+        <w:pStyle w:val="ListParagraph"/>
+        <w:numPr>
+          <w:ilvl w:val="0"/>
+          <w:numId w:val="25"/>
+        </w:numPr>
+        <w:rPr>
+          <w:b/>
+          <w:bCs/>
+          <w:sz w:val="28"/>
+          <w:szCs w:val="28"/>
+        </w:rPr>
+      </w:pPr>
+      <w:r>
+        <w:rPr>
+          <w:sz w:val="28"/>
+          <w:szCs w:val="28"/>
+        </w:rPr>
+        <w:t xml:space="preserve">Our first concern should be, how we will store all the data of </w:t>
+      </w:r>
+      <w:proofErr w:type="spellStart"/>
+      <w:r>
+        <w:rPr>
+          <w:sz w:val="28"/>
+          <w:szCs w:val="28"/>
+        </w:rPr>
+        <w:t>todos</w:t>
+      </w:r>
+      <w:proofErr w:type="spellEnd"/>
+      <w:r>
+        <w:rPr>
+          <w:sz w:val="28"/>
+          <w:szCs w:val="28"/>
+        </w:rPr>
+        <w:t xml:space="preserve"> in database.</w:t>
+      </w:r>
+      <w:r>
+        <w:rPr>
+          <w:sz w:val="28"/>
+          <w:szCs w:val="28"/>
+        </w:rPr>
+        <w:t xml:space="preserve"> Just like movies which have characters hero villain relatives, etc. In database too, we have characters.</w:t>
+      </w:r>
+    </w:p>
+    <w:p>
+      <w:pPr>
+        <w:pStyle w:val="ListParagraph"/>
+        <w:rPr>
+          <w:b/>
+          <w:bCs/>
+          <w:sz w:val="28"/>
+          <w:szCs w:val="28"/>
+        </w:rPr>
+      </w:pPr>
+    </w:p>
+    <w:p>
+      <w:pPr>
+        <w:pStyle w:val="ListParagraph"/>
+        <w:numPr>
+          <w:ilvl w:val="0"/>
+          <w:numId w:val="25"/>
+        </w:numPr>
+        <w:rPr>
+          <w:b/>
+          <w:bCs/>
+          <w:sz w:val="28"/>
+          <w:szCs w:val="28"/>
+        </w:rPr>
+      </w:pPr>
+      <w:r>
+        <w:rPr>
+          <w:sz w:val="28"/>
+          <w:szCs w:val="28"/>
+        </w:rPr>
+        <w:t>So, we will make some files</w:t>
+      </w:r>
+      <w:r>
+        <w:rPr>
+          <w:sz w:val="28"/>
+          <w:szCs w:val="28"/>
+        </w:rPr>
+        <w:t xml:space="preserve"> for characters, make a file named</w:t>
+      </w:r>
+      <w:r>
+        <w:rPr>
+          <w:b/>
+          <w:bCs/>
+          <w:sz w:val="28"/>
+          <w:szCs w:val="28"/>
+        </w:rPr>
+        <w:t xml:space="preserve"> user.js or user.models.js </w:t>
+      </w:r>
+      <w:r>
+        <w:rPr>
+          <w:sz w:val="28"/>
+          <w:szCs w:val="28"/>
+        </w:rPr>
+        <w:t>(industry practice),</w:t>
+      </w:r>
+    </w:p>
+    <w:p>
+      <w:pPr>
+        <w:pStyle w:val="ListParagraph"/>
+        <w:rPr>
+          <w:b/>
+          <w:bCs/>
+          <w:sz w:val="28"/>
+          <w:szCs w:val="28"/>
+        </w:rPr>
+      </w:pPr>
+    </w:p>
+    <w:p>
+      <w:pPr>
+        <w:pStyle w:val="ListParagraph"/>
+        <w:ind w:left="785"/>
+        <w:rPr>
+          <w:sz w:val="28"/>
+          <w:szCs w:val="28"/>
+        </w:rPr>
+      </w:pPr>
+      <w:r>
+        <w:rPr>
+          <w:b/>
+          <w:bCs/>
+          <w:sz w:val="28"/>
+          <w:szCs w:val="28"/>
+        </w:rPr>
+        <w:t>2</w:t>
+      </w:r>
+      <w:r>
+        <w:rPr>
+          <w:b/>
+          <w:bCs/>
+          <w:sz w:val="28"/>
+          <w:szCs w:val="28"/>
+          <w:vertAlign w:val="superscript"/>
+        </w:rPr>
+        <w:t>nd</w:t>
+      </w:r>
+      <w:r>
+        <w:rPr>
+          <w:b/>
+          <w:bCs/>
+          <w:sz w:val="28"/>
+          <w:szCs w:val="28"/>
+        </w:rPr>
+        <w:t xml:space="preserve"> file </w:t>
+      </w:r>
+      <w:proofErr w:type="gramStart"/>
+      <w:r>
+        <w:rPr>
+          <w:b/>
+          <w:bCs/>
+          <w:sz w:val="28"/>
+          <w:szCs w:val="28"/>
+        </w:rPr>
+        <w:t xml:space="preserve">-  </w:t>
+      </w:r>
+      <w:r>
+        <w:rPr>
+          <w:sz w:val="28"/>
+          <w:szCs w:val="28"/>
+        </w:rPr>
+        <w:t>todo.js</w:t>
+      </w:r>
+      <w:proofErr w:type="gramEnd"/>
+      <w:r>
+        <w:rPr>
+          <w:sz w:val="28"/>
+          <w:szCs w:val="28"/>
+        </w:rPr>
+        <w:t xml:space="preserve"> or todo.models.js</w:t>
+      </w:r>
+    </w:p>
+    <w:p>
+      <w:pPr>
+        <w:pStyle w:val="ListParagraph"/>
+        <w:ind w:left="785"/>
+        <w:rPr>
+          <w:sz w:val="28"/>
+          <w:szCs w:val="28"/>
+        </w:rPr>
+      </w:pPr>
+    </w:p>
+    <w:p>
+      <w:pPr>
+        <w:pStyle w:val="ListParagraph"/>
+        <w:ind w:left="785"/>
+        <w:rPr>
+          <w:sz w:val="28"/>
+          <w:szCs w:val="28"/>
+        </w:rPr>
+      </w:pPr>
+      <w:r>
+        <w:rPr>
+          <w:b/>
+          <w:bCs/>
+          <w:sz w:val="28"/>
+          <w:szCs w:val="28"/>
+        </w:rPr>
+        <w:t>3</w:t>
+      </w:r>
+      <w:r>
+        <w:rPr>
+          <w:b/>
+          <w:bCs/>
+          <w:sz w:val="28"/>
+          <w:szCs w:val="28"/>
+          <w:vertAlign w:val="superscript"/>
+        </w:rPr>
+        <w:t>rd</w:t>
+      </w:r>
+      <w:r>
+        <w:rPr>
+          <w:b/>
+          <w:bCs/>
+          <w:sz w:val="28"/>
+          <w:szCs w:val="28"/>
+        </w:rPr>
+        <w:t xml:space="preserve"> file –</w:t>
+      </w:r>
+      <w:r>
+        <w:rPr>
+          <w:sz w:val="28"/>
+          <w:szCs w:val="28"/>
+        </w:rPr>
+        <w:t xml:space="preserve"> sub_todo.js or sub_todo.models.js</w:t>
+      </w:r>
+    </w:p>
+    <w:p>
+      <w:pPr>
+        <w:pStyle w:val="ListParagraph"/>
+        <w:ind w:left="785"/>
+        <w:rPr>
+          <w:sz w:val="28"/>
+          <w:szCs w:val="28"/>
+        </w:rPr>
+      </w:pPr>
+    </w:p>
+    <w:p>
+      <w:pPr>
+        <w:pStyle w:val="ListParagraph"/>
+        <w:numPr>
+          <w:ilvl w:val="0"/>
+          <w:numId w:val="25"/>
+        </w:numPr>
+        <w:rPr>
+          <w:sz w:val="28"/>
+          <w:szCs w:val="28"/>
+        </w:rPr>
+      </w:pPr>
+      <w:r>
+        <w:rPr>
+          <w:sz w:val="28"/>
+          <w:szCs w:val="28"/>
+        </w:rPr>
+        <w:t>What is a Schema? A schema is a JSON object that defines the structure and contents of your data.</w:t>
+      </w:r>
+    </w:p>
+    <w:p>
+      <w:pPr>
+        <w:pStyle w:val="ListParagraph"/>
+        <w:numPr>
+          <w:ilvl w:val="0"/>
+          <w:numId w:val="25"/>
+        </w:numPr>
+        <w:rPr>
+          <w:rFonts w:cstheme="minorHAnsi"/>
+          <w:sz w:val="28"/>
+          <w:szCs w:val="28"/>
+        </w:rPr>
+      </w:pPr>
+      <w:r>
+        <w:rPr>
+          <w:rFonts w:cstheme="minorHAnsi"/>
+          <w:color w:val="1F1F1F"/>
+          <w:sz w:val="28"/>
+          <w:szCs w:val="28"/>
+          <w:shd w:val="clear" w:color="auto" w:fill="FFFFFF"/>
+        </w:rPr>
+        <w:t>Mongoose schemas are </w:t>
+      </w:r>
+      <w:r>
+        <w:rPr>
+          <w:rFonts w:cstheme="minorHAnsi"/>
+          <w:color w:val="040C28"/>
+          <w:sz w:val="28"/>
+          <w:szCs w:val="28"/>
+        </w:rPr>
+        <w:t>how you tell Mongoose what your documents look like</w:t>
+      </w:r>
+      <w:r>
+        <w:rPr>
+          <w:rFonts w:cstheme="minorHAnsi"/>
+          <w:color w:val="1F1F1F"/>
+          <w:sz w:val="28"/>
+          <w:szCs w:val="28"/>
+          <w:shd w:val="clear" w:color="auto" w:fill="FFFFFF"/>
+        </w:rPr>
+        <w:t>. </w:t>
+      </w:r>
+    </w:p>
+    <w:p>
+      <w:pPr>
+        <w:pStyle w:val="ListParagraph"/>
+        <w:numPr>
+          <w:ilvl w:val="0"/>
+          <w:numId w:val="25"/>
+        </w:numPr>
+        <w:rPr>
+          <w:rFonts w:cstheme="minorHAnsi"/>
+          <w:sz w:val="28"/>
+          <w:szCs w:val="28"/>
+        </w:rPr>
+      </w:pPr>
+      <w:r>
+        <w:rPr>
+          <w:rFonts w:cstheme="minorHAnsi"/>
+          <w:color w:val="1F1F1F"/>
+          <w:sz w:val="28"/>
+          <w:szCs w:val="28"/>
+          <w:shd w:val="clear" w:color="auto" w:fill="FFFFFF"/>
+        </w:rPr>
+        <w:t>Mongoose helps us to create schema.</w:t>
+      </w:r>
+    </w:p>
+    <w:p>
+      <w:pPr>
+        <w:pStyle w:val="ListParagraph"/>
+        <w:numPr>
+          <w:ilvl w:val="0"/>
+          <w:numId w:val="25"/>
+        </w:numPr>
+        <w:rPr>
+          <w:sz w:val="28"/>
+          <w:szCs w:val="28"/>
+        </w:rPr>
+      </w:pPr>
+      <w:r>
+        <w:rPr>
+          <w:sz w:val="28"/>
+          <w:szCs w:val="28"/>
+        </w:rPr>
+        <w:t xml:space="preserve">Mongoose models </w:t>
+      </w:r>
+      <w:proofErr w:type="spellStart"/>
+      <w:r>
+        <w:rPr>
+          <w:sz w:val="28"/>
+          <w:szCs w:val="28"/>
+        </w:rPr>
+        <w:t>kse</w:t>
+      </w:r>
+      <w:proofErr w:type="spellEnd"/>
+      <w:r>
+        <w:rPr>
+          <w:sz w:val="28"/>
+          <w:szCs w:val="28"/>
+        </w:rPr>
+        <w:t xml:space="preserve"> </w:t>
+      </w:r>
+      <w:proofErr w:type="spellStart"/>
+      <w:r>
+        <w:rPr>
+          <w:sz w:val="28"/>
+          <w:szCs w:val="28"/>
+        </w:rPr>
+        <w:t>bnata</w:t>
+      </w:r>
+      <w:proofErr w:type="spellEnd"/>
+      <w:r>
+        <w:rPr>
+          <w:sz w:val="28"/>
+          <w:szCs w:val="28"/>
+        </w:rPr>
+        <w:t xml:space="preserve"> h or export </w:t>
+      </w:r>
+      <w:proofErr w:type="spellStart"/>
+      <w:r>
+        <w:rPr>
+          <w:sz w:val="28"/>
+          <w:szCs w:val="28"/>
+        </w:rPr>
+        <w:t>kse</w:t>
+      </w:r>
+      <w:proofErr w:type="spellEnd"/>
+      <w:r>
+        <w:rPr>
+          <w:sz w:val="28"/>
+          <w:szCs w:val="28"/>
+        </w:rPr>
+        <w:t xml:space="preserve"> </w:t>
+      </w:r>
+      <w:proofErr w:type="spellStart"/>
+      <w:r>
+        <w:rPr>
+          <w:sz w:val="28"/>
+          <w:szCs w:val="28"/>
+        </w:rPr>
+        <w:t>krta</w:t>
+      </w:r>
+      <w:proofErr w:type="spellEnd"/>
+      <w:r>
+        <w:rPr>
+          <w:sz w:val="28"/>
+          <w:szCs w:val="28"/>
+        </w:rPr>
+        <w:t xml:space="preserve"> h, </w:t>
+      </w:r>
+      <w:proofErr w:type="gramStart"/>
+      <w:r>
+        <w:rPr>
+          <w:sz w:val="28"/>
+          <w:szCs w:val="28"/>
+        </w:rPr>
+        <w:t>let’s</w:t>
+      </w:r>
+      <w:proofErr w:type="gramEnd"/>
+      <w:r>
+        <w:rPr>
+          <w:sz w:val="28"/>
+          <w:szCs w:val="28"/>
+        </w:rPr>
+        <w:t xml:space="preserve"> see –</w:t>
+      </w:r>
+    </w:p>
+    <w:p>
+      <w:pPr>
+        <w:pStyle w:val="ListParagraph"/>
+        <w:ind w:left="785"/>
+        <w:rPr>
+          <w:sz w:val="28"/>
+          <w:szCs w:val="28"/>
+        </w:rPr>
+      </w:pPr>
+    </w:p>
+    <w:p>
+      <w:pPr>
+        <w:pStyle w:val="ListParagraph"/>
+        <w:numPr>
+          <w:ilvl w:val="0"/>
+          <w:numId w:val="27"/>
+        </w:numPr>
+        <w:rPr>
+          <w:b/>
+          <w:bCs/>
+          <w:sz w:val="28"/>
+          <w:szCs w:val="28"/>
+        </w:rPr>
+      </w:pPr>
+      <w:r>
+        <w:rPr>
+          <w:b/>
+          <w:bCs/>
+          <w:sz w:val="28"/>
+          <w:szCs w:val="28"/>
+        </w:rPr>
+        <w:t>import mongoose from “mongoose”</w:t>
+      </w:r>
+    </w:p>
+    <w:p>
+      <w:pPr>
+        <w:pStyle w:val="ListParagraph"/>
+        <w:ind w:left="785"/>
+        <w:rPr>
+          <w:b/>
+          <w:bCs/>
+          <w:sz w:val="28"/>
+          <w:szCs w:val="28"/>
+        </w:rPr>
+      </w:pPr>
+    </w:p>
+    <w:p>
+      <w:pPr>
+        <w:pStyle w:val="ListParagraph"/>
+        <w:numPr>
+          <w:ilvl w:val="0"/>
+          <w:numId w:val="27"/>
+        </w:numPr>
+        <w:rPr>
+          <w:b/>
+          <w:bCs/>
+          <w:sz w:val="28"/>
+          <w:szCs w:val="28"/>
+        </w:rPr>
+      </w:pPr>
+      <w:r>
+        <w:rPr>
+          <w:b/>
+          <w:bCs/>
+          <w:noProof/>
+          <w:sz w:val="28"/>
+          <w:szCs w:val="28"/>
+        </w:rPr>
+        <mc:AlternateContent>
+          <mc:Choice Requires="wps">
+            <w:drawing>
+              <wp:anchor distT="0" distB="0" distL="114300" distR="114300" simplePos="0" relativeHeight="251669504" behindDoc="0" locked="0" layoutInCell="1" allowOverlap="1" wp14:anchorId="7A23CD90" wp14:editId="6F27A6C5">
+                <wp:simplePos x="0" y="0"/>
+                <wp:positionH relativeFrom="column">
+                  <wp:posOffset>3410403</wp:posOffset>
+                </wp:positionH>
+                <wp:positionV relativeFrom="paragraph">
+                  <wp:posOffset>131919</wp:posOffset>
+                </wp:positionV>
+                <wp:extent cx="45719" cy="309966"/>
+                <wp:effectExtent l="57150" t="0" r="50165" b="52070"/>
+                <wp:wrapNone/>
+                <wp:docPr id="388580651" name="Straight Arrow Connector 2"/>
+                <wp:cNvGraphicFramePr/>
+                <a:graphic xmlns:a="http://schemas.openxmlformats.org/drawingml/2006/main">
+                  <a:graphicData uri="http://schemas.microsoft.com/office/word/2010/wordprocessingShape">
+                    <wps:wsp>
+                      <wps:cNvCnPr/>
+                      <wps:spPr>
+                        <a:xfrm flipH="1">
+                          <a:off x="0" y="0"/>
+                          <a:ext cx="45719" cy="309966"/>
+                        </a:xfrm>
+                        <a:prstGeom prst="straightConnector1">
+                          <a:avLst/>
+                        </a:prstGeom>
+                        <a:ln>
+                          <a:tailEnd type="triangle"/>
+                        </a:ln>
+                      </wps:spPr>
+                      <wps:style>
+                        <a:lnRef idx="1">
+                          <a:schemeClr val="accent1"/>
+                        </a:lnRef>
+                        <a:fillRef idx="0">
+                          <a:schemeClr val="accent1"/>
+                        </a:fillRef>
+                        <a:effectRef idx="0">
+                          <a:schemeClr val="accent1"/>
+                        </a:effectRef>
+                        <a:fontRef idx="minor">
+                          <a:schemeClr val="tx1"/>
+                        </a:fontRef>
+                      </wps:style>
+                      <wps:bodyPr/>
+                    </wps:wsp>
+                  </a:graphicData>
+                </a:graphic>
+                <wp14:sizeRelH relativeFrom="margin">
+                  <wp14:pctWidth>0</wp14:pctWidth>
+                </wp14:sizeRelH>
+                <wp14:sizeRelV relativeFrom="margin">
+                  <wp14:pctHeight>0</wp14:pctHeight>
+                </wp14:sizeRelV>
+              </wp:anchor>
+            </w:drawing>
+          </mc:Choice>
+          <mc:Fallback>
+            <w:pict>
+              <v:shapetype w14:anchorId="2AD2D0FE" id="_x0000_t32" coordsize="21600,21600" o:spt="32" o:oned="t" path="m,l21600,21600e" filled="f">
+                <v:path arrowok="t" fillok="f" o:connecttype="none"/>
+                <o:lock v:ext="edit" shapetype="t"/>
+              </v:shapetype>
+              <v:shape id="Straight Arrow Connector 2" o:spid="_x0000_s1026" type="#_x0000_t32" style="position:absolute;margin-left:268.55pt;margin-top:10.4pt;width:3.6pt;height:24.4pt;flip:x;z-index:251669504;visibility:visible;mso-wrap-style:square;mso-width-percent:0;mso-height-percent:0;mso-wrap-distance-left:9pt;mso-wrap-distance-top:0;mso-wrap-distance-right:9pt;mso-wrap-distance-bottom:0;mso-position-horizontal:absolute;mso-position-horizontal-relative:text;mso-position-vertical:absolute;mso-position-vertical-relative:text;mso-width-percent:0;mso-height-percent:0;mso-width-relative:margin;mso-height-relative:margin" o:gfxdata="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" strokecolor="#4472c4 [3204]" strokeweight=".5pt">
+                <v:stroke endarrow="block" joinstyle="miter"/>
+              </v:shape>
+            </w:pict>
+          </mc:Fallback>
+        </mc:AlternateContent>
+      </w:r>
+      <w:proofErr w:type="spellStart"/>
+      <w:r>
+        <w:rPr>
+          <w:b/>
+          <w:bCs/>
+          <w:sz w:val="28"/>
+          <w:szCs w:val="28"/>
+        </w:rPr>
+        <w:t>const</w:t>
+      </w:r>
+      <w:proofErr w:type="spellEnd"/>
+      <w:r>
+        <w:rPr>
+          <w:b/>
+          <w:bCs/>
+          <w:sz w:val="28"/>
+          <w:szCs w:val="28"/>
+        </w:rPr>
+        <w:t xml:space="preserve"> </w:t>
+      </w:r>
+      <w:proofErr w:type="spellStart"/>
+      <w:r>
+        <w:rPr>
+          <w:b/>
+          <w:bCs/>
+          <w:sz w:val="28"/>
+          <w:szCs w:val="28"/>
+        </w:rPr>
+        <w:t>userSchema</w:t>
+      </w:r>
+      <w:proofErr w:type="spellEnd"/>
+      <w:r>
+        <w:rPr>
+          <w:b/>
+          <w:bCs/>
+          <w:sz w:val="28"/>
+          <w:szCs w:val="28"/>
+        </w:rPr>
+        <w:t xml:space="preserve"> = new </w:t>
+      </w:r>
+      <w:proofErr w:type="spellStart"/>
+      <w:proofErr w:type="gramStart"/>
+      <w:r>
+        <w:rPr>
+          <w:b/>
+          <w:bCs/>
+          <w:sz w:val="28"/>
+          <w:szCs w:val="28"/>
+        </w:rPr>
+        <w:t>mongoose.Schema</w:t>
+      </w:r>
+      <w:proofErr w:type="spellEnd"/>
+      <w:proofErr w:type="gramEnd"/>
+      <w:r>
+        <w:rPr>
+          <w:b/>
+          <w:bCs/>
+          <w:sz w:val="28"/>
+          <w:szCs w:val="28"/>
+        </w:rPr>
+        <w:t>({})</w:t>
+      </w:r>
+    </w:p>
+    <w:p>
+      <w:pPr>
+        <w:pStyle w:val="ListParagraph"/>
+        <w:ind w:left="785"/>
+        <w:rPr>
+          <w:b/>
+          <w:bCs/>
+          <w:sz w:val="28"/>
+          <w:szCs w:val="28"/>
+          <w:lang w:val="en-US"/>
+        </w:rPr>
+      </w:pPr>
+      <w:r>
+        <w:rPr>
+          <w:b/>
+          <w:bCs/>
+          <w:sz w:val="28"/>
+          <w:szCs w:val="28"/>
+          <w:lang w:val="en-US"/>
+        </w:rPr>
+        <w:t xml:space="preserve">   </w:t>
+      </w:r>
+    </w:p>
+    <w:p>
+      <w:pPr>
+        <w:pStyle w:val="ListParagraph"/>
+        <w:ind w:left="785"/>
+        <w:rPr>
+          <w:lang w:val="en-US"/>
+        </w:rPr>
+      </w:pPr>
+      <w:r>
+        <w:rPr>
+          <w:b/>
+          <w:bCs/>
+          <w:sz w:val="28"/>
+          <w:szCs w:val="28"/>
+          <w:lang w:val="en-US"/>
+        </w:rPr>
+        <w:t xml:space="preserve">                                                        </w:t>
+      </w:r>
+      <w:r>
+        <w:rPr>
+          <w:lang w:val="en-US"/>
+        </w:rPr>
+        <w:t>Here, Schema is a method which takes an object</w:t>
+      </w:r>
+    </w:p>
+    <w:p>
+      <w:pPr>
+        <w:pStyle w:val="ListParagraph"/>
+        <w:ind w:left="785"/>
+        <w:rPr>
+          <w:lang w:val="en-US"/>
+        </w:rPr>
+      </w:pPr>
+    </w:p>
+    <w:p>
+      <w:pPr>
+        <w:pStyle w:val="ListParagraph"/>
+        <w:ind w:left="785"/>
+        <w:rPr>
+          <w:sz w:val="28"/>
+          <w:szCs w:val="28"/>
+          <w:lang w:val="en-US"/>
+        </w:rPr>
+      </w:pPr>
+      <w:r>
+        <w:rPr>
+          <w:sz w:val="28"/>
+          <w:szCs w:val="28"/>
+          <w:lang w:val="en-US"/>
+        </w:rPr>
+        <w:t xml:space="preserve">Now, we have to export </w:t>
+      </w:r>
+      <w:proofErr w:type="gramStart"/>
+      <w:r>
+        <w:rPr>
+          <w:sz w:val="28"/>
+          <w:szCs w:val="28"/>
+          <w:lang w:val="en-US"/>
+        </w:rPr>
+        <w:t>it ,</w:t>
+      </w:r>
+      <w:proofErr w:type="gramEnd"/>
+      <w:r>
+        <w:rPr>
+          <w:sz w:val="28"/>
+          <w:szCs w:val="28"/>
+          <w:lang w:val="en-US"/>
+        </w:rPr>
+        <w:t xml:space="preserve"> as it will create this schema in </w:t>
+      </w:r>
+      <w:proofErr w:type="spellStart"/>
+      <w:r>
+        <w:rPr>
+          <w:sz w:val="28"/>
+          <w:szCs w:val="28"/>
+          <w:lang w:val="en-US"/>
+        </w:rPr>
+        <w:t>mongodb</w:t>
+      </w:r>
+      <w:proofErr w:type="spellEnd"/>
+      <w:r>
+        <w:rPr>
+          <w:sz w:val="28"/>
+          <w:szCs w:val="28"/>
+          <w:lang w:val="en-US"/>
+        </w:rPr>
+        <w:t xml:space="preserve">. </w:t>
+      </w:r>
+      <w:r>
+        <w:rPr>
+          <w:sz w:val="28"/>
+          <w:szCs w:val="28"/>
+          <w:lang w:val="en-US"/>
+        </w:rPr>
+        <w:t xml:space="preserve">As of now, we are not connecting </w:t>
+      </w:r>
+      <w:proofErr w:type="spellStart"/>
+      <w:r>
+        <w:rPr>
+          <w:sz w:val="28"/>
+          <w:szCs w:val="28"/>
+          <w:lang w:val="en-US"/>
+        </w:rPr>
+        <w:t>mongodb</w:t>
+      </w:r>
+      <w:proofErr w:type="spellEnd"/>
+      <w:r>
+        <w:rPr>
+          <w:sz w:val="28"/>
+          <w:szCs w:val="28"/>
+          <w:lang w:val="en-US"/>
+        </w:rPr>
+        <w:t xml:space="preserve">, </w:t>
+      </w:r>
+      <w:r>
+        <w:rPr>
+          <w:sz w:val="28"/>
+          <w:szCs w:val="28"/>
+          <w:lang w:val="en-US"/>
+        </w:rPr>
+        <w:t>because for now we are</w:t>
+      </w:r>
+      <w:r>
+        <w:rPr>
+          <w:sz w:val="28"/>
+          <w:szCs w:val="28"/>
+          <w:lang w:val="en-US"/>
+        </w:rPr>
+        <w:t xml:space="preserve"> practice</w:t>
+      </w:r>
+      <w:r>
+        <w:rPr>
+          <w:sz w:val="28"/>
+          <w:szCs w:val="28"/>
+          <w:lang w:val="en-US"/>
+        </w:rPr>
+        <w:t xml:space="preserve"> data modeling</w:t>
+      </w:r>
+      <w:r>
+        <w:rPr>
+          <w:sz w:val="28"/>
+          <w:szCs w:val="28"/>
+          <w:lang w:val="en-US"/>
+        </w:rPr>
+        <w:t>.</w:t>
+      </w:r>
+    </w:p>
+    <w:p>
+      <w:pPr>
+        <w:pStyle w:val="ListParagraph"/>
+        <w:ind w:left="785"/>
+        <w:rPr>
+          <w:sz w:val="28"/>
+          <w:szCs w:val="28"/>
+          <w:lang w:val="en-US"/>
+        </w:rPr>
+      </w:pPr>
+      <w:r>
+        <w:rPr>
+          <w:sz w:val="28"/>
+          <w:szCs w:val="28"/>
+          <w:lang w:val="en-US"/>
+        </w:rPr>
+        <w:t xml:space="preserve">Now, we can’t directly export schema, as it is mongoose’s </w:t>
+      </w:r>
+      <w:proofErr w:type="gramStart"/>
+      <w:r>
+        <w:rPr>
+          <w:sz w:val="28"/>
+          <w:szCs w:val="28"/>
+          <w:lang w:val="en-US"/>
+        </w:rPr>
+        <w:t>schema ,</w:t>
+      </w:r>
+      <w:proofErr w:type="gramEnd"/>
+      <w:r>
+        <w:rPr>
+          <w:sz w:val="28"/>
+          <w:szCs w:val="28"/>
+          <w:lang w:val="en-US"/>
+        </w:rPr>
+        <w:t xml:space="preserve"> there is a way to export it.</w:t>
+      </w:r>
+    </w:p>
+    <w:p>
+      <w:pPr>
+        <w:pStyle w:val="ListParagraph"/>
+        <w:ind w:left="785"/>
+        <w:rPr>
+          <w:b/>
+          <w:bCs/>
+          <w:sz w:val="28"/>
+          <w:szCs w:val="28"/>
+          <w:lang w:val="en-US"/>
+        </w:rPr>
+      </w:pPr>
+      <w:r>
+        <w:rPr>
+          <w:b/>
+          <w:bCs/>
+          <w:sz w:val="28"/>
+          <w:szCs w:val="28"/>
+          <w:lang w:val="en-US"/>
+        </w:rPr>
+        <w:t xml:space="preserve">We’ll create a model named User using </w:t>
+      </w:r>
+      <w:proofErr w:type="spellStart"/>
+      <w:proofErr w:type="gramStart"/>
+      <w:r>
+        <w:rPr>
+          <w:b/>
+          <w:bCs/>
+          <w:sz w:val="28"/>
+          <w:szCs w:val="28"/>
+          <w:lang w:val="en-US"/>
+        </w:rPr>
+        <w:t>mongoose.model</w:t>
+      </w:r>
+      <w:proofErr w:type="spellEnd"/>
+      <w:proofErr w:type="gramEnd"/>
+      <w:r>
+        <w:rPr>
+          <w:b/>
+          <w:bCs/>
+          <w:sz w:val="28"/>
+          <w:szCs w:val="28"/>
+          <w:lang w:val="en-US"/>
+        </w:rPr>
+        <w:t xml:space="preserve"> and this </w:t>
+      </w:r>
+      <w:proofErr w:type="spellStart"/>
+      <w:r>
+        <w:rPr>
+          <w:b/>
+          <w:bCs/>
+          <w:sz w:val="28"/>
+          <w:szCs w:val="28"/>
+          <w:lang w:val="en-US"/>
+        </w:rPr>
+        <w:t>mongoose.model</w:t>
+      </w:r>
+      <w:proofErr w:type="spellEnd"/>
+      <w:r>
+        <w:rPr>
+          <w:b/>
+          <w:bCs/>
+          <w:sz w:val="28"/>
+          <w:szCs w:val="28"/>
+          <w:lang w:val="en-US"/>
+        </w:rPr>
+        <w:t xml:space="preserve"> is a method which will take 2 parameters –</w:t>
+      </w:r>
+    </w:p>
+    <w:p>
+      <w:pPr>
+        <w:pStyle w:val="ListParagraph"/>
+        <w:ind w:left="785"/>
+        <w:rPr>
+          <w:b/>
+          <w:bCs/>
+          <w:sz w:val="28"/>
+          <w:szCs w:val="28"/>
+          <w:lang w:val="en-US"/>
+        </w:rPr>
+      </w:pPr>
+      <w:r>
+        <w:rPr>
+          <w:b/>
+          <w:bCs/>
+          <w:sz w:val="28"/>
+          <w:szCs w:val="28"/>
+          <w:lang w:val="en-US"/>
+        </w:rPr>
+        <w:t>A name for model, and a schema on which our model will be based.</w:t>
+      </w:r>
+    </w:p>
+    <w:p>
+      <w:pPr>
+        <w:pStyle w:val="ListParagraph"/>
+        <w:ind w:left="785"/>
+        <w:rPr>
+          <w:b/>
+          <w:bCs/>
+          <w:sz w:val="28"/>
+          <w:szCs w:val="28"/>
+          <w:lang w:val="en-US"/>
+        </w:rPr>
+      </w:pPr>
+    </w:p>
+    <w:p>
+      <w:pPr>
+        <w:pStyle w:val="ListParagraph"/>
+        <w:numPr>
+          <w:ilvl w:val="0"/>
+          <w:numId w:val="28"/>
+        </w:numPr>
+        <w:rPr>
+          <w:b/>
+          <w:bCs/>
+          <w:sz w:val="28"/>
+          <w:szCs w:val="28"/>
+          <w:lang w:val="en-US"/>
+        </w:rPr>
+      </w:pPr>
+      <w:r>
+        <w:rPr>
+          <w:b/>
+          <w:bCs/>
+          <w:sz w:val="28"/>
+          <w:szCs w:val="28"/>
+          <w:lang w:val="en-US"/>
+        </w:rPr>
+        <w:t xml:space="preserve">export const User = </w:t>
+      </w:r>
+      <w:proofErr w:type="spellStart"/>
+      <w:proofErr w:type="gramStart"/>
+      <w:r>
+        <w:rPr>
+          <w:b/>
+          <w:bCs/>
+          <w:sz w:val="28"/>
+          <w:szCs w:val="28"/>
+          <w:lang w:val="en-US"/>
+        </w:rPr>
+        <w:t>mongoose.model</w:t>
+      </w:r>
+      <w:proofErr w:type="spellEnd"/>
+      <w:proofErr w:type="gramEnd"/>
+      <w:r>
+        <w:rPr>
+          <w:b/>
+          <w:bCs/>
+          <w:sz w:val="28"/>
+          <w:szCs w:val="28"/>
+          <w:lang w:val="en-US"/>
+        </w:rPr>
+        <w:t xml:space="preserve">('User', </w:t>
+      </w:r>
+      <w:proofErr w:type="spellStart"/>
+      <w:r>
+        <w:rPr>
+          <w:b/>
+          <w:bCs/>
+          <w:sz w:val="28"/>
+          <w:szCs w:val="28"/>
+          <w:lang w:val="en-US"/>
+        </w:rPr>
+        <w:t>userSchema</w:t>
+      </w:r>
+      <w:proofErr w:type="spellEnd"/>
+      <w:r>
+        <w:rPr>
+          <w:b/>
+          <w:bCs/>
+          <w:sz w:val="28"/>
+          <w:szCs w:val="28"/>
+          <w:lang w:val="en-US"/>
+        </w:rPr>
+        <w:t>);</w:t>
+      </w:r>
+    </w:p>
+    <w:p>
+      <w:pPr>
+        <w:shd w:val="clear" w:color="auto" w:fill="1E1E1E"/>
+        <w:spacing w:after="0" w:line="495" w:lineRule="atLeast"/>
+        <w:rPr>
+          <w:rFonts w:ascii="Cascadia Code" w:eastAsia="Times New Roman" w:hAnsi="Cascadia Code" w:cs="Cascadia Code"/>
+          <w:color w:val="A79873"/>
+          <w:kern w:val="0"/>
+          <w:sz w:val="33"/>
+          <w:szCs w:val="33"/>
+          <w:lang w:eastAsia="en-IN"/>
+          <w14:ligatures w14:val="none"/>
+        </w:rPr>
+      </w:pPr>
+    </w:p>
+    <w:p>
+      <w:pPr>
+        <w:shd w:val="clear" w:color="auto" w:fill="1E1E1E"/>
+        <w:spacing w:after="0" w:line="495" w:lineRule="atLeast"/>
+        <w:rPr>
+          <w:rFonts w:ascii="Cascadia Code" w:eastAsia="Times New Roman" w:hAnsi="Cascadia Code" w:cs="Cascadia Code"/>
+          <w:color w:val="D4D4D4"/>
+          <w:kern w:val="0"/>
+          <w:sz w:val="33"/>
+          <w:szCs w:val="33"/>
+          <w:lang w:eastAsia="en-IN"/>
+          <w14:ligatures w14:val="none"/>
+        </w:rPr>
+      </w:pPr>
+      <w:r>
+        <w:rPr>
+          <w:rFonts w:ascii="Cascadia Code" w:eastAsia="Times New Roman" w:hAnsi="Cascadia Code" w:cs="Cascadia Code"/>
+          <w:color w:val="A79873"/>
+          <w:kern w:val="0"/>
+          <w:sz w:val="33"/>
+          <w:szCs w:val="33"/>
+          <w:lang w:eastAsia="en-IN"/>
+          <w14:ligatures w14:val="none"/>
+        </w:rPr>
+        <w:t>import</w:t>
+      </w:r>
+      <w:r>
+        <w:rPr>
+          <w:rFonts w:ascii="Cascadia Code" w:eastAsia="Times New Roman" w:hAnsi="Cascadia Code" w:cs="Cascadia Code"/>
+          <w:color w:val="D4D4D4"/>
+          <w:kern w:val="0"/>
+          <w:sz w:val="33"/>
+          <w:szCs w:val="33"/>
+          <w:lang w:eastAsia="en-IN"/>
+          <w14:ligatures w14:val="none"/>
+        </w:rPr>
+        <w:t> </w:t>
+      </w:r>
+      <w:r>
+        <w:rPr>
+          <w:rFonts w:ascii="Cascadia Code" w:eastAsia="Times New Roman" w:hAnsi="Cascadia Code" w:cs="Cascadia Code"/>
+          <w:color w:val="DD6A6F"/>
+          <w:kern w:val="0"/>
+          <w:sz w:val="33"/>
+          <w:szCs w:val="33"/>
+          <w:lang w:eastAsia="en-IN"/>
+          <w14:ligatures w14:val="none"/>
+        </w:rPr>
+        <w:t>mongoose</w:t>
+      </w:r>
+      <w:r>
+        <w:rPr>
+          <w:rFonts w:ascii="Cascadia Code" w:eastAsia="Times New Roman" w:hAnsi="Cascadia Code" w:cs="Cascadia Code"/>
+          <w:color w:val="D4D4D4"/>
+          <w:kern w:val="0"/>
+          <w:sz w:val="33"/>
+          <w:szCs w:val="33"/>
+          <w:lang w:eastAsia="en-IN"/>
+          <w14:ligatures w14:val="none"/>
+        </w:rPr>
+        <w:t> </w:t>
+      </w:r>
+      <w:r>
+        <w:rPr>
+          <w:rFonts w:ascii="Cascadia Code" w:eastAsia="Times New Roman" w:hAnsi="Cascadia Code" w:cs="Cascadia Code"/>
+          <w:color w:val="A79873"/>
+          <w:kern w:val="0"/>
+          <w:sz w:val="33"/>
+          <w:szCs w:val="33"/>
+          <w:lang w:eastAsia="en-IN"/>
+          <w14:ligatures w14:val="none"/>
+        </w:rPr>
+        <w:t>from</w:t>
+      </w:r>
+      <w:r>
+        <w:rPr>
+          <w:rFonts w:ascii="Cascadia Code" w:eastAsia="Times New Roman" w:hAnsi="Cascadia Code" w:cs="Cascadia Code"/>
+          <w:color w:val="D4D4D4"/>
+          <w:kern w:val="0"/>
+          <w:sz w:val="33"/>
+          <w:szCs w:val="33"/>
+          <w:lang w:eastAsia="en-IN"/>
+          <w14:ligatures w14:val="none"/>
+        </w:rPr>
+        <w:t> </w:t>
+      </w:r>
+      <w:r>
+        <w:rPr>
+          <w:rFonts w:ascii="Cascadia Code" w:eastAsia="Times New Roman" w:hAnsi="Cascadia Code" w:cs="Cascadia Code"/>
+          <w:color w:val="569CD6"/>
+          <w:kern w:val="0"/>
+          <w:sz w:val="33"/>
+          <w:szCs w:val="33"/>
+          <w:lang w:eastAsia="en-IN"/>
+          <w14:ligatures w14:val="none"/>
+        </w:rPr>
+        <w:t>'mongoose'</w:t>
+      </w:r>
+      <w:r>
+        <w:rPr>
+          <w:rFonts w:ascii="Cascadia Code" w:eastAsia="Times New Roman" w:hAnsi="Cascadia Code" w:cs="Cascadia Code"/>
+          <w:color w:val="D4D4D4"/>
+          <w:kern w:val="0"/>
+          <w:sz w:val="33"/>
+          <w:szCs w:val="33"/>
+          <w:lang w:eastAsia="en-IN"/>
+          <w14:ligatures w14:val="none"/>
+        </w:rPr>
+        <w:t>;</w:t>
+      </w:r>
+    </w:p>
+    <w:p>
+      <w:pPr>
+        <w:shd w:val="clear" w:color="auto" w:fill="1E1E1E"/>
+        <w:spacing w:after="0" w:line="495" w:lineRule="atLeast"/>
+        <w:rPr>
+          <w:rFonts w:ascii="Cascadia Code" w:eastAsia="Times New Roman" w:hAnsi="Cascadia Code" w:cs="Cascadia Code"/>
+          <w:color w:val="D4D4D4"/>
+          <w:kern w:val="0"/>
+          <w:sz w:val="33"/>
+          <w:szCs w:val="33"/>
+          <w:lang w:eastAsia="en-IN"/>
+          <w14:ligatures w14:val="none"/>
+        </w:rPr>
+      </w:pPr>
+    </w:p>
+    <w:p>
+      <w:pPr>
+        <w:shd w:val="clear" w:color="auto" w:fill="1E1E1E"/>
+        <w:spacing w:after="0" w:line="495" w:lineRule="atLeast"/>
+        <w:rPr>
+          <w:rFonts w:ascii="Cascadia Code" w:eastAsia="Times New Roman" w:hAnsi="Cascadia Code" w:cs="Cascadia Code"/>
+          <w:color w:val="D4D4D4"/>
+          <w:kern w:val="0"/>
+          <w:sz w:val="33"/>
+          <w:szCs w:val="33"/>
+          <w:lang w:eastAsia="en-IN"/>
+          <w14:ligatures w14:val="none"/>
+        </w:rPr>
+      </w:pPr>
+      <w:proofErr w:type="spellStart"/>
+      <w:r>
+        <w:rPr>
+          <w:rFonts w:ascii="Cascadia Code" w:eastAsia="Times New Roman" w:hAnsi="Cascadia Code" w:cs="Cascadia Code"/>
+          <w:color w:val="9CDCFE"/>
+          <w:kern w:val="0"/>
+          <w:sz w:val="33"/>
+          <w:szCs w:val="33"/>
+          <w:lang w:eastAsia="en-IN"/>
+          <w14:ligatures w14:val="none"/>
+        </w:rPr>
+        <w:t>const</w:t>
+      </w:r>
+      <w:proofErr w:type="spellEnd"/>
+      <w:r>
+        <w:rPr>
+          <w:rFonts w:ascii="Cascadia Code" w:eastAsia="Times New Roman" w:hAnsi="Cascadia Code" w:cs="Cascadia Code"/>
+          <w:color w:val="D4D4D4"/>
+          <w:kern w:val="0"/>
+          <w:sz w:val="33"/>
+          <w:szCs w:val="33"/>
+          <w:lang w:eastAsia="en-IN"/>
+          <w14:ligatures w14:val="none"/>
+        </w:rPr>
+        <w:t> </w:t>
+      </w:r>
+      <w:proofErr w:type="spellStart"/>
+      <w:r>
+        <w:rPr>
+          <w:rFonts w:ascii="Cascadia Code" w:eastAsia="Times New Roman" w:hAnsi="Cascadia Code" w:cs="Cascadia Code"/>
+          <w:color w:val="B46695"/>
+          <w:kern w:val="0"/>
+          <w:sz w:val="33"/>
+          <w:szCs w:val="33"/>
+          <w:lang w:eastAsia="en-IN"/>
+          <w14:ligatures w14:val="none"/>
+        </w:rPr>
+        <w:t>userSchema</w:t>
+      </w:r>
+      <w:proofErr w:type="spellEnd"/>
+      <w:r>
+        <w:rPr>
+          <w:rFonts w:ascii="Cascadia Code" w:eastAsia="Times New Roman" w:hAnsi="Cascadia Code" w:cs="Cascadia Code"/>
+          <w:color w:val="D4D4D4"/>
+          <w:kern w:val="0"/>
+          <w:sz w:val="33"/>
+          <w:szCs w:val="33"/>
+          <w:lang w:eastAsia="en-IN"/>
+          <w14:ligatures w14:val="none"/>
+        </w:rPr>
+        <w:t> = </w:t>
+      </w:r>
+      <w:r>
+        <w:rPr>
+          <w:rFonts w:ascii="Cascadia Code" w:eastAsia="Times New Roman" w:hAnsi="Cascadia Code" w:cs="Cascadia Code"/>
+          <w:color w:val="9CDCFE"/>
+          <w:kern w:val="0"/>
+          <w:sz w:val="33"/>
+          <w:szCs w:val="33"/>
+          <w:lang w:eastAsia="en-IN"/>
+          <w14:ligatures w14:val="none"/>
+        </w:rPr>
+        <w:t>new</w:t>
+      </w:r>
+      <w:r>
+        <w:rPr>
+          <w:rFonts w:ascii="Cascadia Code" w:eastAsia="Times New Roman" w:hAnsi="Cascadia Code" w:cs="Cascadia Code"/>
+          <w:color w:val="D4D4D4"/>
+          <w:kern w:val="0"/>
+          <w:sz w:val="33"/>
+          <w:szCs w:val="33"/>
+          <w:lang w:eastAsia="en-IN"/>
+          <w14:ligatures w14:val="none"/>
+        </w:rPr>
+        <w:t> </w:t>
+      </w:r>
+      <w:proofErr w:type="spellStart"/>
+      <w:proofErr w:type="gramStart"/>
+      <w:r>
+        <w:rPr>
+          <w:rFonts w:ascii="Cascadia Code" w:eastAsia="Times New Roman" w:hAnsi="Cascadia Code" w:cs="Cascadia Code"/>
+          <w:color w:val="DD6A6F"/>
+          <w:kern w:val="0"/>
+          <w:sz w:val="33"/>
+          <w:szCs w:val="33"/>
+          <w:lang w:eastAsia="en-IN"/>
+          <w14:ligatures w14:val="none"/>
+        </w:rPr>
+        <w:t>mongoose</w:t>
+      </w:r>
+      <w:r>
+        <w:rPr>
+          <w:rFonts w:ascii="Cascadia Code" w:eastAsia="Times New Roman" w:hAnsi="Cascadia Code" w:cs="Cascadia Code"/>
+          <w:color w:val="D4D4D4"/>
+          <w:kern w:val="0"/>
+          <w:sz w:val="33"/>
+          <w:szCs w:val="33"/>
+          <w:lang w:eastAsia="en-IN"/>
+          <w14:ligatures w14:val="none"/>
+        </w:rPr>
+        <w:t>.</w:t>
+      </w:r>
+      <w:r>
+        <w:rPr>
+          <w:rFonts w:ascii="Cascadia Code" w:eastAsia="Times New Roman" w:hAnsi="Cascadia Code" w:cs="Cascadia Code"/>
+          <w:color w:val="F44747"/>
+          <w:kern w:val="0"/>
+          <w:sz w:val="33"/>
+          <w:szCs w:val="33"/>
+          <w:lang w:eastAsia="en-IN"/>
+          <w14:ligatures w14:val="none"/>
+        </w:rPr>
+        <w:t>Schema</w:t>
+      </w:r>
+      <w:proofErr w:type="spellEnd"/>
+      <w:proofErr w:type="gramEnd"/>
+      <w:r>
+        <w:rPr>
+          <w:rFonts w:ascii="Cascadia Code" w:eastAsia="Times New Roman" w:hAnsi="Cascadia Code" w:cs="Cascadia Code"/>
+          <w:color w:val="D4D4D4"/>
+          <w:kern w:val="0"/>
+          <w:sz w:val="33"/>
+          <w:szCs w:val="33"/>
+          <w:lang w:eastAsia="en-IN"/>
+          <w14:ligatures w14:val="none"/>
+        </w:rPr>
+        <w:t>({});</w:t>
+      </w:r>
+    </w:p>
+    <w:p>
+      <w:pPr>
+        <w:shd w:val="clear" w:color="auto" w:fill="1E1E1E"/>
+        <w:spacing w:after="0" w:line="495" w:lineRule="atLeast"/>
+        <w:rPr>
+          <w:rFonts w:ascii="Cascadia Code" w:eastAsia="Times New Roman" w:hAnsi="Cascadia Code" w:cs="Cascadia Code"/>
+          <w:color w:val="D4D4D4"/>
+          <w:kern w:val="0"/>
+          <w:sz w:val="33"/>
+          <w:szCs w:val="33"/>
+          <w:lang w:eastAsia="en-IN"/>
+          <w14:ligatures w14:val="none"/>
+        </w:rPr>
+      </w:pPr>
+    </w:p>
+    <w:p>
+      <w:pPr>
+        <w:shd w:val="clear" w:color="auto" w:fill="1E1E1E"/>
+        <w:spacing w:after="0" w:line="495" w:lineRule="atLeast"/>
+        <w:rPr>
+          <w:rFonts w:ascii="Cascadia Code" w:eastAsia="Times New Roman" w:hAnsi="Cascadia Code" w:cs="Cascadia Code"/>
+          <w:color w:val="D4D4D4"/>
+          <w:kern w:val="0"/>
+          <w:sz w:val="33"/>
+          <w:szCs w:val="33"/>
+          <w:lang w:eastAsia="en-IN"/>
+          <w14:ligatures w14:val="none"/>
+        </w:rPr>
+      </w:pPr>
+      <w:bookmarkStart w:id="2" w:name="_Hlk172721699"/>
+      <w:r>
+        <w:rPr>
+          <w:rFonts w:ascii="Cascadia Code" w:eastAsia="Times New Roman" w:hAnsi="Cascadia Code" w:cs="Cascadia Code"/>
+          <w:color w:val="A79873"/>
+          <w:kern w:val="0"/>
+          <w:sz w:val="33"/>
+          <w:szCs w:val="33"/>
+          <w:lang w:eastAsia="en-IN"/>
+          <w14:ligatures w14:val="none"/>
+        </w:rPr>
+        <w:t>export</w:t>
+      </w:r>
+      <w:r>
+        <w:rPr>
+          <w:rFonts w:ascii="Cascadia Code" w:eastAsia="Times New Roman" w:hAnsi="Cascadia Code" w:cs="Cascadia Code"/>
+          <w:color w:val="D4D4D4"/>
+          <w:kern w:val="0"/>
+          <w:sz w:val="33"/>
+          <w:szCs w:val="33"/>
+          <w:lang w:eastAsia="en-IN"/>
+          <w14:ligatures w14:val="none"/>
+        </w:rPr>
+        <w:t> </w:t>
+      </w:r>
+      <w:proofErr w:type="spellStart"/>
+      <w:r>
+        <w:rPr>
+          <w:rFonts w:ascii="Cascadia Code" w:eastAsia="Times New Roman" w:hAnsi="Cascadia Code" w:cs="Cascadia Code"/>
+          <w:color w:val="9CDCFE"/>
+          <w:kern w:val="0"/>
+          <w:sz w:val="33"/>
+          <w:szCs w:val="33"/>
+          <w:lang w:eastAsia="en-IN"/>
+          <w14:ligatures w14:val="none"/>
+        </w:rPr>
+        <w:t>const</w:t>
+      </w:r>
+      <w:proofErr w:type="spellEnd"/>
+      <w:r>
+        <w:rPr>
+          <w:rFonts w:ascii="Cascadia Code" w:eastAsia="Times New Roman" w:hAnsi="Cascadia Code" w:cs="Cascadia Code"/>
+          <w:color w:val="D4D4D4"/>
+          <w:kern w:val="0"/>
+          <w:sz w:val="33"/>
+          <w:szCs w:val="33"/>
+          <w:lang w:eastAsia="en-IN"/>
+          <w14:ligatures w14:val="none"/>
+        </w:rPr>
+        <w:t> </w:t>
+      </w:r>
+      <w:r>
+        <w:rPr>
+          <w:rFonts w:ascii="Cascadia Code" w:eastAsia="Times New Roman" w:hAnsi="Cascadia Code" w:cs="Cascadia Code"/>
+          <w:color w:val="B46695"/>
+          <w:kern w:val="0"/>
+          <w:sz w:val="33"/>
+          <w:szCs w:val="33"/>
+          <w:lang w:eastAsia="en-IN"/>
+          <w14:ligatures w14:val="none"/>
+        </w:rPr>
+        <w:t>User</w:t>
+      </w:r>
+      <w:r>
+        <w:rPr>
+          <w:rFonts w:ascii="Cascadia Code" w:eastAsia="Times New Roman" w:hAnsi="Cascadia Code" w:cs="Cascadia Code"/>
+          <w:color w:val="D4D4D4"/>
+          <w:kern w:val="0"/>
+          <w:sz w:val="33"/>
+          <w:szCs w:val="33"/>
+          <w:lang w:eastAsia="en-IN"/>
+          <w14:ligatures w14:val="none"/>
+        </w:rPr>
+        <w:t> = </w:t>
+      </w:r>
+      <w:proofErr w:type="spellStart"/>
+      <w:proofErr w:type="gramStart"/>
+      <w:r>
+        <w:rPr>
+          <w:rFonts w:ascii="Cascadia Code" w:eastAsia="Times New Roman" w:hAnsi="Cascadia Code" w:cs="Cascadia Code"/>
+          <w:color w:val="DD6A6F"/>
+          <w:kern w:val="0"/>
+          <w:sz w:val="33"/>
+          <w:szCs w:val="33"/>
+          <w:lang w:eastAsia="en-IN"/>
+          <w14:ligatures w14:val="none"/>
+        </w:rPr>
+        <w:t>mongoose</w:t>
+      </w:r>
+      <w:r>
+        <w:rPr>
+          <w:rFonts w:ascii="Cascadia Code" w:eastAsia="Times New Roman" w:hAnsi="Cascadia Code" w:cs="Cascadia Code"/>
+          <w:color w:val="D4D4D4"/>
+          <w:kern w:val="0"/>
+          <w:sz w:val="33"/>
+          <w:szCs w:val="33"/>
+          <w:lang w:eastAsia="en-IN"/>
+          <w14:ligatures w14:val="none"/>
+        </w:rPr>
+        <w:t>.</w:t>
+      </w:r>
+      <w:r>
+        <w:rPr>
+          <w:rFonts w:ascii="Cascadia Code" w:eastAsia="Times New Roman" w:hAnsi="Cascadia Code" w:cs="Cascadia Code"/>
+          <w:color w:val="F44747"/>
+          <w:kern w:val="0"/>
+          <w:sz w:val="33"/>
+          <w:szCs w:val="33"/>
+          <w:lang w:eastAsia="en-IN"/>
+          <w14:ligatures w14:val="none"/>
+        </w:rPr>
+        <w:t>model</w:t>
+      </w:r>
+      <w:proofErr w:type="spellEnd"/>
+      <w:proofErr w:type="gramEnd"/>
+      <w:r>
+        <w:rPr>
+          <w:rFonts w:ascii="Cascadia Code" w:eastAsia="Times New Roman" w:hAnsi="Cascadia Code" w:cs="Cascadia Code"/>
+          <w:color w:val="D4D4D4"/>
+          <w:kern w:val="0"/>
+          <w:sz w:val="33"/>
+          <w:szCs w:val="33"/>
+          <w:lang w:eastAsia="en-IN"/>
+          <w14:ligatures w14:val="none"/>
+        </w:rPr>
+        <w:t>(</w:t>
+      </w:r>
+      <w:r>
+        <w:rPr>
+          <w:rFonts w:ascii="Cascadia Code" w:eastAsia="Times New Roman" w:hAnsi="Cascadia Code" w:cs="Cascadia Code"/>
+          <w:color w:val="569CD6"/>
+          <w:kern w:val="0"/>
+          <w:sz w:val="33"/>
+          <w:szCs w:val="33"/>
+          <w:lang w:eastAsia="en-IN"/>
+          <w14:ligatures w14:val="none"/>
+        </w:rPr>
+        <w:t>'User'</w:t>
+      </w:r>
+      <w:r>
+        <w:rPr>
+          <w:rFonts w:ascii="Cascadia Code" w:eastAsia="Times New Roman" w:hAnsi="Cascadia Code" w:cs="Cascadia Code"/>
+          <w:color w:val="D4D4D4"/>
+          <w:kern w:val="0"/>
+          <w:sz w:val="33"/>
+          <w:szCs w:val="33"/>
+          <w:lang w:eastAsia="en-IN"/>
+          <w14:ligatures w14:val="none"/>
+        </w:rPr>
+        <w:t>, </w:t>
+      </w:r>
+      <w:proofErr w:type="spellStart"/>
+      <w:r>
+        <w:rPr>
+          <w:rFonts w:ascii="Cascadia Code" w:eastAsia="Times New Roman" w:hAnsi="Cascadia Code" w:cs="Cascadia Code"/>
+          <w:color w:val="DD6A6F"/>
+          <w:kern w:val="0"/>
+          <w:sz w:val="33"/>
+          <w:szCs w:val="33"/>
+          <w:lang w:eastAsia="en-IN"/>
+          <w14:ligatures w14:val="none"/>
+        </w:rPr>
+        <w:t>userSchema</w:t>
+      </w:r>
+      <w:proofErr w:type="spellEnd"/>
+      <w:r>
+        <w:rPr>
+          <w:rFonts w:ascii="Cascadia Code" w:eastAsia="Times New Roman" w:hAnsi="Cascadia Code" w:cs="Cascadia Code"/>
+          <w:color w:val="D4D4D4"/>
+          <w:kern w:val="0"/>
+          <w:sz w:val="33"/>
+          <w:szCs w:val="33"/>
+          <w:lang w:eastAsia="en-IN"/>
+          <w14:ligatures w14:val="none"/>
+        </w:rPr>
+        <w:t>);</w:t>
+      </w:r>
+    </w:p>
+    <w:bookmarkEnd w:id="2"/>
+    <w:p>
+      <w:pPr>
+        <w:shd w:val="clear" w:color="auto" w:fill="1E1E1E"/>
+        <w:spacing w:after="0" w:line="495" w:lineRule="atLeast"/>
+        <w:rPr>
+          <w:rFonts w:ascii="Cascadia Code" w:eastAsia="Times New Roman" w:hAnsi="Cascadia Code" w:cs="Cascadia Code"/>
+          <w:color w:val="D4D4D4"/>
+          <w:kern w:val="0"/>
+          <w:sz w:val="33"/>
+          <w:szCs w:val="33"/>
+          <w:lang w:eastAsia="en-IN"/>
+          <w14:ligatures w14:val="none"/>
+        </w:rPr>
+      </w:pPr>
+    </w:p>
+    <w:p>
+      <w:pPr>
+        <w:rPr>
+          <w:sz w:val="28"/>
+          <w:szCs w:val="28"/>
+          <w:lang w:val="en-US"/>
+        </w:rPr>
+      </w:pPr>
+    </w:p>
+    <w:p>
+      <w:pPr>
+        <w:rPr>
+          <w:sz w:val="28"/>
+          <w:szCs w:val="28"/>
+          <w:lang w:val="en-US"/>
+        </w:rPr>
+      </w:pPr>
+      <w:r>
+        <w:rPr>
+          <w:b/>
+          <w:bCs/>
+          <w:sz w:val="28"/>
+          <w:szCs w:val="28"/>
+          <w:lang w:val="en-US"/>
+        </w:rPr>
+        <w:t xml:space="preserve">IMP </w:t>
+      </w:r>
+      <w:proofErr w:type="gramStart"/>
+      <w:r>
+        <w:rPr>
+          <w:b/>
+          <w:bCs/>
+          <w:sz w:val="28"/>
+          <w:szCs w:val="28"/>
+          <w:lang w:val="en-US"/>
+        </w:rPr>
+        <w:t>NOTE  -</w:t>
+      </w:r>
+      <w:proofErr w:type="gramEnd"/>
+      <w:r>
+        <w:rPr>
+          <w:b/>
+          <w:bCs/>
+          <w:sz w:val="28"/>
+          <w:szCs w:val="28"/>
+          <w:lang w:val="en-US"/>
+        </w:rPr>
+        <w:t xml:space="preserve"> </w:t>
+      </w:r>
+      <w:r>
+        <w:rPr>
+          <w:sz w:val="28"/>
+          <w:szCs w:val="28"/>
+          <w:lang w:val="en-US"/>
+        </w:rPr>
+        <w:t xml:space="preserve"> now as we can see we have used capital letter in User, but after going in </w:t>
+      </w:r>
+      <w:proofErr w:type="spellStart"/>
+      <w:r>
+        <w:rPr>
+          <w:sz w:val="28"/>
+          <w:szCs w:val="28"/>
+          <w:lang w:val="en-US"/>
+        </w:rPr>
+        <w:t>mongodb</w:t>
+      </w:r>
+      <w:proofErr w:type="spellEnd"/>
+      <w:r>
+        <w:rPr>
+          <w:sz w:val="28"/>
+          <w:szCs w:val="28"/>
+          <w:lang w:val="en-US"/>
+        </w:rPr>
+        <w:t>, it will be converted into lowercase users.</w:t>
+      </w:r>
+    </w:p>
+    <w:p>
+      <w:pPr>
+        <w:rPr>
+          <w:sz w:val="28"/>
+          <w:szCs w:val="28"/>
+          <w:lang w:val="en-US"/>
+        </w:rPr>
+      </w:pPr>
+    </w:p>
+    <w:p>
+      <w:pPr>
+        <w:rPr>
+          <w:sz w:val="28"/>
+          <w:szCs w:val="28"/>
+          <w:lang w:val="en-US"/>
+        </w:rPr>
+      </w:pPr>
+      <w:r>
+        <w:rPr>
+          <w:sz w:val="28"/>
+          <w:szCs w:val="28"/>
+          <w:lang w:val="en-US"/>
+        </w:rPr>
+        <w:t xml:space="preserve">This is a standard practice of </w:t>
+      </w:r>
+      <w:proofErr w:type="spellStart"/>
+      <w:r>
+        <w:rPr>
+          <w:sz w:val="28"/>
+          <w:szCs w:val="28"/>
+          <w:lang w:val="en-US"/>
+        </w:rPr>
+        <w:t>mongodb</w:t>
+      </w:r>
+      <w:proofErr w:type="spellEnd"/>
+      <w:r>
+        <w:rPr>
+          <w:sz w:val="28"/>
+          <w:szCs w:val="28"/>
+          <w:lang w:val="en-US"/>
+        </w:rPr>
+        <w:t>, then model name will be converted into plural and into lowercase.</w:t>
+      </w:r>
+    </w:p>
+    <w:p>
+      <w:pPr>
+        <w:rPr>
+          <w:sz w:val="28"/>
+          <w:szCs w:val="28"/>
+          <w:lang w:val="en-US"/>
+        </w:rPr>
+      </w:pPr>
+      <w:proofErr w:type="gramStart"/>
+      <w:r>
+        <w:rPr>
+          <w:sz w:val="28"/>
+          <w:szCs w:val="28"/>
+          <w:lang w:val="en-US"/>
+        </w:rPr>
+        <w:t>User  will</w:t>
+      </w:r>
+      <w:proofErr w:type="gramEnd"/>
+      <w:r>
+        <w:rPr>
+          <w:sz w:val="28"/>
+          <w:szCs w:val="28"/>
+          <w:lang w:val="en-US"/>
+        </w:rPr>
+        <w:t xml:space="preserve"> be converted into users</w:t>
+      </w:r>
+    </w:p>
+    <w:p>
+      <w:pPr>
+        <w:rPr>
+          <w:sz w:val="28"/>
+          <w:szCs w:val="28"/>
+          <w:lang w:val="en-US"/>
+        </w:rPr>
+      </w:pPr>
+      <w:r>
+        <w:rPr>
+          <w:sz w:val="28"/>
+          <w:szCs w:val="28"/>
+          <w:lang w:val="en-US"/>
+        </w:rPr>
+        <w:t xml:space="preserve">Todo will be converted into </w:t>
+      </w:r>
+      <w:proofErr w:type="spellStart"/>
+      <w:r>
+        <w:rPr>
+          <w:sz w:val="28"/>
+          <w:szCs w:val="28"/>
+          <w:lang w:val="en-US"/>
+        </w:rPr>
+        <w:t>todos</w:t>
+      </w:r>
+      <w:proofErr w:type="spellEnd"/>
+    </w:p>
+    <w:p>
+      <w:pPr>
+        <w:rPr>
+          <w:sz w:val="28"/>
+          <w:szCs w:val="28"/>
+          <w:lang w:val="en-US"/>
+        </w:rPr>
+      </w:pPr>
+    </w:p>
+    <w:p>
+      <w:pPr>
+        <w:pStyle w:val="ListParagraph"/>
+        <w:numPr>
+          <w:ilvl w:val="0"/>
+          <w:numId w:val="24"/>
+        </w:numPr>
+        <w:rPr>
+          <w:sz w:val="28"/>
+          <w:szCs w:val="28"/>
+          <w:lang w:val="en-US"/>
+        </w:rPr>
+      </w:pPr>
+      <w:r>
+        <w:rPr>
+          <w:sz w:val="28"/>
+          <w:szCs w:val="28"/>
+          <w:lang w:val="en-US"/>
+        </w:rPr>
+        <w:t>Now, we have created the model, now we will put our data fields in our schema</w:t>
+      </w:r>
+      <w:r>
+        <w:rPr>
+          <w:sz w:val="28"/>
+          <w:szCs w:val="28"/>
+          <w:lang w:val="en-US"/>
+        </w:rPr>
+        <w:t>, and all the properties for each data field in an object.</w:t>
+      </w:r>
+    </w:p>
+    <w:p>
+      <w:pPr>
+        <w:pStyle w:val="ListParagraph"/>
+        <w:ind w:left="360"/>
+        <w:rPr>
+          <w:sz w:val="28"/>
+          <w:szCs w:val="28"/>
+          <w:lang w:val="en-US"/>
+        </w:rPr>
+      </w:pPr>
+    </w:p>
+    <w:p>
+      <w:pPr>
+        <w:pStyle w:val="ListParagraph"/>
+        <w:numPr>
+          <w:ilvl w:val="0"/>
+          <w:numId w:val="28"/>
+        </w:numPr>
+        <w:rPr>
+          <w:sz w:val="28"/>
+          <w:szCs w:val="28"/>
+          <w:lang w:val="en-US"/>
+        </w:rPr>
+      </w:pPr>
+      <w:proofErr w:type="gramStart"/>
+      <w:r>
+        <w:rPr>
+          <w:sz w:val="28"/>
+          <w:szCs w:val="28"/>
+          <w:lang w:val="en-US"/>
+        </w:rPr>
+        <w:t>username :</w:t>
+      </w:r>
+      <w:proofErr w:type="gramEnd"/>
+      <w:r>
+        <w:rPr>
+          <w:sz w:val="28"/>
+          <w:szCs w:val="28"/>
+          <w:lang w:val="en-US"/>
+        </w:rPr>
+        <w:t xml:space="preserve"> String,</w:t>
+      </w:r>
+    </w:p>
+    <w:p>
+      <w:pPr>
+        <w:pStyle w:val="ListParagraph"/>
+        <w:ind w:left="360"/>
+        <w:rPr>
+          <w:b/>
+          <w:bCs/>
+          <w:sz w:val="28"/>
+          <w:szCs w:val="28"/>
+          <w:lang w:val="en-US"/>
+        </w:rPr>
+      </w:pPr>
+      <w:r>
+        <w:rPr>
+          <w:sz w:val="28"/>
+          <w:szCs w:val="28"/>
+          <w:lang w:val="en-US"/>
+        </w:rPr>
+        <w:t xml:space="preserve">               </w:t>
+      </w:r>
+      <w:r>
+        <w:rPr>
+          <w:b/>
+          <w:bCs/>
+          <w:sz w:val="28"/>
+          <w:szCs w:val="28"/>
+          <w:lang w:val="en-US"/>
+        </w:rPr>
+        <w:t>or</w:t>
+      </w:r>
+    </w:p>
+    <w:p>
+      <w:pPr>
+        <w:pStyle w:val="ListParagraph"/>
+        <w:numPr>
+          <w:ilvl w:val="0"/>
+          <w:numId w:val="29"/>
+        </w:numPr>
+        <w:rPr>
+          <w:sz w:val="28"/>
+          <w:szCs w:val="28"/>
+          <w:lang w:val="en-US"/>
+        </w:rPr>
+      </w:pPr>
+      <w:proofErr w:type="gramStart"/>
+      <w:r>
+        <w:rPr>
+          <w:sz w:val="28"/>
+          <w:szCs w:val="28"/>
+          <w:lang w:val="en-US"/>
+        </w:rPr>
+        <w:t>username :</w:t>
+      </w:r>
+      <w:proofErr w:type="gramEnd"/>
+      <w:r>
+        <w:rPr>
+          <w:sz w:val="28"/>
+          <w:szCs w:val="28"/>
+          <w:lang w:val="en-US"/>
+        </w:rPr>
+        <w:t xml:space="preserve"> {</w:t>
+      </w:r>
+    </w:p>
+    <w:p>
+      <w:pPr>
+        <w:pStyle w:val="ListParagraph"/>
+        <w:ind w:left="360"/>
+        <w:rPr>
+          <w:sz w:val="28"/>
+          <w:szCs w:val="28"/>
+          <w:lang w:val="en-US"/>
+        </w:rPr>
+      </w:pPr>
+      <w:r>
+        <w:rPr>
+          <w:sz w:val="28"/>
+          <w:szCs w:val="28"/>
+          <w:lang w:val="en-US"/>
+        </w:rPr>
+        <w:t xml:space="preserve">      type: string,</w:t>
+      </w:r>
+    </w:p>
+    <w:p>
+      <w:pPr>
+        <w:pStyle w:val="ListParagraph"/>
+        <w:ind w:left="360"/>
+        <w:rPr>
+          <w:sz w:val="28"/>
+          <w:szCs w:val="28"/>
+          <w:lang w:val="en-US"/>
+        </w:rPr>
+      </w:pPr>
+      <w:r>
+        <w:rPr>
+          <w:sz w:val="28"/>
+          <w:szCs w:val="28"/>
+          <w:lang w:val="en-US"/>
+        </w:rPr>
+        <w:t xml:space="preserve">      required: true,</w:t>
+      </w:r>
+    </w:p>
+    <w:p>
+      <w:pPr>
+        <w:pStyle w:val="ListParagraph"/>
+        <w:ind w:left="360"/>
+        <w:rPr>
+          <w:sz w:val="28"/>
+          <w:szCs w:val="28"/>
+          <w:lang w:val="en-US"/>
+        </w:rPr>
+      </w:pPr>
+      <w:r>
+        <w:rPr>
+          <w:sz w:val="28"/>
+          <w:szCs w:val="28"/>
+          <w:lang w:val="en-US"/>
+        </w:rPr>
+        <w:t xml:space="preserve">      lowercase: true,</w:t>
+      </w:r>
+    </w:p>
+    <w:p>
+      <w:pPr>
+        <w:pStyle w:val="ListParagraph"/>
+        <w:ind w:left="360"/>
+        <w:rPr>
+          <w:sz w:val="28"/>
+          <w:szCs w:val="28"/>
+          <w:lang w:val="en-US"/>
+        </w:rPr>
+      </w:pPr>
+      <w:r>
+        <w:rPr>
+          <w:sz w:val="28"/>
+          <w:szCs w:val="28"/>
+          <w:lang w:val="en-US"/>
+        </w:rPr>
+        <w:t xml:space="preserve">      unique: true,</w:t>
+      </w:r>
+    </w:p>
+    <w:p>
+      <w:pPr>
+        <w:pStyle w:val="ListParagraph"/>
+        <w:ind w:left="360"/>
+        <w:rPr>
+          <w:sz w:val="28"/>
+          <w:szCs w:val="28"/>
+          <w:lang w:val="en-US"/>
+        </w:rPr>
+      </w:pPr>
+      <w:r>
+        <w:rPr>
+          <w:sz w:val="28"/>
+          <w:szCs w:val="28"/>
+          <w:lang w:val="en-US"/>
+        </w:rPr>
+        <w:t xml:space="preserve">       and many more properties</w:t>
+      </w:r>
+    </w:p>
+    <w:p>
+      <w:pPr>
+        <w:pStyle w:val="ListParagraph"/>
+        <w:ind w:left="360"/>
+        <w:rPr>
+          <w:sz w:val="28"/>
+          <w:szCs w:val="28"/>
+          <w:lang w:val="en-US"/>
+        </w:rPr>
+      </w:pPr>
+      <w:r>
+        <w:rPr>
+          <w:sz w:val="28"/>
+          <w:szCs w:val="28"/>
+          <w:lang w:val="en-US"/>
+        </w:rPr>
+        <w:t>}</w:t>
+      </w:r>
+    </w:p>
+    <w:p>
+      <w:pPr>
+        <w:pStyle w:val="ListParagraph"/>
+        <w:ind w:left="360"/>
+        <w:rPr>
+          <w:sz w:val="28"/>
+          <w:szCs w:val="28"/>
+          <w:lang w:val="en-US"/>
+        </w:rPr>
+      </w:pPr>
+      <w:r>
+        <w:rPr>
+          <w:b/>
+          <w:bCs/>
+          <w:sz w:val="24"/>
+          <w:szCs w:val="24"/>
+          <w:lang w:val="en-US"/>
+        </w:rPr>
+        <w:t>We can write data fields using any of above methods, direct or by defining properties of data fields in an object</w:t>
+      </w:r>
+    </w:p>
+    <w:p>
+      <w:r>
+        <w:rPr>
+          <w:noProof/>
+        </w:rPr>
+        <w:lastRenderedPageBreak/>
+        <mc:AlternateContent>
+          <mc:Choice Requires="wpc">
+            <w:drawing>
+              <wp:inline distT="0" distB="0" distL="0" distR="0" wp14:anchorId="67D8A1AA" wp14:editId="7CBED8E8">
+                <wp:extent cx="5486400" cy="3200400"/>
+                <wp:effectExtent l="0" t="0" r="0" b="0"/>
+                <wp:docPr id="2096311182" name="Canvas 43"/>
+                <wp:cNvGraphicFramePr>
+                  <a:graphicFrameLocks xmlns:a="http://schemas.openxmlformats.org/drawingml/2006/main" noChangeAspect="1"/>
+                </wp:cNvGraphicFramePr>
+                <a:graphic xmlns:a="http://schemas.openxmlformats.org/drawingml/2006/main">
+                  <a:graphicData uri="http://schemas.microsoft.com/office/word/2010/wordprocessingCanvas">
+                    <wpc:wpc>
+                      <wpc:bg>
+                        <a:solidFill>
+                          <a:prstClr val="white"/>
+                        </a:solidFill>
+                      </wpc:bg>
+                      <wpc:whole/>
+                    </wpc:wpc>
+                  </a:graphicData>
+                </a:graphic>
+              </wp:inline>
+            </w:drawing>
+          </mc:Choice>
+          <mc:Fallback>
+            <w:pict>
+              <v:group w14:anchorId="795D43A0" id="Canvas 43" o:spid="_x0000_s1026" editas="canvas" style="width:6in;height:252pt;mso-position-horizontal-relative:char;mso-position-vertical-relative:line" coordsize="54864,32004" o:gfxdata="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">
+                <v:shape id="_x0000_s1027" type="#_x0000_t75" style="position:absolute;width:54864;height:32004;visibility:visible;mso-wrap-style:square" filled="t">
+                  <v:fill o:detectmouseclick="t"/>
+                  <v:path o:connecttype="none"/>
+                </v:shape>
+                <w10:anchorlock/>
+              </v:group>
+            </w:pict>
+          </mc:Fallback>
+        </mc:AlternateContent>
+      </w:r>
+    </w:p>
+    <w:p/>
+    <w:p>
+      <w:r>
+        <w:rPr>
+          <w:noProof/>
+        </w:rPr>
+        <mc:AlternateContent>
+          <mc:Choice Requires="wpi">
+            <w:drawing>
+              <wp:anchor distT="0" distB="0" distL="114300" distR="114300" simplePos="0" relativeHeight="251668480" behindDoc="0" locked="0" layoutInCell="1" allowOverlap="1" wp14:anchorId="197588D9" wp14:editId="1C987FCE">
+                <wp:simplePos x="0" y="0"/>
+                <wp:positionH relativeFrom="column">
+                  <wp:posOffset>1351722</wp:posOffset>
+                </wp:positionH>
+                <wp:positionV relativeFrom="paragraph">
+                  <wp:posOffset>24794</wp:posOffset>
+                </wp:positionV>
+                <wp:extent cx="360" cy="360"/>
+                <wp:effectExtent l="38100" t="38100" r="38100" b="38100"/>
+                <wp:wrapNone/>
+                <wp:docPr id="1568482534" name="Ink 20"/>
+                <wp:cNvGraphicFramePr/>
+                <a:graphic xmlns:a="http://schemas.openxmlformats.org/drawingml/2006/main">
+                  <a:graphicData uri="http://schemas.microsoft.com/office/word/2010/wordprocessingInk">
+                    <w14:contentPart bwMode="auto" r:id="rId28">
+                      <w14:nvContentPartPr>
+                        <w14:cNvContentPartPr/>
+                      </w14:nvContentPartPr>
+                      <w14:xfrm>
+                        <a:off x="0" y="0"/>
+                        <a:ext cx="360" cy="360"/>
+                      </w14:xfrm>
+                    </w14:contentPart>
+                  </a:graphicData>
+                </a:graphic>
+              </wp:anchor>
+            </w:drawing>
+          </mc:Choice>
+          <mc:Fallback>
+            <w:pict>
+              <v:shape w14:anchorId="7459A2AB" id="Ink 20" o:spid="_x0000_s1026" type="#_x0000_t75" style="position:absolute;margin-left:106.1pt;margin-top:1.6pt;width:.75pt;height:.75pt;z-index:251668480;visibility:visible;mso-wrap-style:square;mso-wrap-distance-left:9pt;mso-wrap-distance-top:0;mso-wrap-distance-right:9pt;mso-wrap-distance-bottom:0;mso-position-horizontal:absolute;mso-position-horizontal-relative:text;mso-position-vertical:absolute;mso-position-vertical-relative:text" o:gfxdata="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">
+                <v:imagedata r:id="rId23" o:title=""/>
+              </v:shape>
+            </w:pict>
+          </mc:Fallback>
+        </mc:AlternateContent>
+      </w:r>
+    </w:p>
+    <w:bookmarkEnd w:id="1"/>
+    <w:p/>
     <w:p/>
     <w:p/>
     <w:p/>
@@ -17243,7 +20680,7 @@
       <w:lvlText w:val="%1."/>
       <w:lvlJc w:val="left"/>
       <w:pPr>
-        <w:ind w:left="1211" w:hanging="360"/>
+        <w:ind w:left="775" w:hanging="360"/>
       </w:pPr>
     </w:lvl>
     <w:lvl w:ilvl="1" w:tplc="40090019" w:tentative="1">
@@ -17252,7 +20689,7 @@
       <w:lvlText w:val="%2."/>
       <w:lvlJc w:val="left"/>
       <w:pPr>
-        <w:ind w:left="1283" w:hanging="360"/>
+        <w:ind w:left="847" w:hanging="360"/>
       </w:pPr>
     </w:lvl>
     <w:lvl w:ilvl="2" w:tplc="4009001B" w:tentative="1">
@@ -17261,7 +20698,7 @@
       <w:lvlText w:val="%3."/>
       <w:lvlJc w:val="right"/>
       <w:pPr>
-        <w:ind w:left="2003" w:hanging="180"/>
+        <w:ind w:left="1567" w:hanging="180"/>
       </w:pPr>
     </w:lvl>
     <w:lvl w:ilvl="3" w:tplc="4009000F" w:tentative="1">
@@ -17270,7 +20707,7 @@
       <w:lvlText w:val="%4."/>
       <w:lvlJc w:val="left"/>
       <w:pPr>
-        <w:ind w:left="2723" w:hanging="360"/>
+        <w:ind w:left="2287" w:hanging="360"/>
       </w:pPr>
     </w:lvl>
     <w:lvl w:ilvl="4" w:tplc="40090019" w:tentative="1">
@@ -17279,7 +20716,7 @@
       <w:lvlText w:val="%5."/>
       <w:lvlJc w:val="left"/>
       <w:pPr>
-        <w:ind w:left="3443" w:hanging="360"/>
+        <w:ind w:left="3007" w:hanging="360"/>
       </w:pPr>
     </w:lvl>
     <w:lvl w:ilvl="5" w:tplc="4009001B" w:tentative="1">
@@ -17288,7 +20725,7 @@
       <w:lvlText w:val="%6."/>
       <w:lvlJc w:val="right"/>
       <w:pPr>
-        <w:ind w:left="4163" w:hanging="180"/>
+        <w:ind w:left="3727" w:hanging="180"/>
       </w:pPr>
     </w:lvl>
     <w:lvl w:ilvl="6" w:tplc="4009000F" w:tentative="1">
@@ -17297,7 +20734,7 @@
       <w:lvlText w:val="%7."/>
       <w:lvlJc w:val="left"/>
       <w:pPr>
-        <w:ind w:left="4883" w:hanging="360"/>
+        <w:ind w:left="4447" w:hanging="360"/>
       </w:pPr>
     </w:lvl>
     <w:lvl w:ilvl="7" w:tplc="40090019" w:tentative="1">
@@ -17306,7 +20743,7 @@
       <w:lvlText w:val="%8."/>
       <w:lvlJc w:val="left"/>
       <w:pPr>
-        <w:ind w:left="5603" w:hanging="360"/>
+        <w:ind w:left="5167" w:hanging="360"/>
       </w:pPr>
     </w:lvl>
     <w:lvl w:ilvl="8" w:tplc="4009001B" w:tentative="1">
@@ -17315,7 +20752,7 @@
       <w:lvlText w:val="%9."/>
       <w:lvlJc w:val="right"/>
       <w:pPr>
-        <w:ind w:left="6323" w:hanging="180"/>
+        <w:ind w:left="5887" w:hanging="180"/>
       </w:pPr>
     </w:lvl>
   </w:abstractNum>
@@ -17432,6 +20869,318 @@
     </w:lvl>
   </w:abstractNum>
   <w:abstractNum w:abstractNumId="2" w15:restartNumberingAfterBreak="0">
+    <w:nsid w:val="09635DFA"/>
+    <w:multiLevelType w:val="hybridMultilevel"/>
+    <w:tmpl w:val="5BAA1C1C"/>
+    <w:lvl w:ilvl="0" w:tplc="FFFFFFFF">
+      <w:start w:val="1"/>
+      <w:numFmt w:val="decimal"/>
+      <w:lvlText w:val="%1."/>
+      <w:lvlJc w:val="left"/>
+      <w:pPr>
+        <w:ind w:left="360" w:hanging="360"/>
+      </w:pPr>
+    </w:lvl>
+    <w:lvl w:ilvl="1" w:tplc="FFFFFFFF" w:tentative="1">
+      <w:start w:val="1"/>
+      <w:numFmt w:val="lowerLetter"/>
+      <w:lvlText w:val="%2."/>
+      <w:lvlJc w:val="left"/>
+      <w:pPr>
+        <w:ind w:left="1080" w:hanging="360"/>
+      </w:pPr>
+    </w:lvl>
+    <w:lvl w:ilvl="2" w:tplc="FFFFFFFF" w:tentative="1">
+      <w:start w:val="1"/>
+      <w:numFmt w:val="lowerRoman"/>
+      <w:lvlText w:val="%3."/>
+      <w:lvlJc w:val="right"/>
+      <w:pPr>
+        <w:ind w:left="1800" w:hanging="180"/>
+      </w:pPr>
+    </w:lvl>
+    <w:lvl w:ilvl="3" w:tplc="FFFFFFFF" w:tentative="1">
+      <w:start w:val="1"/>
+      <w:numFmt w:val="decimal"/>
+      <w:lvlText w:val="%4."/>
+      <w:lvlJc w:val="left"/>
+      <w:pPr>
+        <w:ind w:left="2520" w:hanging="360"/>
+      </w:pPr>
+    </w:lvl>
+    <w:lvl w:ilvl="4" w:tplc="FFFFFFFF" w:tentative="1">
+      <w:start w:val="1"/>
+      <w:numFmt w:val="lowerLetter"/>
+      <w:lvlText w:val="%5."/>
+      <w:lvlJc w:val="left"/>
+      <w:pPr>
+        <w:ind w:left="3240" w:hanging="360"/>
+      </w:pPr>
+    </w:lvl>
+    <w:lvl w:ilvl="5" w:tplc="FFFFFFFF" w:tentative="1">
+      <w:start w:val="1"/>
+      <w:numFmt w:val="lowerRoman"/>
+      <w:lvlText w:val="%6."/>
+      <w:lvlJc w:val="right"/>
+      <w:pPr>
+        <w:ind w:left="3960" w:hanging="180"/>
+      </w:pPr>
+    </w:lvl>
+    <w:lvl w:ilvl="6" w:tplc="FFFFFFFF" w:tentative="1">
+      <w:start w:val="1"/>
+      <w:numFmt w:val="decimal"/>
+      <w:lvlText w:val="%7."/>
+      <w:lvlJc w:val="left"/>
+      <w:pPr>
+        <w:ind w:left="4680" w:hanging="360"/>
+      </w:pPr>
+    </w:lvl>
+    <w:lvl w:ilvl="7" w:tplc="FFFFFFFF" w:tentative="1">
+      <w:start w:val="1"/>
+      <w:numFmt w:val="lowerLetter"/>
+      <w:lvlText w:val="%8."/>
+      <w:lvlJc w:val="left"/>
+      <w:pPr>
+        <w:ind w:left="5400" w:hanging="360"/>
+      </w:pPr>
+    </w:lvl>
+    <w:lvl w:ilvl="8" w:tplc="FFFFFFFF" w:tentative="1">
+      <w:start w:val="1"/>
+      <w:numFmt w:val="lowerRoman"/>
+      <w:lvlText w:val="%9."/>
+      <w:lvlJc w:val="right"/>
+      <w:pPr>
+        <w:ind w:left="6120" w:hanging="180"/>
+      </w:pPr>
+    </w:lvl>
+  </w:abstractNum>
+  <w:abstractNum w:abstractNumId="3" w15:restartNumberingAfterBreak="0">
+    <w:nsid w:val="0DE35F48"/>
+    <w:multiLevelType w:val="hybridMultilevel"/>
+    <w:tmpl w:val="13B0A746"/>
+    <w:lvl w:ilvl="0" w:tplc="40090001">
+      <w:start w:val="1"/>
+      <w:numFmt w:val="bullet"/>
+      <w:lvlText w:val=""/>
+      <w:lvlJc w:val="left"/>
+      <w:pPr>
+        <w:ind w:left="1080" w:hanging="360"/>
+      </w:pPr>
+      <w:rPr>
+        <w:rFonts w:ascii="Symbol" w:hAnsi="Symbol" w:hint="default"/>
+      </w:rPr>
+    </w:lvl>
+    <w:lvl w:ilvl="1" w:tplc="40090003" w:tentative="1">
+      <w:start w:val="1"/>
+      <w:numFmt w:val="bullet"/>
+      <w:lvlText w:val="o"/>
+      <w:lvlJc w:val="left"/>
+      <w:pPr>
+        <w:ind w:left="1800" w:hanging="360"/>
+      </w:pPr>
+      <w:rPr>
+        <w:rFonts w:ascii="Courier New" w:hAnsi="Courier New" w:cs="Courier New" w:hint="default"/>
+      </w:rPr>
+    </w:lvl>
+    <w:lvl w:ilvl="2" w:tplc="40090005" w:tentative="1">
+      <w:start w:val="1"/>
+      <w:numFmt w:val="bullet"/>
+      <w:lvlText w:val=""/>
+      <w:lvlJc w:val="left"/>
+      <w:pPr>
+        <w:ind w:left="2520" w:hanging="360"/>
+      </w:pPr>
+      <w:rPr>
+        <w:rFonts w:ascii="Wingdings" w:hAnsi="Wingdings" w:hint="default"/>
+      </w:rPr>
+    </w:lvl>
+    <w:lvl w:ilvl="3" w:tplc="40090001" w:tentative="1">
+      <w:start w:val="1"/>
+      <w:numFmt w:val="bullet"/>
+      <w:lvlText w:val=""/>
+      <w:lvlJc w:val="left"/>
+      <w:pPr>
+        <w:ind w:left="3240" w:hanging="360"/>
+      </w:pPr>
+      <w:rPr>
+        <w:rFonts w:ascii="Symbol" w:hAnsi="Symbol" w:hint="default"/>
+      </w:rPr>
+    </w:lvl>
+    <w:lvl w:ilvl="4" w:tplc="40090003" w:tentative="1">
+      <w:start w:val="1"/>
+      <w:numFmt w:val="bullet"/>
+      <w:lvlText w:val="o"/>
+      <w:lvlJc w:val="left"/>
+      <w:pPr>
+        <w:ind w:left="3960" w:hanging="360"/>
+      </w:pPr>
+      <w:rPr>
+        <w:rFonts w:ascii="Courier New" w:hAnsi="Courier New" w:cs="Courier New" w:hint="default"/>
+      </w:rPr>
+    </w:lvl>
+    <w:lvl w:ilvl="5" w:tplc="40090005" w:tentative="1">
+      <w:start w:val="1"/>
+      <w:numFmt w:val="bullet"/>
+      <w:lvlText w:val=""/>
+      <w:lvlJc w:val="left"/>
+      <w:pPr>
+        <w:ind w:left="4680" w:hanging="360"/>
+      </w:pPr>
+      <w:rPr>
+        <w:rFonts w:ascii="Wingdings" w:hAnsi="Wingdings" w:hint="default"/>
+      </w:rPr>
+    </w:lvl>
+    <w:lvl w:ilvl="6" w:tplc="40090001" w:tentative="1">
+      <w:start w:val="1"/>
+      <w:numFmt w:val="bullet"/>
+      <w:lvlText w:val=""/>
+      <w:lvlJc w:val="left"/>
+      <w:pPr>
+        <w:ind w:left="5400" w:hanging="360"/>
+      </w:pPr>
+      <w:rPr>
+        <w:rFonts w:ascii="Symbol" w:hAnsi="Symbol" w:hint="default"/>
+      </w:rPr>
+    </w:lvl>
+    <w:lvl w:ilvl="7" w:tplc="40090003" w:tentative="1">
+      <w:start w:val="1"/>
+      <w:numFmt w:val="bullet"/>
+      <w:lvlText w:val="o"/>
+      <w:lvlJc w:val="left"/>
+      <w:pPr>
+        <w:ind w:left="6120" w:hanging="360"/>
+      </w:pPr>
+      <w:rPr>
+        <w:rFonts w:ascii="Courier New" w:hAnsi="Courier New" w:cs="Courier New" w:hint="default"/>
+      </w:rPr>
+    </w:lvl>
+    <w:lvl w:ilvl="8" w:tplc="40090005" w:tentative="1">
+      <w:start w:val="1"/>
+      <w:numFmt w:val="bullet"/>
+      <w:lvlText w:val=""/>
+      <w:lvlJc w:val="left"/>
+      <w:pPr>
+        <w:ind w:left="6840" w:hanging="360"/>
+      </w:pPr>
+      <w:rPr>
+        <w:rFonts w:ascii="Wingdings" w:hAnsi="Wingdings" w:hint="default"/>
+      </w:rPr>
+    </w:lvl>
+  </w:abstractNum>
+  <w:abstractNum w:abstractNumId="4" w15:restartNumberingAfterBreak="0">
+    <w:nsid w:val="0F027616"/>
+    <w:multiLevelType w:val="hybridMultilevel"/>
+    <w:tmpl w:val="97CCE578"/>
+    <w:lvl w:ilvl="0" w:tplc="4009000D">
+      <w:start w:val="1"/>
+      <w:numFmt w:val="bullet"/>
+      <w:lvlText w:val=""/>
+      <w:lvlJc w:val="left"/>
+      <w:pPr>
+        <w:ind w:left="644" w:hanging="360"/>
+      </w:pPr>
+      <w:rPr>
+        <w:rFonts w:ascii="Wingdings" w:hAnsi="Wingdings" w:hint="default"/>
+      </w:rPr>
+    </w:lvl>
+    <w:lvl w:ilvl="1" w:tplc="40090003" w:tentative="1">
+      <w:start w:val="1"/>
+      <w:numFmt w:val="bullet"/>
+      <w:lvlText w:val="o"/>
+      <w:lvlJc w:val="left"/>
+      <w:pPr>
+        <w:ind w:left="1364" w:hanging="360"/>
+      </w:pPr>
+      <w:rPr>
+        <w:rFonts w:ascii="Courier New" w:hAnsi="Courier New" w:cs="Courier New" w:hint="default"/>
+      </w:rPr>
+    </w:lvl>
+    <w:lvl w:ilvl="2" w:tplc="40090005" w:tentative="1">
+      <w:start w:val="1"/>
+      <w:numFmt w:val="bullet"/>
+      <w:lvlText w:val=""/>
+      <w:lvlJc w:val="left"/>
+      <w:pPr>
+        <w:ind w:left="2084" w:hanging="360"/>
+      </w:pPr>
+      <w:rPr>
+        <w:rFonts w:ascii="Wingdings" w:hAnsi="Wingdings" w:hint="default"/>
+      </w:rPr>
+    </w:lvl>
+    <w:lvl w:ilvl="3" w:tplc="40090001" w:tentative="1">
+      <w:start w:val="1"/>
+      <w:numFmt w:val="bullet"/>
+      <w:lvlText w:val=""/>
+      <w:lvlJc w:val="left"/>
+      <w:pPr>
+        <w:ind w:left="2804" w:hanging="360"/>
+      </w:pPr>
+      <w:rPr>
+        <w:rFonts w:ascii="Symbol" w:hAnsi="Symbol" w:hint="default"/>
+      </w:rPr>
+    </w:lvl>
+    <w:lvl w:ilvl="4" w:tplc="40090003" w:tentative="1">
+      <w:start w:val="1"/>
+      <w:numFmt w:val="bullet"/>
+      <w:lvlText w:val="o"/>
+      <w:lvlJc w:val="left"/>
+      <w:pPr>
+        <w:ind w:left="3524" w:hanging="360"/>
+      </w:pPr>
+      <w:rPr>
+        <w:rFonts w:ascii="Courier New" w:hAnsi="Courier New" w:cs="Courier New" w:hint="default"/>
+      </w:rPr>
+    </w:lvl>
+    <w:lvl w:ilvl="5" w:tplc="40090005" w:tentative="1">
+      <w:start w:val="1"/>
+      <w:numFmt w:val="bullet"/>
+      <w:lvlText w:val=""/>
+      <w:lvlJc w:val="left"/>
+      <w:pPr>
+        <w:ind w:left="4244" w:hanging="360"/>
+      </w:pPr>
+      <w:rPr>
+        <w:rFonts w:ascii="Wingdings" w:hAnsi="Wingdings" w:hint="default"/>
+      </w:rPr>
+    </w:lvl>
+    <w:lvl w:ilvl="6" w:tplc="40090001" w:tentative="1">
+      <w:start w:val="1"/>
+      <w:numFmt w:val="bullet"/>
+      <w:lvlText w:val=""/>
+      <w:lvlJc w:val="left"/>
+      <w:pPr>
+        <w:ind w:left="4964" w:hanging="360"/>
+      </w:pPr>
+      <w:rPr>
+        <w:rFonts w:ascii="Symbol" w:hAnsi="Symbol" w:hint="default"/>
+      </w:rPr>
+    </w:lvl>
+    <w:lvl w:ilvl="7" w:tplc="40090003" w:tentative="1">
+      <w:start w:val="1"/>
+      <w:numFmt w:val="bullet"/>
+      <w:lvlText w:val="o"/>
+      <w:lvlJc w:val="left"/>
+      <w:pPr>
+        <w:ind w:left="5684" w:hanging="360"/>
+      </w:pPr>
+      <w:rPr>
+        <w:rFonts w:ascii="Courier New" w:hAnsi="Courier New" w:cs="Courier New" w:hint="default"/>
+      </w:rPr>
+    </w:lvl>
+    <w:lvl w:ilvl="8" w:tplc="40090005" w:tentative="1">
+      <w:start w:val="1"/>
+      <w:numFmt w:val="bullet"/>
+      <w:lvlText w:val=""/>
+      <w:lvlJc w:val="left"/>
+      <w:pPr>
+        <w:ind w:left="6404" w:hanging="360"/>
+      </w:pPr>
+      <w:rPr>
+        <w:rFonts w:ascii="Wingdings" w:hAnsi="Wingdings" w:hint="default"/>
+      </w:rPr>
+    </w:lvl>
+  </w:abstractNum>
+  <w:abstractNum w:abstractNumId="5" w15:restartNumberingAfterBreak="0">
     <w:nsid w:val="20EB167F"/>
     <w:multiLevelType w:val="hybridMultilevel"/>
     <w:tmpl w:val="BB227A02"/>
@@ -17543,7 +21292,7 @@
       </w:rPr>
     </w:lvl>
   </w:abstractNum>
-  <w:abstractNum w:abstractNumId="3" w15:restartNumberingAfterBreak="0">
+  <w:abstractNum w:abstractNumId="6" w15:restartNumberingAfterBreak="0">
     <w:nsid w:val="2129667B"/>
     <w:multiLevelType w:val="hybridMultilevel"/>
     <w:tmpl w:val="3140DCA2"/>
@@ -17656,7 +21405,206 @@
       </w:rPr>
     </w:lvl>
   </w:abstractNum>
-  <w:abstractNum w:abstractNumId="4" w15:restartNumberingAfterBreak="0">
+  <w:abstractNum w:abstractNumId="7" w15:restartNumberingAfterBreak="0">
+    <w:nsid w:val="240C20CC"/>
+    <w:multiLevelType w:val="hybridMultilevel"/>
+    <w:tmpl w:val="ECB225AC"/>
+    <w:lvl w:ilvl="0" w:tplc="FFFFFFFF">
+      <w:start w:val="1"/>
+      <w:numFmt w:val="decimal"/>
+      <w:lvlText w:val="%1."/>
+      <w:lvlJc w:val="left"/>
+      <w:pPr>
+        <w:ind w:left="1368" w:hanging="360"/>
+      </w:pPr>
+    </w:lvl>
+    <w:lvl w:ilvl="1" w:tplc="40090019" w:tentative="1">
+      <w:start w:val="1"/>
+      <w:numFmt w:val="lowerLetter"/>
+      <w:lvlText w:val="%2."/>
+      <w:lvlJc w:val="left"/>
+      <w:pPr>
+        <w:ind w:left="2448" w:hanging="360"/>
+      </w:pPr>
+    </w:lvl>
+    <w:lvl w:ilvl="2" w:tplc="4009001B" w:tentative="1">
+      <w:start w:val="1"/>
+      <w:numFmt w:val="lowerRoman"/>
+      <w:lvlText w:val="%3."/>
+      <w:lvlJc w:val="right"/>
+      <w:pPr>
+        <w:ind w:left="3168" w:hanging="180"/>
+      </w:pPr>
+    </w:lvl>
+    <w:lvl w:ilvl="3" w:tplc="4009000F" w:tentative="1">
+      <w:start w:val="1"/>
+      <w:numFmt w:val="decimal"/>
+      <w:lvlText w:val="%4."/>
+      <w:lvlJc w:val="left"/>
+      <w:pPr>
+        <w:ind w:left="3888" w:hanging="360"/>
+      </w:pPr>
+    </w:lvl>
+    <w:lvl w:ilvl="4" w:tplc="40090019" w:tentative="1">
+      <w:start w:val="1"/>
+      <w:numFmt w:val="lowerLetter"/>
+      <w:lvlText w:val="%5."/>
+      <w:lvlJc w:val="left"/>
+      <w:pPr>
+        <w:ind w:left="4608" w:hanging="360"/>
+      </w:pPr>
+    </w:lvl>
+    <w:lvl w:ilvl="5" w:tplc="4009001B" w:tentative="1">
+      <w:start w:val="1"/>
+      <w:numFmt w:val="lowerRoman"/>
+      <w:lvlText w:val="%6."/>
+      <w:lvlJc w:val="right"/>
+      <w:pPr>
+        <w:ind w:left="5328" w:hanging="180"/>
+      </w:pPr>
+    </w:lvl>
+    <w:lvl w:ilvl="6" w:tplc="4009000F" w:tentative="1">
+      <w:start w:val="1"/>
+      <w:numFmt w:val="decimal"/>
+      <w:lvlText w:val="%7."/>
+      <w:lvlJc w:val="left"/>
+      <w:pPr>
+        <w:ind w:left="6048" w:hanging="360"/>
+      </w:pPr>
+    </w:lvl>
+    <w:lvl w:ilvl="7" w:tplc="40090019" w:tentative="1">
+      <w:start w:val="1"/>
+      <w:numFmt w:val="lowerLetter"/>
+      <w:lvlText w:val="%8."/>
+      <w:lvlJc w:val="left"/>
+      <w:pPr>
+        <w:ind w:left="6768" w:hanging="360"/>
+      </w:pPr>
+    </w:lvl>
+    <w:lvl w:ilvl="8" w:tplc="4009001B" w:tentative="1">
+      <w:start w:val="1"/>
+      <w:numFmt w:val="lowerRoman"/>
+      <w:lvlText w:val="%9."/>
+      <w:lvlJc w:val="right"/>
+      <w:pPr>
+        <w:ind w:left="7488" w:hanging="180"/>
+      </w:pPr>
+    </w:lvl>
+  </w:abstractNum>
+  <w:abstractNum w:abstractNumId="8" w15:restartNumberingAfterBreak="0">
+    <w:nsid w:val="304E6AC9"/>
+    <w:multiLevelType w:val="hybridMultilevel"/>
+    <w:tmpl w:val="307C93B0"/>
+    <w:lvl w:ilvl="0" w:tplc="4009000D">
+      <w:start w:val="1"/>
+      <w:numFmt w:val="bullet"/>
+      <w:lvlText w:val=""/>
+      <w:lvlJc w:val="left"/>
+      <w:pPr>
+        <w:ind w:left="1505" w:hanging="360"/>
+      </w:pPr>
+      <w:rPr>
+        <w:rFonts w:ascii="Wingdings" w:hAnsi="Wingdings" w:hint="default"/>
+      </w:rPr>
+    </w:lvl>
+    <w:lvl w:ilvl="1" w:tplc="40090003" w:tentative="1">
+      <w:start w:val="1"/>
+      <w:numFmt w:val="bullet"/>
+      <w:lvlText w:val="o"/>
+      <w:lvlJc w:val="left"/>
+      <w:pPr>
+        <w:ind w:left="2225" w:hanging="360"/>
+      </w:pPr>
+      <w:rPr>
+        <w:rFonts w:ascii="Courier New" w:hAnsi="Courier New" w:cs="Courier New" w:hint="default"/>
+      </w:rPr>
+    </w:lvl>
+    <w:lvl w:ilvl="2" w:tplc="40090005" w:tentative="1">
+      <w:start w:val="1"/>
+      <w:numFmt w:val="bullet"/>
+      <w:lvlText w:val=""/>
+      <w:lvlJc w:val="left"/>
+      <w:pPr>
+        <w:ind w:left="2945" w:hanging="360"/>
+      </w:pPr>
+      <w:rPr>
+        <w:rFonts w:ascii="Wingdings" w:hAnsi="Wingdings" w:hint="default"/>
+      </w:rPr>
+    </w:lvl>
+    <w:lvl w:ilvl="3" w:tplc="40090001" w:tentative="1">
+      <w:start w:val="1"/>
+      <w:numFmt w:val="bullet"/>
+      <w:lvlText w:val=""/>
+      <w:lvlJc w:val="left"/>
+      <w:pPr>
+        <w:ind w:left="3665" w:hanging="360"/>
+      </w:pPr>
+      <w:rPr>
+        <w:rFonts w:ascii="Symbol" w:hAnsi="Symbol" w:hint="default"/>
+      </w:rPr>
+    </w:lvl>
+    <w:lvl w:ilvl="4" w:tplc="40090003" w:tentative="1">
+      <w:start w:val="1"/>
+      <w:numFmt w:val="bullet"/>
+      <w:lvlText w:val="o"/>
+      <w:lvlJc w:val="left"/>
+      <w:pPr>
+        <w:ind w:left="4385" w:hanging="360"/>
+      </w:pPr>
+      <w:rPr>
+        <w:rFonts w:ascii="Courier New" w:hAnsi="Courier New" w:cs="Courier New" w:hint="default"/>
+      </w:rPr>
+    </w:lvl>
+    <w:lvl w:ilvl="5" w:tplc="40090005" w:tentative="1">
+      <w:start w:val="1"/>
+      <w:numFmt w:val="bullet"/>
+      <w:lvlText w:val=""/>
+      <w:lvlJc w:val="left"/>
+      <w:pPr>
+        <w:ind w:left="5105" w:hanging="360"/>
+      </w:pPr>
+      <w:rPr>
+        <w:rFonts w:ascii="Wingdings" w:hAnsi="Wingdings" w:hint="default"/>
+      </w:rPr>
+    </w:lvl>
+    <w:lvl w:ilvl="6" w:tplc="40090001" w:tentative="1">
+      <w:start w:val="1"/>
+      <w:numFmt w:val="bullet"/>
+      <w:lvlText w:val=""/>
+      <w:lvlJc w:val="left"/>
+      <w:pPr>
+        <w:ind w:left="5825" w:hanging="360"/>
+      </w:pPr>
+      <w:rPr>
+        <w:rFonts w:ascii="Symbol" w:hAnsi="Symbol" w:hint="default"/>
+      </w:rPr>
+    </w:lvl>
+    <w:lvl w:ilvl="7" w:tplc="40090003" w:tentative="1">
+      <w:start w:val="1"/>
+      <w:numFmt w:val="bullet"/>
+      <w:lvlText w:val="o"/>
+      <w:lvlJc w:val="left"/>
+      <w:pPr>
+        <w:ind w:left="6545" w:hanging="360"/>
+      </w:pPr>
+      <w:rPr>
+        <w:rFonts w:ascii="Courier New" w:hAnsi="Courier New" w:cs="Courier New" w:hint="default"/>
+      </w:rPr>
+    </w:lvl>
+    <w:lvl w:ilvl="8" w:tplc="40090005" w:tentative="1">
+      <w:start w:val="1"/>
+      <w:numFmt w:val="bullet"/>
+      <w:lvlText w:val=""/>
+      <w:lvlJc w:val="left"/>
+      <w:pPr>
+        <w:ind w:left="7265" w:hanging="360"/>
+      </w:pPr>
+      <w:rPr>
+        <w:rFonts w:ascii="Wingdings" w:hAnsi="Wingdings" w:hint="default"/>
+      </w:rPr>
+    </w:lvl>
+  </w:abstractNum>
+  <w:abstractNum w:abstractNumId="9" w15:restartNumberingAfterBreak="0">
     <w:nsid w:val="37642B9D"/>
     <w:multiLevelType w:val="hybridMultilevel"/>
     <w:tmpl w:val="B18E3392"/>
@@ -17769,7 +21717,7 @@
       </w:rPr>
     </w:lvl>
   </w:abstractNum>
-  <w:abstractNum w:abstractNumId="5" w15:restartNumberingAfterBreak="0">
+  <w:abstractNum w:abstractNumId="10" w15:restartNumberingAfterBreak="0">
     <w:nsid w:val="39215FDD"/>
     <w:multiLevelType w:val="hybridMultilevel"/>
     <w:tmpl w:val="1DE41D24"/>
@@ -17882,7 +21830,7 @@
       </w:rPr>
     </w:lvl>
   </w:abstractNum>
-  <w:abstractNum w:abstractNumId="6" w15:restartNumberingAfterBreak="0">
+  <w:abstractNum w:abstractNumId="11" w15:restartNumberingAfterBreak="0">
     <w:nsid w:val="392B5523"/>
     <w:multiLevelType w:val="hybridMultilevel"/>
     <w:tmpl w:val="DE82D358"/>
@@ -17995,7 +21943,7 @@
       </w:rPr>
     </w:lvl>
   </w:abstractNum>
-  <w:abstractNum w:abstractNumId="7" w15:restartNumberingAfterBreak="0">
+  <w:abstractNum w:abstractNumId="12" w15:restartNumberingAfterBreak="0">
     <w:nsid w:val="3D290B1D"/>
     <w:multiLevelType w:val="hybridMultilevel"/>
     <w:tmpl w:val="054A5650"/>
@@ -18081,7 +22029,120 @@
       </w:pPr>
     </w:lvl>
   </w:abstractNum>
-  <w:abstractNum w:abstractNumId="8" w15:restartNumberingAfterBreak="0">
+  <w:abstractNum w:abstractNumId="13" w15:restartNumberingAfterBreak="0">
+    <w:nsid w:val="46AD0E4C"/>
+    <w:multiLevelType w:val="hybridMultilevel"/>
+    <w:tmpl w:val="9732E78E"/>
+    <w:lvl w:ilvl="0" w:tplc="4009000D">
+      <w:start w:val="1"/>
+      <w:numFmt w:val="bullet"/>
+      <w:lvlText w:val=""/>
+      <w:lvlJc w:val="left"/>
+      <w:pPr>
+        <w:ind w:left="644" w:hanging="360"/>
+      </w:pPr>
+      <w:rPr>
+        <w:rFonts w:ascii="Wingdings" w:hAnsi="Wingdings" w:hint="default"/>
+      </w:rPr>
+    </w:lvl>
+    <w:lvl w:ilvl="1" w:tplc="40090003" w:tentative="1">
+      <w:start w:val="1"/>
+      <w:numFmt w:val="bullet"/>
+      <w:lvlText w:val="o"/>
+      <w:lvlJc w:val="left"/>
+      <w:pPr>
+        <w:ind w:left="2225" w:hanging="360"/>
+      </w:pPr>
+      <w:rPr>
+        <w:rFonts w:ascii="Courier New" w:hAnsi="Courier New" w:cs="Courier New" w:hint="default"/>
+      </w:rPr>
+    </w:lvl>
+    <w:lvl w:ilvl="2" w:tplc="40090005" w:tentative="1">
+      <w:start w:val="1"/>
+      <w:numFmt w:val="bullet"/>
+      <w:lvlText w:val=""/>
+      <w:lvlJc w:val="left"/>
+      <w:pPr>
+        <w:ind w:left="2945" w:hanging="360"/>
+      </w:pPr>
+      <w:rPr>
+        <w:rFonts w:ascii="Wingdings" w:hAnsi="Wingdings" w:hint="default"/>
+      </w:rPr>
+    </w:lvl>
+    <w:lvl w:ilvl="3" w:tplc="40090001" w:tentative="1">
+      <w:start w:val="1"/>
+      <w:numFmt w:val="bullet"/>
+      <w:lvlText w:val=""/>
+      <w:lvlJc w:val="left"/>
+      <w:pPr>
+        <w:ind w:left="3665" w:hanging="360"/>
+      </w:pPr>
+      <w:rPr>
+        <w:rFonts w:ascii="Symbol" w:hAnsi="Symbol" w:hint="default"/>
+      </w:rPr>
+    </w:lvl>
+    <w:lvl w:ilvl="4" w:tplc="40090003" w:tentative="1">
+      <w:start w:val="1"/>
+      <w:numFmt w:val="bullet"/>
+      <w:lvlText w:val="o"/>
+      <w:lvlJc w:val="left"/>
+      <w:pPr>
+        <w:ind w:left="4385" w:hanging="360"/>
+      </w:pPr>
+      <w:rPr>
+        <w:rFonts w:ascii="Courier New" w:hAnsi="Courier New" w:cs="Courier New" w:hint="default"/>
+      </w:rPr>
+    </w:lvl>
+    <w:lvl w:ilvl="5" w:tplc="40090005" w:tentative="1">
+      <w:start w:val="1"/>
+      <w:numFmt w:val="bullet"/>
+      <w:lvlText w:val=""/>
+      <w:lvlJc w:val="left"/>
+      <w:pPr>
+        <w:ind w:left="5105" w:hanging="360"/>
+      </w:pPr>
+      <w:rPr>
+        <w:rFonts w:ascii="Wingdings" w:hAnsi="Wingdings" w:hint="default"/>
+      </w:rPr>
+    </w:lvl>
+    <w:lvl w:ilvl="6" w:tplc="40090001" w:tentative="1">
+      <w:start w:val="1"/>
+      <w:numFmt w:val="bullet"/>
+      <w:lvlText w:val=""/>
+      <w:lvlJc w:val="left"/>
+      <w:pPr>
+        <w:ind w:left="5825" w:hanging="360"/>
+      </w:pPr>
+      <w:rPr>
+        <w:rFonts w:ascii="Symbol" w:hAnsi="Symbol" w:hint="default"/>
+      </w:rPr>
+    </w:lvl>
+    <w:lvl w:ilvl="7" w:tplc="40090003" w:tentative="1">
+      <w:start w:val="1"/>
+      <w:numFmt w:val="bullet"/>
+      <w:lvlText w:val="o"/>
+      <w:lvlJc w:val="left"/>
+      <w:pPr>
+        <w:ind w:left="6545" w:hanging="360"/>
+      </w:pPr>
+      <w:rPr>
+        <w:rFonts w:ascii="Courier New" w:hAnsi="Courier New" w:cs="Courier New" w:hint="default"/>
+      </w:rPr>
+    </w:lvl>
+    <w:lvl w:ilvl="8" w:tplc="40090005" w:tentative="1">
+      <w:start w:val="1"/>
+      <w:numFmt w:val="bullet"/>
+      <w:lvlText w:val=""/>
+      <w:lvlJc w:val="left"/>
+      <w:pPr>
+        <w:ind w:left="7265" w:hanging="360"/>
+      </w:pPr>
+      <w:rPr>
+        <w:rFonts w:ascii="Wingdings" w:hAnsi="Wingdings" w:hint="default"/>
+      </w:rPr>
+    </w:lvl>
+  </w:abstractNum>
+  <w:abstractNum w:abstractNumId="14" w15:restartNumberingAfterBreak="0">
     <w:nsid w:val="47205B56"/>
     <w:multiLevelType w:val="hybridMultilevel"/>
     <w:tmpl w:val="6B7621E0"/>
@@ -18194,10 +22255,10 @@
       </w:rPr>
     </w:lvl>
   </w:abstractNum>
-  <w:abstractNum w:abstractNumId="9" w15:restartNumberingAfterBreak="0">
+  <w:abstractNum w:abstractNumId="15" w15:restartNumberingAfterBreak="0">
     <w:nsid w:val="48C56392"/>
     <w:multiLevelType w:val="hybridMultilevel"/>
-    <w:tmpl w:val="9B48A524"/>
+    <w:tmpl w:val="67103DD4"/>
     <w:lvl w:ilvl="0" w:tplc="FFFFFFFF">
       <w:start w:val="1"/>
       <w:numFmt w:val="decimal"/>
@@ -18280,7 +22341,120 @@
       </w:pPr>
     </w:lvl>
   </w:abstractNum>
-  <w:abstractNum w:abstractNumId="10" w15:restartNumberingAfterBreak="0">
+  <w:abstractNum w:abstractNumId="16" w15:restartNumberingAfterBreak="0">
+    <w:nsid w:val="4E6412CE"/>
+    <w:multiLevelType w:val="hybridMultilevel"/>
+    <w:tmpl w:val="E9921850"/>
+    <w:lvl w:ilvl="0" w:tplc="40090001">
+      <w:start w:val="1"/>
+      <w:numFmt w:val="bullet"/>
+      <w:lvlText w:val=""/>
+      <w:lvlJc w:val="left"/>
+      <w:pPr>
+        <w:ind w:left="785" w:hanging="360"/>
+      </w:pPr>
+      <w:rPr>
+        <w:rFonts w:ascii="Symbol" w:hAnsi="Symbol" w:hint="default"/>
+      </w:rPr>
+    </w:lvl>
+    <w:lvl w:ilvl="1" w:tplc="40090003" w:tentative="1">
+      <w:start w:val="1"/>
+      <w:numFmt w:val="bullet"/>
+      <w:lvlText w:val="o"/>
+      <w:lvlJc w:val="left"/>
+      <w:pPr>
+        <w:ind w:left="1506" w:hanging="360"/>
+      </w:pPr>
+      <w:rPr>
+        <w:rFonts w:ascii="Courier New" w:hAnsi="Courier New" w:cs="Courier New" w:hint="default"/>
+      </w:rPr>
+    </w:lvl>
+    <w:lvl w:ilvl="2" w:tplc="40090005" w:tentative="1">
+      <w:start w:val="1"/>
+      <w:numFmt w:val="bullet"/>
+      <w:lvlText w:val=""/>
+      <w:lvlJc w:val="left"/>
+      <w:pPr>
+        <w:ind w:left="2226" w:hanging="360"/>
+      </w:pPr>
+      <w:rPr>
+        <w:rFonts w:ascii="Wingdings" w:hAnsi="Wingdings" w:hint="default"/>
+      </w:rPr>
+    </w:lvl>
+    <w:lvl w:ilvl="3" w:tplc="40090001" w:tentative="1">
+      <w:start w:val="1"/>
+      <w:numFmt w:val="bullet"/>
+      <w:lvlText w:val=""/>
+      <w:lvlJc w:val="left"/>
+      <w:pPr>
+        <w:ind w:left="2946" w:hanging="360"/>
+      </w:pPr>
+      <w:rPr>
+        <w:rFonts w:ascii="Symbol" w:hAnsi="Symbol" w:hint="default"/>
+      </w:rPr>
+    </w:lvl>
+    <w:lvl w:ilvl="4" w:tplc="40090003" w:tentative="1">
+      <w:start w:val="1"/>
+      <w:numFmt w:val="bullet"/>
+      <w:lvlText w:val="o"/>
+      <w:lvlJc w:val="left"/>
+      <w:pPr>
+        <w:ind w:left="3666" w:hanging="360"/>
+      </w:pPr>
+      <w:rPr>
+        <w:rFonts w:ascii="Courier New" w:hAnsi="Courier New" w:cs="Courier New" w:hint="default"/>
+      </w:rPr>
+    </w:lvl>
+    <w:lvl w:ilvl="5" w:tplc="40090005" w:tentative="1">
+      <w:start w:val="1"/>
+      <w:numFmt w:val="bullet"/>
+      <w:lvlText w:val=""/>
+      <w:lvlJc w:val="left"/>
+      <w:pPr>
+        <w:ind w:left="4386" w:hanging="360"/>
+      </w:pPr>
+      <w:rPr>
+        <w:rFonts w:ascii="Wingdings" w:hAnsi="Wingdings" w:hint="default"/>
+      </w:rPr>
+    </w:lvl>
+    <w:lvl w:ilvl="6" w:tplc="40090001" w:tentative="1">
+      <w:start w:val="1"/>
+      <w:numFmt w:val="bullet"/>
+      <w:lvlText w:val=""/>
+      <w:lvlJc w:val="left"/>
+      <w:pPr>
+        <w:ind w:left="5106" w:hanging="360"/>
+      </w:pPr>
+      <w:rPr>
+        <w:rFonts w:ascii="Symbol" w:hAnsi="Symbol" w:hint="default"/>
+      </w:rPr>
+    </w:lvl>
+    <w:lvl w:ilvl="7" w:tplc="40090003" w:tentative="1">
+      <w:start w:val="1"/>
+      <w:numFmt w:val="bullet"/>
+      <w:lvlText w:val="o"/>
+      <w:lvlJc w:val="left"/>
+      <w:pPr>
+        <w:ind w:left="5826" w:hanging="360"/>
+      </w:pPr>
+      <w:rPr>
+        <w:rFonts w:ascii="Courier New" w:hAnsi="Courier New" w:cs="Courier New" w:hint="default"/>
+      </w:rPr>
+    </w:lvl>
+    <w:lvl w:ilvl="8" w:tplc="40090005" w:tentative="1">
+      <w:start w:val="1"/>
+      <w:numFmt w:val="bullet"/>
+      <w:lvlText w:val=""/>
+      <w:lvlJc w:val="left"/>
+      <w:pPr>
+        <w:ind w:left="6546" w:hanging="360"/>
+      </w:pPr>
+      <w:rPr>
+        <w:rFonts w:ascii="Wingdings" w:hAnsi="Wingdings" w:hint="default"/>
+      </w:rPr>
+    </w:lvl>
+  </w:abstractNum>
+  <w:abstractNum w:abstractNumId="17" w15:restartNumberingAfterBreak="0">
     <w:nsid w:val="56F07B7E"/>
     <w:multiLevelType w:val="hybridMultilevel"/>
     <w:tmpl w:val="CF72EF6A"/>
@@ -18366,7 +22540,7 @@
       </w:pPr>
     </w:lvl>
   </w:abstractNum>
-  <w:abstractNum w:abstractNumId="11" w15:restartNumberingAfterBreak="0">
+  <w:abstractNum w:abstractNumId="18" w15:restartNumberingAfterBreak="0">
     <w:nsid w:val="578F4BD0"/>
     <w:multiLevelType w:val="hybridMultilevel"/>
     <w:tmpl w:val="F76A2F36"/>
@@ -18480,7 +22654,7 @@
       </w:rPr>
     </w:lvl>
   </w:abstractNum>
-  <w:abstractNum w:abstractNumId="12" w15:restartNumberingAfterBreak="0">
+  <w:abstractNum w:abstractNumId="19" w15:restartNumberingAfterBreak="0">
     <w:nsid w:val="5AED782C"/>
     <w:multiLevelType w:val="hybridMultilevel"/>
     <w:tmpl w:val="0A0E2F14"/>
@@ -18593,7 +22767,7 @@
       </w:rPr>
     </w:lvl>
   </w:abstractNum>
-  <w:abstractNum w:abstractNumId="13" w15:restartNumberingAfterBreak="0">
+  <w:abstractNum w:abstractNumId="20" w15:restartNumberingAfterBreak="0">
     <w:nsid w:val="60770848"/>
     <w:multiLevelType w:val="hybridMultilevel"/>
     <w:tmpl w:val="AA14754C"/>
@@ -18706,7 +22880,93 @@
       </w:rPr>
     </w:lvl>
   </w:abstractNum>
-  <w:abstractNum w:abstractNumId="14" w15:restartNumberingAfterBreak="0">
+  <w:abstractNum w:abstractNumId="21" w15:restartNumberingAfterBreak="0">
+    <w:nsid w:val="62906DCD"/>
+    <w:multiLevelType w:val="hybridMultilevel"/>
+    <w:tmpl w:val="27C897B8"/>
+    <w:lvl w:ilvl="0" w:tplc="FFFFFFFF">
+      <w:start w:val="1"/>
+      <w:numFmt w:val="decimal"/>
+      <w:lvlText w:val="%1."/>
+      <w:lvlJc w:val="left"/>
+      <w:pPr>
+        <w:ind w:left="360" w:hanging="360"/>
+      </w:pPr>
+    </w:lvl>
+    <w:lvl w:ilvl="1" w:tplc="FFFFFFFF" w:tentative="1">
+      <w:start w:val="1"/>
+      <w:numFmt w:val="lowerLetter"/>
+      <w:lvlText w:val="%2."/>
+      <w:lvlJc w:val="left"/>
+      <w:pPr>
+        <w:ind w:left="1080" w:hanging="360"/>
+      </w:pPr>
+    </w:lvl>
+    <w:lvl w:ilvl="2" w:tplc="FFFFFFFF" w:tentative="1">
+      <w:start w:val="1"/>
+      <w:numFmt w:val="lowerRoman"/>
+      <w:lvlText w:val="%3."/>
+      <w:lvlJc w:val="right"/>
+      <w:pPr>
+        <w:ind w:left="1800" w:hanging="180"/>
+      </w:pPr>
+    </w:lvl>
+    <w:lvl w:ilvl="3" w:tplc="FFFFFFFF" w:tentative="1">
+      <w:start w:val="1"/>
+      <w:numFmt w:val="decimal"/>
+      <w:lvlText w:val="%4."/>
+      <w:lvlJc w:val="left"/>
+      <w:pPr>
+        <w:ind w:left="2520" w:hanging="360"/>
+      </w:pPr>
+    </w:lvl>
+    <w:lvl w:ilvl="4" w:tplc="FFFFFFFF" w:tentative="1">
+      <w:start w:val="1"/>
+      <w:numFmt w:val="lowerLetter"/>
+      <w:lvlText w:val="%5."/>
+      <w:lvlJc w:val="left"/>
+      <w:pPr>
+        <w:ind w:left="3240" w:hanging="360"/>
+      </w:pPr>
+    </w:lvl>
+    <w:lvl w:ilvl="5" w:tplc="FFFFFFFF" w:tentative="1">
+      <w:start w:val="1"/>
+      <w:numFmt w:val="lowerRoman"/>
+      <w:lvlText w:val="%6."/>
+      <w:lvlJc w:val="right"/>
+      <w:pPr>
+        <w:ind w:left="3960" w:hanging="180"/>
+      </w:pPr>
+    </w:lvl>
+    <w:lvl w:ilvl="6" w:tplc="FFFFFFFF" w:tentative="1">
+      <w:start w:val="1"/>
+      <w:numFmt w:val="decimal"/>
+      <w:lvlText w:val="%7."/>
+      <w:lvlJc w:val="left"/>
+      <w:pPr>
+        <w:ind w:left="4680" w:hanging="360"/>
+      </w:pPr>
+    </w:lvl>
+    <w:lvl w:ilvl="7" w:tplc="FFFFFFFF" w:tentative="1">
+      <w:start w:val="1"/>
+      <w:numFmt w:val="lowerLetter"/>
+      <w:lvlText w:val="%8."/>
+      <w:lvlJc w:val="left"/>
+      <w:pPr>
+        <w:ind w:left="5400" w:hanging="360"/>
+      </w:pPr>
+    </w:lvl>
+    <w:lvl w:ilvl="8" w:tplc="FFFFFFFF" w:tentative="1">
+      <w:start w:val="1"/>
+      <w:numFmt w:val="lowerRoman"/>
+      <w:lvlText w:val="%9."/>
+      <w:lvlJc w:val="right"/>
+      <w:pPr>
+        <w:ind w:left="6120" w:hanging="180"/>
+      </w:pPr>
+    </w:lvl>
+  </w:abstractNum>
+  <w:abstractNum w:abstractNumId="22" w15:restartNumberingAfterBreak="0">
     <w:nsid w:val="6BE21AA7"/>
     <w:multiLevelType w:val="hybridMultilevel"/>
     <w:tmpl w:val="32822D3E"/>
@@ -18792,7 +23052,7 @@
       </w:pPr>
     </w:lvl>
   </w:abstractNum>
-  <w:abstractNum w:abstractNumId="15" w15:restartNumberingAfterBreak="0">
+  <w:abstractNum w:abstractNumId="23" w15:restartNumberingAfterBreak="0">
     <w:nsid w:val="6DEB2B74"/>
     <w:multiLevelType w:val="hybridMultilevel"/>
     <w:tmpl w:val="92600882"/>
@@ -18905,7 +23165,7 @@
       </w:rPr>
     </w:lvl>
   </w:abstractNum>
-  <w:abstractNum w:abstractNumId="16" w15:restartNumberingAfterBreak="0">
+  <w:abstractNum w:abstractNumId="24" w15:restartNumberingAfterBreak="0">
     <w:nsid w:val="6EA34141"/>
     <w:multiLevelType w:val="hybridMultilevel"/>
     <w:tmpl w:val="24261806"/>
@@ -19018,7 +23278,7 @@
       </w:rPr>
     </w:lvl>
   </w:abstractNum>
-  <w:abstractNum w:abstractNumId="17" w15:restartNumberingAfterBreak="0">
+  <w:abstractNum w:abstractNumId="25" w15:restartNumberingAfterBreak="0">
     <w:nsid w:val="7494184A"/>
     <w:multiLevelType w:val="hybridMultilevel"/>
     <w:tmpl w:val="2D5C7F6C"/>
@@ -19104,7 +23364,7 @@
       </w:pPr>
     </w:lvl>
   </w:abstractNum>
-  <w:abstractNum w:abstractNumId="18" w15:restartNumberingAfterBreak="0">
+  <w:abstractNum w:abstractNumId="26" w15:restartNumberingAfterBreak="0">
     <w:nsid w:val="7669766B"/>
     <w:multiLevelType w:val="hybridMultilevel"/>
     <w:tmpl w:val="86BA34D4"/>
@@ -19217,10 +23477,10 @@
       </w:rPr>
     </w:lvl>
   </w:abstractNum>
-  <w:abstractNum w:abstractNumId="19" w15:restartNumberingAfterBreak="0">
+  <w:abstractNum w:abstractNumId="27" w15:restartNumberingAfterBreak="0">
     <w:nsid w:val="7C2D0E02"/>
     <w:multiLevelType w:val="hybridMultilevel"/>
-    <w:tmpl w:val="F588FB20"/>
+    <w:tmpl w:val="283619D6"/>
     <w:lvl w:ilvl="0" w:tplc="4009000F">
       <w:start w:val="1"/>
       <w:numFmt w:val="decimal"/>
@@ -19303,65 +23563,178 @@
       </w:pPr>
     </w:lvl>
   </w:abstractNum>
+  <w:abstractNum w:abstractNumId="28" w15:restartNumberingAfterBreak="0">
+    <w:nsid w:val="7DC71A68"/>
+    <w:multiLevelType w:val="hybridMultilevel"/>
+    <w:tmpl w:val="283619D6"/>
+    <w:lvl w:ilvl="0" w:tplc="FFFFFFFF">
+      <w:start w:val="1"/>
+      <w:numFmt w:val="decimal"/>
+      <w:lvlText w:val="%1."/>
+      <w:lvlJc w:val="left"/>
+      <w:pPr>
+        <w:ind w:left="1368" w:hanging="360"/>
+      </w:pPr>
+    </w:lvl>
+    <w:lvl w:ilvl="1" w:tplc="FFFFFFFF" w:tentative="1">
+      <w:start w:val="1"/>
+      <w:numFmt w:val="lowerLetter"/>
+      <w:lvlText w:val="%2."/>
+      <w:lvlJc w:val="left"/>
+      <w:pPr>
+        <w:ind w:left="2088" w:hanging="360"/>
+      </w:pPr>
+    </w:lvl>
+    <w:lvl w:ilvl="2" w:tplc="FFFFFFFF" w:tentative="1">
+      <w:start w:val="1"/>
+      <w:numFmt w:val="lowerRoman"/>
+      <w:lvlText w:val="%3."/>
+      <w:lvlJc w:val="right"/>
+      <w:pPr>
+        <w:ind w:left="2808" w:hanging="180"/>
+      </w:pPr>
+    </w:lvl>
+    <w:lvl w:ilvl="3" w:tplc="FFFFFFFF" w:tentative="1">
+      <w:start w:val="1"/>
+      <w:numFmt w:val="decimal"/>
+      <w:lvlText w:val="%4."/>
+      <w:lvlJc w:val="left"/>
+      <w:pPr>
+        <w:ind w:left="3528" w:hanging="360"/>
+      </w:pPr>
+    </w:lvl>
+    <w:lvl w:ilvl="4" w:tplc="FFFFFFFF" w:tentative="1">
+      <w:start w:val="1"/>
+      <w:numFmt w:val="lowerLetter"/>
+      <w:lvlText w:val="%5."/>
+      <w:lvlJc w:val="left"/>
+      <w:pPr>
+        <w:ind w:left="4248" w:hanging="360"/>
+      </w:pPr>
+    </w:lvl>
+    <w:lvl w:ilvl="5" w:tplc="FFFFFFFF" w:tentative="1">
+      <w:start w:val="1"/>
+      <w:numFmt w:val="lowerRoman"/>
+      <w:lvlText w:val="%6."/>
+      <w:lvlJc w:val="right"/>
+      <w:pPr>
+        <w:ind w:left="4968" w:hanging="180"/>
+      </w:pPr>
+    </w:lvl>
+    <w:lvl w:ilvl="6" w:tplc="FFFFFFFF" w:tentative="1">
+      <w:start w:val="1"/>
+      <w:numFmt w:val="decimal"/>
+      <w:lvlText w:val="%7."/>
+      <w:lvlJc w:val="left"/>
+      <w:pPr>
+        <w:ind w:left="5688" w:hanging="360"/>
+      </w:pPr>
+    </w:lvl>
+    <w:lvl w:ilvl="7" w:tplc="FFFFFFFF" w:tentative="1">
+      <w:start w:val="1"/>
+      <w:numFmt w:val="lowerLetter"/>
+      <w:lvlText w:val="%8."/>
+      <w:lvlJc w:val="left"/>
+      <w:pPr>
+        <w:ind w:left="6408" w:hanging="360"/>
+      </w:pPr>
+    </w:lvl>
+    <w:lvl w:ilvl="8" w:tplc="FFFFFFFF" w:tentative="1">
+      <w:start w:val="1"/>
+      <w:numFmt w:val="lowerRoman"/>
+      <w:lvlText w:val="%9."/>
+      <w:lvlJc w:val="right"/>
+      <w:pPr>
+        <w:ind w:left="7128" w:hanging="180"/>
+      </w:pPr>
+    </w:lvl>
+  </w:abstractNum>
   <w:num w:numId="1" w16cid:durableId="896471086">
-    <w:abstractNumId w:val="15"/>
+    <w:abstractNumId w:val="23"/>
   </w:num>
   <w:num w:numId="2" w16cid:durableId="48186251">
-    <w:abstractNumId w:val="13"/>
+    <w:abstractNumId w:val="20"/>
   </w:num>
   <w:num w:numId="3" w16cid:durableId="240722323">
-    <w:abstractNumId w:val="11"/>
+    <w:abstractNumId w:val="18"/>
   </w:num>
   <w:num w:numId="4" w16cid:durableId="173617492">
-    <w:abstractNumId w:val="2"/>
+    <w:abstractNumId w:val="5"/>
   </w:num>
   <w:num w:numId="5" w16cid:durableId="530342525">
     <w:abstractNumId w:val="1"/>
   </w:num>
   <w:num w:numId="6" w16cid:durableId="913707230">
-    <w:abstractNumId w:val="4"/>
+    <w:abstractNumId w:val="9"/>
   </w:num>
   <w:num w:numId="7" w16cid:durableId="905266519">
+    <w:abstractNumId w:val="17"/>
+  </w:num>
+  <w:num w:numId="8" w16cid:durableId="948580943">
     <w:abstractNumId w:val="10"/>
   </w:num>
-  <w:num w:numId="8" w16cid:durableId="948580943">
-    <w:abstractNumId w:val="5"/>
+  <w:num w:numId="9" w16cid:durableId="2125073735">
+    <w:abstractNumId w:val="27"/>
   </w:num>
-  <w:num w:numId="9" w16cid:durableId="2125073735">
+  <w:num w:numId="10" w16cid:durableId="1977295966">
+    <w:abstractNumId w:val="24"/>
+  </w:num>
+  <w:num w:numId="11" w16cid:durableId="2028016961">
     <w:abstractNumId w:val="19"/>
   </w:num>
-  <w:num w:numId="10" w16cid:durableId="1977295966">
-    <w:abstractNumId w:val="16"/>
-  </w:num>
-  <w:num w:numId="11" w16cid:durableId="2028016961">
-    <w:abstractNumId w:val="12"/>
-  </w:num>
   <w:num w:numId="12" w16cid:durableId="93484213">
-    <w:abstractNumId w:val="3"/>
+    <w:abstractNumId w:val="6"/>
   </w:num>
   <w:num w:numId="13" w16cid:durableId="644702774">
-    <w:abstractNumId w:val="14"/>
+    <w:abstractNumId w:val="22"/>
   </w:num>
   <w:num w:numId="14" w16cid:durableId="1478915574">
-    <w:abstractNumId w:val="6"/>
+    <w:abstractNumId w:val="11"/>
   </w:num>
   <w:num w:numId="15" w16cid:durableId="1071580277">
-    <w:abstractNumId w:val="7"/>
+    <w:abstractNumId w:val="12"/>
   </w:num>
   <w:num w:numId="16" w16cid:durableId="1998878260">
     <w:abstractNumId w:val="0"/>
   </w:num>
   <w:num w:numId="17" w16cid:durableId="935594240">
-    <w:abstractNumId w:val="18"/>
+    <w:abstractNumId w:val="26"/>
   </w:num>
   <w:num w:numId="18" w16cid:durableId="380981620">
-    <w:abstractNumId w:val="9"/>
+    <w:abstractNumId w:val="15"/>
   </w:num>
   <w:num w:numId="19" w16cid:durableId="366220708">
-    <w:abstractNumId w:val="17"/>
+    <w:abstractNumId w:val="25"/>
   </w:num>
   <w:num w:numId="20" w16cid:durableId="866987509">
+    <w:abstractNumId w:val="14"/>
+  </w:num>
+  <w:num w:numId="21" w16cid:durableId="192228338">
+    <w:abstractNumId w:val="2"/>
+  </w:num>
+  <w:num w:numId="22" w16cid:durableId="588276982">
+    <w:abstractNumId w:val="3"/>
+  </w:num>
+  <w:num w:numId="23" w16cid:durableId="1367833305">
+    <w:abstractNumId w:val="7"/>
+  </w:num>
+  <w:num w:numId="24" w16cid:durableId="782917634">
+    <w:abstractNumId w:val="21"/>
+  </w:num>
+  <w:num w:numId="25" w16cid:durableId="491261323">
+    <w:abstractNumId w:val="16"/>
+  </w:num>
+  <w:num w:numId="26" w16cid:durableId="773935345">
+    <w:abstractNumId w:val="28"/>
+  </w:num>
+  <w:num w:numId="27" w16cid:durableId="1443183704">
     <w:abstractNumId w:val="8"/>
+  </w:num>
+  <w:num w:numId="28" w16cid:durableId="1713112749">
+    <w:abstractNumId w:val="13"/>
+  </w:num>
+  <w:num w:numId="29" w16cid:durableId="796144586">
+    <w:abstractNumId w:val="4"/>
   </w:num>
 </w:numbering>
 </file>
@@ -20031,6 +24404,60 @@
 </inkml:ink>
 </file>
 
+<file path=word/ink/ink7.xml><?xml version="1.0" encoding="utf-8"?>
+<inkml:ink xmlns:inkml="http://www.w3.org/2003/InkML">
+  <inkml:definitions>
+    <inkml:context xml:id="ctx0">
+      <inkml:inkSource xml:id="inkSrc0">
+        <inkml:traceFormat>
+          <inkml:channel name="X" type="integer" min="-2.14748E9" max="2.14748E9" units="cm"/>
+          <inkml:channel name="Y" type="integer" min="-2.14748E9" max="2.14748E9" units="cm"/>
+          <inkml:channel name="F" type="integer" max="32767" units="dev"/>
+        </inkml:traceFormat>
+        <inkml:channelProperties>
+          <inkml:channelProperty channel="X" name="resolution" value="1000" units="1/cm"/>
+          <inkml:channelProperty channel="Y" name="resolution" value="1000" units="1/cm"/>
+          <inkml:channelProperty channel="F" name="resolution" value="0" units="1/dev"/>
+        </inkml:channelProperties>
+      </inkml:inkSource>
+      <inkml:timestamp xml:id="ts0" timeString="2024-07-23T17:51:19.422"/>
+    </inkml:context>
+    <inkml:brush xml:id="br0">
+      <inkml:brushProperty name="width" value="0.025" units="cm"/>
+      <inkml:brushProperty name="height" value="0.025" units="cm"/>
+    </inkml:brush>
+  </inkml:definitions>
+  <inkml:trace contextRef="#ctx0" brushRef="#br0">1 1 24575,'0'0'-8191</inkml:trace>
+</inkml:ink>
+</file>
+
+<file path=word/ink/ink8.xml><?xml version="1.0" encoding="utf-8"?>
+<inkml:ink xmlns:inkml="http://www.w3.org/2003/InkML">
+  <inkml:definitions>
+    <inkml:context xml:id="ctx0">
+      <inkml:inkSource xml:id="inkSrc0">
+        <inkml:traceFormat>
+          <inkml:channel name="X" type="integer" min="-2.14748E9" max="2.14748E9" units="cm"/>
+          <inkml:channel name="Y" type="integer" min="-2.14748E9" max="2.14748E9" units="cm"/>
+          <inkml:channel name="F" type="integer" max="32767" units="dev"/>
+        </inkml:traceFormat>
+        <inkml:channelProperties>
+          <inkml:channelProperty channel="X" name="resolution" value="1000" units="1/cm"/>
+          <inkml:channelProperty channel="Y" name="resolution" value="1000" units="1/cm"/>
+          <inkml:channelProperty channel="F" name="resolution" value="0" units="1/dev"/>
+        </inkml:channelProperties>
+      </inkml:inkSource>
+      <inkml:timestamp xml:id="ts0" timeString="2024-07-23T17:51:55.372"/>
+    </inkml:context>
+    <inkml:brush xml:id="br0">
+      <inkml:brushProperty name="width" value="0.025" units="cm"/>
+      <inkml:brushProperty name="height" value="0.025" units="cm"/>
+    </inkml:brush>
+  </inkml:definitions>
+  <inkml:trace contextRef="#ctx0" brushRef="#br0">1 1 24575,'0'0'-8191</inkml:trace>
+</inkml:ink>
+</file>
+
 <file path=word/theme/theme1.xml><?xml version="1.0" encoding="utf-8"?>
 <a:theme xmlns:a="http://schemas.openxmlformats.org/drawingml/2006/main" name="Office Theme">
   <a:themeElements>

</xml_diff>

<commit_message>
data modeling using mongoose
</commit_message>
<xml_diff>
--- a/BackendNotes.docx
+++ b/BackendNotes.docx
@@ -17806,7 +17806,7 @@
           <w:noProof/>
         </w:rPr>
         <w:drawing>
-          <wp:inline distT="0" distB="0" distL="0" distR="0" wp14:anchorId="6A14ECB5" wp14:editId="27747F86">
+          <wp:inline distT="0" distB="0" distL="0" distR="0" wp14:anchorId="6A14ECB5" wp14:editId="0964ED5D">
             <wp:extent cx="2289667" cy="2408997"/>
             <wp:effectExtent l="0" t="0" r="0" b="0"/>
             <wp:docPr id="1171471357" name="Picture 58"/>
@@ -20561,50 +20561,13 @@
       </w:r>
     </w:p>
     <w:p>
-      <w:r>
+      <w:pPr>
         <w:rPr>
           <w:noProof/>
         </w:rPr>
-        <w:lastRenderedPageBreak/>
-        <mc:AlternateContent>
-          <mc:Choice Requires="wpc">
-            <w:drawing>
-              <wp:inline distT="0" distB="0" distL="0" distR="0" wp14:anchorId="67D8A1AA" wp14:editId="7CBED8E8">
-                <wp:extent cx="5486400" cy="3200400"/>
-                <wp:effectExtent l="0" t="0" r="0" b="0"/>
-                <wp:docPr id="2096311182" name="Canvas 43"/>
-                <wp:cNvGraphicFramePr>
-                  <a:graphicFrameLocks xmlns:a="http://schemas.openxmlformats.org/drawingml/2006/main" noChangeAspect="1"/>
-                </wp:cNvGraphicFramePr>
-                <a:graphic xmlns:a="http://schemas.openxmlformats.org/drawingml/2006/main">
-                  <a:graphicData uri="http://schemas.microsoft.com/office/word/2010/wordprocessingCanvas">
-                    <wpc:wpc>
-                      <wpc:bg>
-                        <a:solidFill>
-                          <a:prstClr val="white"/>
-                        </a:solidFill>
-                      </wpc:bg>
-                      <wpc:whole/>
-                    </wpc:wpc>
-                  </a:graphicData>
-                </a:graphic>
-              </wp:inline>
-            </w:drawing>
-          </mc:Choice>
-          <mc:Fallback>
-            <w:pict>
-              <v:group w14:anchorId="795D43A0" id="Canvas 43" o:spid="_x0000_s1026" editas="canvas" style="width:6in;height:252pt;mso-position-horizontal-relative:char;mso-position-vertical-relative:line" coordsize="54864,32004" o:gfxdata="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">
-                <v:shape id="_x0000_s1027" type="#_x0000_t75" style="position:absolute;width:54864;height:32004;visibility:visible;mso-wrap-style:square" filled="t">
-                  <v:fill o:detectmouseclick="t"/>
-                  <v:path o:connecttype="none"/>
-                </v:shape>
-                <w10:anchorlock/>
-              </v:group>
-            </w:pict>
-          </mc:Fallback>
-        </mc:AlternateContent>
-      </w:r>
-    </w:p>
+      </w:pPr>
+    </w:p>
+    <w:p/>
     <w:p/>
     <w:p>
       <w:r>

</xml_diff>